<commit_message>
updated meeting minutes- added 1st meeting
</commit_message>
<xml_diff>
--- a/ProjectDocuments/02_Executing/00_Meeting_Minutes.docx
+++ b/ProjectDocuments/02_Executing/00_Meeting_Minutes.docx
@@ -123,7 +123,7 @@
           <w:sz w:val="36"/>
           <w:szCs w:val="36"/>
         </w:rPr>
-        <w:t>DRAFT</w:t>
+        <w:t>Meeting Minutes</w:t>
       </w:r>
     </w:p>
     <w:p>
@@ -505,6 +505,761 @@
       </w:r>
       <w:bookmarkStart w:id="0" w:name="_GoBack"/>
       <w:bookmarkEnd w:id="0"/>
+    </w:p>
+    <w:p/>
+    <w:p>
+      <w:pPr>
+        <w:rPr>
+          <w:b/>
+          <w:smallCaps/>
+          <w:sz w:val="28"/>
+          <w:szCs w:val="28"/>
+        </w:rPr>
+      </w:pPr>
+      <w:r>
+        <w:rPr>
+          <w:b/>
+          <w:smallCaps/>
+          <w:sz w:val="28"/>
+          <w:szCs w:val="28"/>
+        </w:rPr>
+        <w:t>Table of Contents</w:t>
+      </w:r>
+    </w:p>
+    <w:p>
+      <w:pPr>
+        <w:rPr>
+          <w:b/>
+          <w:smallCaps/>
+          <w:sz w:val="28"/>
+          <w:szCs w:val="28"/>
+        </w:rPr>
+      </w:pPr>
+    </w:p>
+    <w:p>
+      <w:pPr>
+        <w:ind w:left="720"/>
+        <w:rPr>
+          <w:noProof/>
+        </w:rPr>
+      </w:pPr>
+      <w:r>
+        <w:rPr>
+          <w:rFonts w:asciiTheme="minorHAnsi" w:hAnsiTheme="minorHAnsi"/>
+        </w:rPr>
+        <w:t xml:space="preserve"> </w:t>
+      </w:r>
+      <w:r>
+        <w:rPr>
+          <w:rFonts w:asciiTheme="minorHAnsi" w:hAnsiTheme="minorHAnsi"/>
+        </w:rPr>
+        <w:fldChar w:fldCharType="begin"/>
+      </w:r>
+      <w:r>
+        <w:rPr>
+          <w:rFonts w:asciiTheme="minorHAnsi" w:hAnsiTheme="minorHAnsi"/>
+        </w:rPr>
+        <w:instrText xml:space="preserve"> TOC \o "1-3" \h \z \u </w:instrText>
+      </w:r>
+      <w:r>
+        <w:rPr>
+          <w:rFonts w:asciiTheme="minorHAnsi" w:hAnsiTheme="minorHAnsi"/>
+        </w:rPr>
+        <w:fldChar w:fldCharType="separate"/>
+      </w:r>
+    </w:p>
+    <w:sdt>
+      <w:sdtPr>
+        <w:id w:val="152053927"/>
+        <w:docPartObj>
+          <w:docPartGallery w:val="Table of Contents"/>
+          <w:docPartUnique/>
+        </w:docPartObj>
+      </w:sdtPr>
+      <w:sdtEndPr>
+        <w:rPr>
+          <w:rFonts w:ascii="Arial" w:eastAsia="MS Mincho" w:hAnsi="Arial" w:cs="Arial"/>
+          <w:b w:val="0"/>
+          <w:bCs w:val="0"/>
+          <w:color w:val="auto"/>
+          <w:sz w:val="20"/>
+          <w:szCs w:val="20"/>
+          <w:lang w:val="en-GB" w:eastAsia="en-GB"/>
+        </w:rPr>
+      </w:sdtEndPr>
+      <w:sdtContent>
+        <w:p>
+          <w:pPr>
+            <w:pStyle w:val="TOCHeading"/>
+          </w:pPr>
+        </w:p>
+        <w:p>
+          <w:pPr>
+            <w:pStyle w:val="TOC1"/>
+            <w:rPr>
+              <w:rFonts w:asciiTheme="minorHAnsi" w:eastAsiaTheme="minorEastAsia" w:hAnsiTheme="minorHAnsi" w:cstheme="minorBidi"/>
+              <w:noProof/>
+              <w:sz w:val="22"/>
+              <w:szCs w:val="22"/>
+              <w:lang w:val="en-US" w:eastAsia="en-US"/>
+            </w:rPr>
+          </w:pPr>
+          <w:r>
+            <w:fldChar w:fldCharType="begin"/>
+          </w:r>
+          <w:r>
+            <w:instrText xml:space="preserve"> TOC \o "1-3" \h \z \u </w:instrText>
+          </w:r>
+          <w:r>
+            <w:fldChar w:fldCharType="separate"/>
+          </w:r>
+          <w:hyperlink w:anchor="_Toc6073747" w:history="1">
+            <w:r>
+              <w:rPr>
+                <w:rStyle w:val="Hyperlink"/>
+                <w:rFonts w:cs="Times New Roman"/>
+                <w:smallCaps/>
+                <w:noProof/>
+              </w:rPr>
+              <w:t>1</w:t>
+            </w:r>
+            <w:r>
+              <w:rPr>
+                <w:rFonts w:asciiTheme="minorHAnsi" w:eastAsiaTheme="minorEastAsia" w:hAnsiTheme="minorHAnsi" w:cstheme="minorBidi"/>
+                <w:noProof/>
+                <w:sz w:val="22"/>
+                <w:szCs w:val="22"/>
+                <w:lang w:val="en-US" w:eastAsia="en-US"/>
+              </w:rPr>
+              <w:tab/>
+            </w:r>
+            <w:r>
+              <w:rPr>
+                <w:rStyle w:val="Hyperlink"/>
+                <w:smallCaps/>
+                <w:noProof/>
+              </w:rPr>
+              <w:t>Introduction</w:t>
+            </w:r>
+            <w:r>
+              <w:rPr>
+                <w:noProof/>
+                <w:webHidden/>
+              </w:rPr>
+              <w:tab/>
+            </w:r>
+            <w:r>
+              <w:rPr>
+                <w:noProof/>
+                <w:webHidden/>
+              </w:rPr>
+              <w:fldChar w:fldCharType="begin"/>
+            </w:r>
+            <w:r>
+              <w:rPr>
+                <w:noProof/>
+                <w:webHidden/>
+              </w:rPr>
+              <w:instrText xml:space="preserve"> PAGEREF _Toc6073747 \h </w:instrText>
+            </w:r>
+            <w:r>
+              <w:rPr>
+                <w:noProof/>
+                <w:webHidden/>
+              </w:rPr>
+            </w:r>
+            <w:r>
+              <w:rPr>
+                <w:noProof/>
+                <w:webHidden/>
+              </w:rPr>
+              <w:fldChar w:fldCharType="separate"/>
+            </w:r>
+            <w:r>
+              <w:rPr>
+                <w:noProof/>
+                <w:webHidden/>
+              </w:rPr>
+              <w:t>3</w:t>
+            </w:r>
+            <w:r>
+              <w:rPr>
+                <w:noProof/>
+                <w:webHidden/>
+              </w:rPr>
+              <w:fldChar w:fldCharType="end"/>
+            </w:r>
+          </w:hyperlink>
+        </w:p>
+        <w:p>
+          <w:pPr>
+            <w:pStyle w:val="TOC1"/>
+            <w:rPr>
+              <w:rFonts w:asciiTheme="minorHAnsi" w:eastAsiaTheme="minorEastAsia" w:hAnsiTheme="minorHAnsi" w:cstheme="minorBidi"/>
+              <w:noProof/>
+              <w:sz w:val="22"/>
+              <w:szCs w:val="22"/>
+              <w:lang w:val="en-US" w:eastAsia="en-US"/>
+            </w:rPr>
+          </w:pPr>
+          <w:hyperlink w:anchor="_Toc6073748" w:history="1">
+            <w:r>
+              <w:rPr>
+                <w:rStyle w:val="Hyperlink"/>
+                <w:rFonts w:cs="Times New Roman"/>
+                <w:smallCaps/>
+                <w:noProof/>
+              </w:rPr>
+              <w:t>2</w:t>
+            </w:r>
+            <w:r>
+              <w:rPr>
+                <w:rFonts w:asciiTheme="minorHAnsi" w:eastAsiaTheme="minorEastAsia" w:hAnsiTheme="minorHAnsi" w:cstheme="minorBidi"/>
+                <w:noProof/>
+                <w:sz w:val="22"/>
+                <w:szCs w:val="22"/>
+                <w:lang w:val="en-US" w:eastAsia="en-US"/>
+              </w:rPr>
+              <w:tab/>
+            </w:r>
+            <w:r>
+              <w:rPr>
+                <w:rStyle w:val="Hyperlink"/>
+                <w:smallCaps/>
+                <w:noProof/>
+              </w:rPr>
+              <w:t>Meeting Minutes Register</w:t>
+            </w:r>
+            <w:r>
+              <w:rPr>
+                <w:noProof/>
+                <w:webHidden/>
+              </w:rPr>
+              <w:tab/>
+            </w:r>
+            <w:r>
+              <w:rPr>
+                <w:noProof/>
+                <w:webHidden/>
+              </w:rPr>
+              <w:fldChar w:fldCharType="begin"/>
+            </w:r>
+            <w:r>
+              <w:rPr>
+                <w:noProof/>
+                <w:webHidden/>
+              </w:rPr>
+              <w:instrText xml:space="preserve"> PAGEREF _Toc6073748 \h </w:instrText>
+            </w:r>
+            <w:r>
+              <w:rPr>
+                <w:noProof/>
+                <w:webHidden/>
+              </w:rPr>
+            </w:r>
+            <w:r>
+              <w:rPr>
+                <w:noProof/>
+                <w:webHidden/>
+              </w:rPr>
+              <w:fldChar w:fldCharType="separate"/>
+            </w:r>
+            <w:r>
+              <w:rPr>
+                <w:noProof/>
+                <w:webHidden/>
+              </w:rPr>
+              <w:t>4</w:t>
+            </w:r>
+            <w:r>
+              <w:rPr>
+                <w:noProof/>
+                <w:webHidden/>
+              </w:rPr>
+              <w:fldChar w:fldCharType="end"/>
+            </w:r>
+          </w:hyperlink>
+        </w:p>
+        <w:p>
+          <w:pPr>
+            <w:pStyle w:val="TOC2"/>
+            <w:rPr>
+              <w:rFonts w:asciiTheme="minorHAnsi" w:eastAsiaTheme="minorEastAsia" w:hAnsiTheme="minorHAnsi" w:cstheme="minorBidi"/>
+              <w:noProof/>
+              <w:sz w:val="22"/>
+              <w:szCs w:val="22"/>
+              <w:lang w:val="en-US" w:eastAsia="en-US"/>
+            </w:rPr>
+          </w:pPr>
+          <w:hyperlink w:anchor="_Toc6073749" w:history="1">
+            <w:r>
+              <w:rPr>
+                <w:rStyle w:val="Hyperlink"/>
+                <w:rFonts w:cs="Times New Roman"/>
+                <w:noProof/>
+              </w:rPr>
+              <w:t>2.1</w:t>
+            </w:r>
+            <w:r>
+              <w:rPr>
+                <w:rFonts w:asciiTheme="minorHAnsi" w:eastAsiaTheme="minorEastAsia" w:hAnsiTheme="minorHAnsi" w:cstheme="minorBidi"/>
+                <w:noProof/>
+                <w:sz w:val="22"/>
+                <w:szCs w:val="22"/>
+                <w:lang w:val="en-US" w:eastAsia="en-US"/>
+              </w:rPr>
+              <w:tab/>
+            </w:r>
+            <w:r>
+              <w:rPr>
+                <w:rStyle w:val="Hyperlink"/>
+                <w:noProof/>
+              </w:rPr>
+              <w:t>Meeting #01:</w:t>
+            </w:r>
+            <w:r>
+              <w:rPr>
+                <w:noProof/>
+                <w:webHidden/>
+              </w:rPr>
+              <w:tab/>
+            </w:r>
+            <w:r>
+              <w:rPr>
+                <w:noProof/>
+                <w:webHidden/>
+              </w:rPr>
+              <w:fldChar w:fldCharType="begin"/>
+            </w:r>
+            <w:r>
+              <w:rPr>
+                <w:noProof/>
+                <w:webHidden/>
+              </w:rPr>
+              <w:instrText xml:space="preserve"> PAGEREF _Toc6073749 \h </w:instrText>
+            </w:r>
+            <w:r>
+              <w:rPr>
+                <w:noProof/>
+                <w:webHidden/>
+              </w:rPr>
+            </w:r>
+            <w:r>
+              <w:rPr>
+                <w:noProof/>
+                <w:webHidden/>
+              </w:rPr>
+              <w:fldChar w:fldCharType="separate"/>
+            </w:r>
+            <w:r>
+              <w:rPr>
+                <w:noProof/>
+                <w:webHidden/>
+              </w:rPr>
+              <w:t>4</w:t>
+            </w:r>
+            <w:r>
+              <w:rPr>
+                <w:noProof/>
+                <w:webHidden/>
+              </w:rPr>
+              <w:fldChar w:fldCharType="end"/>
+            </w:r>
+          </w:hyperlink>
+        </w:p>
+        <w:p>
+          <w:r>
+            <w:fldChar w:fldCharType="end"/>
+          </w:r>
+        </w:p>
+      </w:sdtContent>
+    </w:sdt>
+    <w:p>
+      <w:pPr>
+        <w:ind w:left="720"/>
+      </w:pPr>
+      <w:r>
+        <w:fldChar w:fldCharType="end"/>
+      </w:r>
+    </w:p>
+    <w:p/>
+    <w:p/>
+    <w:p/>
+    <w:p>
+      <w:pPr>
+        <w:pStyle w:val="Heading1"/>
+        <w:rPr>
+          <w:rFonts w:asciiTheme="minorHAnsi" w:hAnsiTheme="minorHAnsi"/>
+          <w:smallCaps/>
+          <w:sz w:val="28"/>
+          <w:szCs w:val="28"/>
+        </w:rPr>
+      </w:pPr>
+      <w:bookmarkStart w:id="1" w:name="_Toc515458326"/>
+      <w:bookmarkStart w:id="2" w:name="_Toc6062625"/>
+      <w:bookmarkStart w:id="3" w:name="_Toc6073677"/>
+      <w:bookmarkStart w:id="4" w:name="_Toc6073747"/>
+      <w:r>
+        <w:rPr>
+          <w:rFonts w:asciiTheme="minorHAnsi" w:hAnsiTheme="minorHAnsi"/>
+          <w:smallCaps/>
+          <w:sz w:val="28"/>
+          <w:szCs w:val="28"/>
+        </w:rPr>
+        <w:lastRenderedPageBreak/>
+        <w:t>Introduction</w:t>
+      </w:r>
+      <w:bookmarkEnd w:id="1"/>
+      <w:bookmarkEnd w:id="2"/>
+      <w:bookmarkEnd w:id="3"/>
+      <w:bookmarkEnd w:id="4"/>
+    </w:p>
+    <w:p>
+      <w:pPr>
+        <w:rPr>
+          <w:color w:val="008000"/>
+        </w:rPr>
+      </w:pPr>
+    </w:p>
+    <w:p>
+      <w:r>
+        <w:t xml:space="preserve"> </w:t>
+      </w:r>
+    </w:p>
+    <w:p>
+      <w:r>
+        <w:t>Meetings are used to discuss and address pertinent topics of the project when directing and managing project work. Attendees at the meetings may include the project manager, the project team and appropriate stakeholders involved or affected by the topics addressed. Each attendee should have a defined role to ensure appropriate participation.</w:t>
+      </w:r>
+    </w:p>
+    <w:p>
+      <w:r>
+        <w:t>Meeting minutes should be stored as defined in the project management plan. Meetings are most effective when all participants can be face-to-face in the same location.</w:t>
+      </w:r>
+    </w:p>
+    <w:p>
+      <w:pPr>
+        <w:pStyle w:val="Heading1"/>
+        <w:rPr>
+          <w:rFonts w:asciiTheme="minorHAnsi" w:hAnsiTheme="minorHAnsi"/>
+          <w:smallCaps/>
+          <w:sz w:val="28"/>
+          <w:szCs w:val="28"/>
+        </w:rPr>
+      </w:pPr>
+      <w:bookmarkStart w:id="5" w:name="_Toc6073678"/>
+      <w:bookmarkStart w:id="6" w:name="_Toc6073748"/>
+      <w:r>
+        <w:rPr>
+          <w:rFonts w:asciiTheme="minorHAnsi" w:hAnsiTheme="minorHAnsi"/>
+          <w:smallCaps/>
+          <w:sz w:val="28"/>
+          <w:szCs w:val="28"/>
+        </w:rPr>
+        <w:lastRenderedPageBreak/>
+        <w:t>Meeting Minutes Register</w:t>
+      </w:r>
+      <w:bookmarkEnd w:id="5"/>
+      <w:bookmarkEnd w:id="6"/>
+    </w:p>
+    <w:p/>
+    <w:p>
+      <w:pPr>
+        <w:pStyle w:val="Heading2"/>
+      </w:pPr>
+      <w:bookmarkStart w:id="7" w:name="_Toc6073679"/>
+      <w:bookmarkStart w:id="8" w:name="_Toc6073749"/>
+      <w:r>
+        <w:t xml:space="preserve">Meeting </w:t>
+      </w:r>
+      <w:r>
+        <w:t>#</w:t>
+      </w:r>
+      <w:r>
+        <w:t>0</w:t>
+      </w:r>
+      <w:r>
+        <w:t>1</w:t>
+      </w:r>
+      <w:bookmarkEnd w:id="7"/>
+      <w:r>
+        <w:t>:</w:t>
+      </w:r>
+      <w:bookmarkEnd w:id="8"/>
+    </w:p>
+    <w:p/>
+    <w:p>
+      <w:pPr>
+        <w:rPr>
+          <w:b/>
+        </w:rPr>
+      </w:pPr>
+      <w:r>
+        <w:rPr>
+          <w:b/>
+        </w:rPr>
+        <w:t xml:space="preserve">Date: </w:t>
+      </w:r>
+    </w:p>
+    <w:p>
+      <w:pPr>
+        <w:rPr>
+          <w:b/>
+        </w:rPr>
+      </w:pPr>
+      <w:r>
+        <w:rPr>
+          <w:b/>
+        </w:rPr>
+        <w:t>Meeting Objective:</w:t>
+      </w:r>
+    </w:p>
+    <w:p>
+      <w:pPr>
+        <w:pStyle w:val="ListParagraph"/>
+        <w:numPr>
+          <w:ilvl w:val="0"/>
+          <w:numId w:val="26"/>
+        </w:numPr>
+      </w:pPr>
+      <w:r>
+        <w:t>Kickoff Meeting for the project</w:t>
+      </w:r>
+    </w:p>
+    <w:p>
+      <w:pPr>
+        <w:pStyle w:val="ListParagraph"/>
+        <w:numPr>
+          <w:ilvl w:val="0"/>
+          <w:numId w:val="26"/>
+        </w:numPr>
+      </w:pPr>
+      <w:r>
+        <w:t>Define the scope of the project</w:t>
+      </w:r>
+    </w:p>
+    <w:p>
+      <w:pPr>
+        <w:pStyle w:val="ListParagraph"/>
+        <w:numPr>
+          <w:ilvl w:val="0"/>
+          <w:numId w:val="26"/>
+        </w:numPr>
+      </w:pPr>
+      <w:r>
+        <w:t>Define the main requirements</w:t>
+      </w:r>
+    </w:p>
+    <w:p>
+      <w:pPr>
+        <w:rPr>
+          <w:b/>
+        </w:rPr>
+      </w:pPr>
+      <w:r>
+        <w:rPr>
+          <w:b/>
+        </w:rPr>
+        <w:t>Location:</w:t>
+      </w:r>
+    </w:p>
+    <w:p>
+      <w:pPr>
+        <w:pStyle w:val="ListParagraph"/>
+        <w:numPr>
+          <w:ilvl w:val="0"/>
+          <w:numId w:val="26"/>
+        </w:numPr>
+      </w:pPr>
+      <w:r>
+        <w:t xml:space="preserve"> 7</w:t>
+      </w:r>
+      <w:r>
+        <w:rPr>
+          <w:vertAlign w:val="superscript"/>
+        </w:rPr>
+        <w:t>th</w:t>
+      </w:r>
+      <w:r>
+        <w:t xml:space="preserve"> Floor, NTT </w:t>
+      </w:r>
+      <w:r>
+        <w:t xml:space="preserve">Data </w:t>
+      </w:r>
+      <w:r>
+        <w:t>Tower 1.</w:t>
+      </w:r>
+    </w:p>
+    <w:p>
+      <w:pPr>
+        <w:rPr>
+          <w:b/>
+        </w:rPr>
+      </w:pPr>
+      <w:r>
+        <w:rPr>
+          <w:b/>
+        </w:rPr>
+        <w:t>Attendees:</w:t>
+      </w:r>
+    </w:p>
+    <w:p>
+      <w:pPr>
+        <w:pStyle w:val="ListParagraph"/>
+        <w:numPr>
+          <w:ilvl w:val="0"/>
+          <w:numId w:val="26"/>
+        </w:numPr>
+      </w:pPr>
+      <w:r>
+        <w:t>Andrei Hirtie</w:t>
+      </w:r>
+    </w:p>
+    <w:p>
+      <w:pPr>
+        <w:pStyle w:val="ListParagraph"/>
+        <w:numPr>
+          <w:ilvl w:val="0"/>
+          <w:numId w:val="26"/>
+        </w:numPr>
+      </w:pPr>
+      <w:r>
+        <w:t>Bogdan Cunita</w:t>
+      </w:r>
+    </w:p>
+    <w:p>
+      <w:pPr>
+        <w:pStyle w:val="ListParagraph"/>
+        <w:numPr>
+          <w:ilvl w:val="0"/>
+          <w:numId w:val="26"/>
+        </w:numPr>
+      </w:pPr>
+      <w:r>
+        <w:t>Bogdan Herciu</w:t>
+      </w:r>
+    </w:p>
+    <w:p>
+      <w:pPr>
+        <w:pStyle w:val="ListParagraph"/>
+        <w:numPr>
+          <w:ilvl w:val="0"/>
+          <w:numId w:val="26"/>
+        </w:numPr>
+      </w:pPr>
+      <w:r>
+        <w:t>Madalina Fantana</w:t>
+      </w:r>
+    </w:p>
+    <w:p>
+      <w:pPr>
+        <w:pStyle w:val="ListParagraph"/>
+        <w:numPr>
+          <w:ilvl w:val="0"/>
+          <w:numId w:val="26"/>
+        </w:numPr>
+      </w:pPr>
+      <w:r>
+        <w:t>Paul Dobrota</w:t>
+      </w:r>
+    </w:p>
+    <w:p>
+      <w:pPr>
+        <w:rPr>
+          <w:b/>
+        </w:rPr>
+      </w:pPr>
+      <w:r>
+        <w:rPr>
+          <w:b/>
+        </w:rPr>
+        <w:t>Report:</w:t>
+      </w:r>
+    </w:p>
+    <w:p>
+      <w:pPr>
+        <w:pStyle w:val="ListParagraph"/>
+        <w:numPr>
+          <w:ilvl w:val="0"/>
+          <w:numId w:val="26"/>
+        </w:numPr>
+      </w:pPr>
+      <w:r>
+        <w:t>Defined the scope of the project</w:t>
+      </w:r>
+    </w:p>
+    <w:p>
+      <w:pPr>
+        <w:pStyle w:val="ListParagraph"/>
+        <w:numPr>
+          <w:ilvl w:val="0"/>
+          <w:numId w:val="26"/>
+        </w:numPr>
+      </w:pPr>
+      <w:r>
+        <w:t>Defined the main idea of the project</w:t>
+      </w:r>
+    </w:p>
+    <w:p>
+      <w:pPr>
+        <w:pStyle w:val="ListParagraph"/>
+        <w:numPr>
+          <w:ilvl w:val="0"/>
+          <w:numId w:val="26"/>
+        </w:numPr>
+      </w:pPr>
+      <w:r>
+        <w:t>Defined the programming language to be used by the students.</w:t>
+      </w:r>
+    </w:p>
+    <w:p>
+      <w:pPr>
+        <w:ind w:left="45"/>
+        <w:rPr>
+          <w:b/>
+        </w:rPr>
+      </w:pPr>
+      <w:r>
+        <w:rPr>
+          <w:b/>
+        </w:rPr>
+        <w:t>Next Meeting Objective (if applicable):</w:t>
+      </w:r>
+    </w:p>
+    <w:p>
+      <w:pPr>
+        <w:pStyle w:val="ListParagraph"/>
+        <w:numPr>
+          <w:ilvl w:val="0"/>
+          <w:numId w:val="26"/>
+        </w:numPr>
+      </w:pPr>
+      <w:r>
+        <w:t>Define high level requirements.</w:t>
+      </w:r>
+    </w:p>
+    <w:p>
+      <w:pPr>
+        <w:pStyle w:val="ListParagraph"/>
+        <w:numPr>
+          <w:ilvl w:val="0"/>
+          <w:numId w:val="26"/>
+        </w:numPr>
+      </w:pPr>
+      <w:r>
+        <w:t>Define the number of students.</w:t>
+      </w:r>
+    </w:p>
+    <w:p>
+      <w:pPr>
+        <w:pStyle w:val="ListParagraph"/>
+        <w:numPr>
+          <w:ilvl w:val="0"/>
+          <w:numId w:val="26"/>
+        </w:numPr>
+      </w:pPr>
+      <w:r>
+        <w:t>Define a base application from where the students can start.</w:t>
+      </w:r>
     </w:p>
     <w:p/>
     <w:sectPr>
@@ -620,7 +1375,7 @@
                         <a:blip r:embed="rId1">
                           <a:extLst>
                             <a:ext uri="{28A0092B-C50C-407E-A947-70E740481C1C}">
-                              <a14:useLocalDpi xmlns="" xmlns:wpc="http://schemas.microsoft.com/office/word/2010/wordprocessingCanvas" xmlns:cx="http://schemas.microsoft.com/office/drawing/2014/chartex" xmlns:cx1="http://schemas.microsoft.com/office/drawing/2015/9/8/chartex" xmlns:mc="http://schemas.openxmlformats.org/markup-compatibility/2006" xmlns:o="urn:schemas-microsoft-com:office:office" xmlns:v="urn:schemas-microsoft-com:vml" xmlns:wp14="http://schemas.microsoft.com/office/word/2010/wordprocessingDrawing" xmlns:w10="urn:schemas-microsoft-com:office:word" xmlns:w="http://schemas.openxmlformats.org/wordprocessingml/2006/main" xmlns:w14="http://schemas.microsoft.com/office/word/2010/wordml" xmlns:w15="http://schemas.microsoft.com/office/word/2012/wordml" xmlns:w16se="http://schemas.microsoft.com/office/word/2015/wordml/symex" xmlns:wpg="http://schemas.microsoft.com/office/word/2010/wordprocessingGroup" xmlns:wpi="http://schemas.microsoft.com/office/word/2010/wordprocessingInk" xmlns:wps="http://schemas.microsoft.com/office/word/2010/wordprocessingShape" xmlns:a14="http://schemas.microsoft.com/office/drawing/2010/main" val="0"/>
+                              <a14:useLocalDpi xmlns:a14="http://schemas.microsoft.com/office/drawing/2010/main" xmlns:wps="http://schemas.microsoft.com/office/word/2010/wordprocessingShape" xmlns:wpi="http://schemas.microsoft.com/office/word/2010/wordprocessingInk" xmlns:wpg="http://schemas.microsoft.com/office/word/2010/wordprocessingGroup" xmlns:w16se="http://schemas.microsoft.com/office/word/2015/wordml/symex" xmlns:w15="http://schemas.microsoft.com/office/word/2012/wordml" xmlns:w14="http://schemas.microsoft.com/office/word/2010/wordml" xmlns:w="http://schemas.openxmlformats.org/wordprocessingml/2006/main" xmlns:w10="urn:schemas-microsoft-com:office:word" xmlns:wp14="http://schemas.microsoft.com/office/word/2010/wordprocessingDrawing" xmlns:v="urn:schemas-microsoft-com:vml" xmlns:o="urn:schemas-microsoft-com:office:office" xmlns:mc="http://schemas.openxmlformats.org/markup-compatibility/2006" xmlns:cx1="http://schemas.microsoft.com/office/drawing/2015/9/8/chartex" xmlns:cx="http://schemas.microsoft.com/office/drawing/2014/chartex" xmlns:wpc="http://schemas.microsoft.com/office/word/2010/wordprocessingCanvas" xmlns="" val="0"/>
                             </a:ext>
                           </a:extLst>
                         </a:blip>
@@ -663,7 +1418,7 @@
             <w:jc w:val="center"/>
           </w:pPr>
           <w:r>
-            <w:t>DRAFT</w:t>
+            <w:t>Meeting Minutes</w:t>
           </w:r>
         </w:p>
       </w:tc>
@@ -725,7 +1480,7 @@
               <w:noProof/>
               <w:sz w:val="16"/>
             </w:rPr>
-            <w:t>2</w:t>
+            <w:t>4</w:t>
           </w:r>
           <w:r>
             <w:rPr>
@@ -759,7 +1514,7 @@
                 <w:noProof/>
                 <w:sz w:val="16"/>
               </w:rPr>
-              <w:t>2</w:t>
+              <w:t>4</w:t>
             </w:r>
           </w:fldSimple>
         </w:p>
@@ -2162,6 +2917,119 @@
     </w:lvl>
   </w:abstractNum>
   <w:abstractNum w:abstractNumId="12">
+    <w:nsid w:val="3CAE0E51"/>
+    <w:multiLevelType w:val="hybridMultilevel"/>
+    <w:tmpl w:val="9D24F4F6"/>
+    <w:lvl w:ilvl="0" w:tplc="F17CE736">
+      <w:start w:val="1"/>
+      <w:numFmt w:val="bullet"/>
+      <w:lvlText w:val="-"/>
+      <w:lvlJc w:val="left"/>
+      <w:pPr>
+        <w:ind w:left="405" w:hanging="360"/>
+      </w:pPr>
+      <w:rPr>
+        <w:rFonts w:ascii="Arial" w:eastAsia="MS Mincho" w:hAnsi="Arial" w:cs="Arial" w:hint="default"/>
+      </w:rPr>
+    </w:lvl>
+    <w:lvl w:ilvl="1" w:tplc="04090003" w:tentative="1">
+      <w:start w:val="1"/>
+      <w:numFmt w:val="bullet"/>
+      <w:lvlText w:val="o"/>
+      <w:lvlJc w:val="left"/>
+      <w:pPr>
+        <w:ind w:left="1125" w:hanging="360"/>
+      </w:pPr>
+      <w:rPr>
+        <w:rFonts w:ascii="Courier New" w:hAnsi="Courier New" w:cs="Courier New" w:hint="default"/>
+      </w:rPr>
+    </w:lvl>
+    <w:lvl w:ilvl="2" w:tplc="04090005" w:tentative="1">
+      <w:start w:val="1"/>
+      <w:numFmt w:val="bullet"/>
+      <w:lvlText w:val=""/>
+      <w:lvlJc w:val="left"/>
+      <w:pPr>
+        <w:ind w:left="1845" w:hanging="360"/>
+      </w:pPr>
+      <w:rPr>
+        <w:rFonts w:ascii="Wingdings" w:hAnsi="Wingdings" w:hint="default"/>
+      </w:rPr>
+    </w:lvl>
+    <w:lvl w:ilvl="3" w:tplc="04090001" w:tentative="1">
+      <w:start w:val="1"/>
+      <w:numFmt w:val="bullet"/>
+      <w:lvlText w:val=""/>
+      <w:lvlJc w:val="left"/>
+      <w:pPr>
+        <w:ind w:left="2565" w:hanging="360"/>
+      </w:pPr>
+      <w:rPr>
+        <w:rFonts w:ascii="Symbol" w:hAnsi="Symbol" w:hint="default"/>
+      </w:rPr>
+    </w:lvl>
+    <w:lvl w:ilvl="4" w:tplc="04090003" w:tentative="1">
+      <w:start w:val="1"/>
+      <w:numFmt w:val="bullet"/>
+      <w:lvlText w:val="o"/>
+      <w:lvlJc w:val="left"/>
+      <w:pPr>
+        <w:ind w:left="3285" w:hanging="360"/>
+      </w:pPr>
+      <w:rPr>
+        <w:rFonts w:ascii="Courier New" w:hAnsi="Courier New" w:cs="Courier New" w:hint="default"/>
+      </w:rPr>
+    </w:lvl>
+    <w:lvl w:ilvl="5" w:tplc="04090005" w:tentative="1">
+      <w:start w:val="1"/>
+      <w:numFmt w:val="bullet"/>
+      <w:lvlText w:val=""/>
+      <w:lvlJc w:val="left"/>
+      <w:pPr>
+        <w:ind w:left="4005" w:hanging="360"/>
+      </w:pPr>
+      <w:rPr>
+        <w:rFonts w:ascii="Wingdings" w:hAnsi="Wingdings" w:hint="default"/>
+      </w:rPr>
+    </w:lvl>
+    <w:lvl w:ilvl="6" w:tplc="04090001" w:tentative="1">
+      <w:start w:val="1"/>
+      <w:numFmt w:val="bullet"/>
+      <w:lvlText w:val=""/>
+      <w:lvlJc w:val="left"/>
+      <w:pPr>
+        <w:ind w:left="4725" w:hanging="360"/>
+      </w:pPr>
+      <w:rPr>
+        <w:rFonts w:ascii="Symbol" w:hAnsi="Symbol" w:hint="default"/>
+      </w:rPr>
+    </w:lvl>
+    <w:lvl w:ilvl="7" w:tplc="04090003" w:tentative="1">
+      <w:start w:val="1"/>
+      <w:numFmt w:val="bullet"/>
+      <w:lvlText w:val="o"/>
+      <w:lvlJc w:val="left"/>
+      <w:pPr>
+        <w:ind w:left="5445" w:hanging="360"/>
+      </w:pPr>
+      <w:rPr>
+        <w:rFonts w:ascii="Courier New" w:hAnsi="Courier New" w:cs="Courier New" w:hint="default"/>
+      </w:rPr>
+    </w:lvl>
+    <w:lvl w:ilvl="8" w:tplc="04090005" w:tentative="1">
+      <w:start w:val="1"/>
+      <w:numFmt w:val="bullet"/>
+      <w:lvlText w:val=""/>
+      <w:lvlJc w:val="left"/>
+      <w:pPr>
+        <w:ind w:left="6165" w:hanging="360"/>
+      </w:pPr>
+      <w:rPr>
+        <w:rFonts w:ascii="Wingdings" w:hAnsi="Wingdings" w:hint="default"/>
+      </w:rPr>
+    </w:lvl>
+  </w:abstractNum>
+  <w:abstractNum w:abstractNumId="13">
     <w:nsid w:val="3D581639"/>
     <w:multiLevelType w:val="hybridMultilevel"/>
     <w:tmpl w:val="6880691E"/>
@@ -2250,7 +3118,7 @@
       </w:pPr>
     </w:lvl>
   </w:abstractNum>
-  <w:abstractNum w:abstractNumId="13">
+  <w:abstractNum w:abstractNumId="14">
     <w:nsid w:val="3FF56203"/>
     <w:multiLevelType w:val="hybridMultilevel"/>
     <w:tmpl w:val="53A09D4A"/>
@@ -2339,7 +3207,7 @@
       </w:pPr>
     </w:lvl>
   </w:abstractNum>
-  <w:abstractNum w:abstractNumId="14">
+  <w:abstractNum w:abstractNumId="15">
     <w:nsid w:val="44164066"/>
     <w:multiLevelType w:val="multilevel"/>
     <w:tmpl w:val="5D9A44DA"/>
@@ -2476,7 +3344,7 @@
       </w:rPr>
     </w:lvl>
   </w:abstractNum>
-  <w:abstractNum w:abstractNumId="15">
+  <w:abstractNum w:abstractNumId="16">
     <w:nsid w:val="45D536CB"/>
     <w:multiLevelType w:val="hybridMultilevel"/>
     <w:tmpl w:val="D122BFE8"/>
@@ -2565,7 +3433,7 @@
       </w:pPr>
     </w:lvl>
   </w:abstractNum>
-  <w:abstractNum w:abstractNumId="16">
+  <w:abstractNum w:abstractNumId="17">
     <w:nsid w:val="57B750AC"/>
     <w:multiLevelType w:val="hybridMultilevel"/>
     <w:tmpl w:val="3B6CF1C0"/>
@@ -2705,7 +3573,7 @@
       </w:rPr>
     </w:lvl>
   </w:abstractNum>
-  <w:abstractNum w:abstractNumId="17">
+  <w:abstractNum w:abstractNumId="18">
     <w:nsid w:val="5B8951E1"/>
     <w:multiLevelType w:val="hybridMultilevel"/>
     <w:tmpl w:val="4622025A"/>
@@ -2794,7 +3662,7 @@
       </w:pPr>
     </w:lvl>
   </w:abstractNum>
-  <w:abstractNum w:abstractNumId="18">
+  <w:abstractNum w:abstractNumId="19">
     <w:nsid w:val="5BDB2E56"/>
     <w:multiLevelType w:val="hybridMultilevel"/>
     <w:tmpl w:val="D0643564"/>
@@ -2883,7 +3751,7 @@
       </w:pPr>
     </w:lvl>
   </w:abstractNum>
-  <w:abstractNum w:abstractNumId="19">
+  <w:abstractNum w:abstractNumId="20">
     <w:nsid w:val="5C2D78C0"/>
     <w:multiLevelType w:val="hybridMultilevel"/>
     <w:tmpl w:val="46628546"/>
@@ -3023,7 +3891,7 @@
       </w:rPr>
     </w:lvl>
   </w:abstractNum>
-  <w:abstractNum w:abstractNumId="20">
+  <w:abstractNum w:abstractNumId="21">
     <w:nsid w:val="5F3844BF"/>
     <w:multiLevelType w:val="hybridMultilevel"/>
     <w:tmpl w:val="0010DC3C"/>
@@ -3112,7 +3980,7 @@
       </w:pPr>
     </w:lvl>
   </w:abstractNum>
-  <w:abstractNum w:abstractNumId="21">
+  <w:abstractNum w:abstractNumId="22">
     <w:nsid w:val="64764F29"/>
     <w:multiLevelType w:val="hybridMultilevel"/>
     <w:tmpl w:val="2AD80C04"/>
@@ -3203,7 +4071,7 @@
       </w:pPr>
     </w:lvl>
   </w:abstractNum>
-  <w:abstractNum w:abstractNumId="22">
+  <w:abstractNum w:abstractNumId="23">
     <w:nsid w:val="6F8B67BB"/>
     <w:multiLevelType w:val="hybridMultilevel"/>
     <w:tmpl w:val="C93C9B16"/>
@@ -3343,7 +4211,7 @@
       </w:rPr>
     </w:lvl>
   </w:abstractNum>
-  <w:abstractNum w:abstractNumId="23">
+  <w:abstractNum w:abstractNumId="24">
     <w:nsid w:val="77D754A3"/>
     <w:multiLevelType w:val="hybridMultilevel"/>
     <w:tmpl w:val="47B0C074"/>
@@ -3432,7 +4300,7 @@
       </w:pPr>
     </w:lvl>
   </w:abstractNum>
-  <w:abstractNum w:abstractNumId="24">
+  <w:abstractNum w:abstractNumId="25">
     <w:nsid w:val="7E3D3E50"/>
     <w:multiLevelType w:val="hybridMultilevel"/>
     <w:tmpl w:val="C86A3736"/>
@@ -3523,7 +4391,7 @@
     </w:lvl>
   </w:abstractNum>
   <w:num w:numId="1">
-    <w:abstractNumId w:val="14"/>
+    <w:abstractNumId w:val="15"/>
   </w:num>
   <w:num w:numId="2">
     <w:abstractNumId w:val="1"/>
@@ -3532,16 +4400,16 @@
     <w:abstractNumId w:val="11"/>
   </w:num>
   <w:num w:numId="4">
-    <w:abstractNumId w:val="21"/>
+    <w:abstractNumId w:val="22"/>
   </w:num>
   <w:num w:numId="5">
-    <w:abstractNumId w:val="23"/>
+    <w:abstractNumId w:val="24"/>
   </w:num>
   <w:num w:numId="6">
     <w:abstractNumId w:val="3"/>
   </w:num>
   <w:num w:numId="7">
-    <w:abstractNumId w:val="24"/>
+    <w:abstractNumId w:val="25"/>
   </w:num>
   <w:num w:numId="8">
     <w:abstractNumId w:val="2"/>
@@ -3550,31 +4418,31 @@
     <w:abstractNumId w:val="7"/>
   </w:num>
   <w:num w:numId="10">
-    <w:abstractNumId w:val="17"/>
+    <w:abstractNumId w:val="18"/>
   </w:num>
   <w:num w:numId="11">
-    <w:abstractNumId w:val="18"/>
+    <w:abstractNumId w:val="19"/>
   </w:num>
   <w:num w:numId="12">
     <w:abstractNumId w:val="5"/>
   </w:num>
   <w:num w:numId="13">
-    <w:abstractNumId w:val="12"/>
+    <w:abstractNumId w:val="13"/>
   </w:num>
   <w:num w:numId="14">
     <w:abstractNumId w:val="10"/>
   </w:num>
   <w:num w:numId="15">
-    <w:abstractNumId w:val="13"/>
+    <w:abstractNumId w:val="14"/>
   </w:num>
   <w:num w:numId="16">
-    <w:abstractNumId w:val="15"/>
+    <w:abstractNumId w:val="16"/>
   </w:num>
   <w:num w:numId="17">
     <w:abstractNumId w:val="9"/>
   </w:num>
   <w:num w:numId="18">
-    <w:abstractNumId w:val="20"/>
+    <w:abstractNumId w:val="21"/>
   </w:num>
   <w:num w:numId="19">
     <w:abstractNumId w:val="8"/>
@@ -3586,7 +4454,7 @@
     <w:abstractNumId w:val="6"/>
   </w:num>
   <w:num w:numId="22">
-    <w:abstractNumId w:val="22"/>
+    <w:abstractNumId w:val="23"/>
   </w:num>
   <w:num w:numId="23">
     <w:abstractNumId w:val="0"/>
@@ -3607,10 +4475,13 @@
     </w:lvlOverride>
   </w:num>
   <w:num w:numId="24">
-    <w:abstractNumId w:val="19"/>
+    <w:abstractNumId w:val="20"/>
   </w:num>
   <w:num w:numId="25">
-    <w:abstractNumId w:val="16"/>
+    <w:abstractNumId w:val="17"/>
+  </w:num>
+  <w:num w:numId="26">
+    <w:abstractNumId w:val="12"/>
   </w:num>
   <w:numIdMacAtCleanup w:val="7"/>
 </w:numbering>
@@ -5536,7 +6407,7 @@
 </file>
 
 <file path=customXml/itemProps1.xml><?xml version="1.0" encoding="utf-8"?>
-<ds:datastoreItem xmlns:ds="http://schemas.openxmlformats.org/officeDocument/2006/customXml" ds:itemID="{C10E6FED-3FD9-4B45-9727-8A270C6958F5}">
+<ds:datastoreItem xmlns:ds="http://schemas.openxmlformats.org/officeDocument/2006/customXml" ds:itemID="{8D13574A-F137-4F53-91E7-B798899C140B}">
   <ds:schemaRefs>
     <ds:schemaRef ds:uri="http://schemas.openxmlformats.org/officeDocument/2006/bibliography"/>
   </ds:schemaRefs>

</xml_diff>

<commit_message>
Updated with first two meeting minutes.
</commit_message>
<xml_diff>
--- a/ProjectDocuments/02_Executing/00_Meeting_Minutes.docx
+++ b/ProjectDocuments/02_Executing/00_Meeting_Minutes.docx
@@ -381,8 +381,6 @@
           <w:szCs w:val="28"/>
         </w:rPr>
       </w:pPr>
-      <w:bookmarkStart w:id="0" w:name="_GoBack"/>
-      <w:bookmarkEnd w:id="0"/>
     </w:p>
     <w:p>
       <w:pPr>
@@ -863,10 +861,10 @@
           <w:szCs w:val="28"/>
         </w:rPr>
       </w:pPr>
-      <w:bookmarkStart w:id="1" w:name="_Toc515458326"/>
-      <w:bookmarkStart w:id="2" w:name="_Toc6062625"/>
-      <w:bookmarkStart w:id="3" w:name="_Toc6073677"/>
-      <w:bookmarkStart w:id="4" w:name="_Toc6073747"/>
+      <w:bookmarkStart w:id="0" w:name="_Toc515458326"/>
+      <w:bookmarkStart w:id="1" w:name="_Toc6062625"/>
+      <w:bookmarkStart w:id="2" w:name="_Toc6073677"/>
+      <w:bookmarkStart w:id="3" w:name="_Toc6073747"/>
       <w:r>
         <w:rPr>
           <w:rFonts w:asciiTheme="minorHAnsi" w:hAnsiTheme="minorHAnsi"/>
@@ -877,10 +875,10 @@
         <w:lastRenderedPageBreak/>
         <w:t>Introduction</w:t>
       </w:r>
+      <w:bookmarkEnd w:id="0"/>
       <w:bookmarkEnd w:id="1"/>
       <w:bookmarkEnd w:id="2"/>
       <w:bookmarkEnd w:id="3"/>
-      <w:bookmarkEnd w:id="4"/>
     </w:p>
     <w:p>
       <w:pPr>
@@ -914,8 +912,8 @@
           <w:szCs w:val="28"/>
         </w:rPr>
       </w:pPr>
-      <w:bookmarkStart w:id="5" w:name="_Toc6073678"/>
-      <w:bookmarkStart w:id="6" w:name="_Toc6073748"/>
+      <w:bookmarkStart w:id="4" w:name="_Toc6073678"/>
+      <w:bookmarkStart w:id="5" w:name="_Toc6073748"/>
       <w:r>
         <w:rPr>
           <w:rFonts w:asciiTheme="minorHAnsi" w:hAnsiTheme="minorHAnsi"/>
@@ -926,33 +924,33 @@
         <w:lastRenderedPageBreak/>
         <w:t>Meeting Minutes Register</w:t>
       </w:r>
+      <w:bookmarkEnd w:id="4"/>
       <w:bookmarkEnd w:id="5"/>
+    </w:p>
+    <w:p/>
+    <w:p>
+      <w:pPr>
+        <w:pStyle w:val="Heading2"/>
+      </w:pPr>
+      <w:bookmarkStart w:id="6" w:name="_Toc6073679"/>
+      <w:bookmarkStart w:id="7" w:name="_Toc6073749"/>
+      <w:r>
+        <w:t xml:space="preserve">Meeting </w:t>
+      </w:r>
+      <w:r>
+        <w:t>#</w:t>
+      </w:r>
+      <w:r>
+        <w:t>0</w:t>
+      </w:r>
+      <w:r>
+        <w:t>1</w:t>
+      </w:r>
       <w:bookmarkEnd w:id="6"/>
-    </w:p>
-    <w:p/>
-    <w:p>
-      <w:pPr>
-        <w:pStyle w:val="Heading2"/>
-      </w:pPr>
-      <w:bookmarkStart w:id="7" w:name="_Toc6073679"/>
-      <w:bookmarkStart w:id="8" w:name="_Toc6073749"/>
-      <w:r>
-        <w:t xml:space="preserve">Meeting </w:t>
-      </w:r>
-      <w:r>
-        <w:t>#</w:t>
-      </w:r>
-      <w:r>
-        <w:t>0</w:t>
-      </w:r>
-      <w:r>
-        <w:t>1</w:t>
+      <w:r>
+        <w:t>:</w:t>
       </w:r>
       <w:bookmarkEnd w:id="7"/>
-      <w:r>
-        <w:t>:</w:t>
-      </w:r>
-      <w:bookmarkEnd w:id="8"/>
     </w:p>
     <w:p/>
     <w:p>
@@ -1261,6 +1259,666 @@
       </w:pPr>
       <w:r>
         <w:t>Define the name of the project</w:t>
+      </w:r>
+    </w:p>
+    <w:p>
+      <w:r>
+        <w:t xml:space="preserve"> </w:t>
+      </w:r>
+      <w:r>
+        <w:tab/>
+      </w:r>
+      <w:r>
+        <w:tab/>
+      </w:r>
+      <w:r>
+        <w:tab/>
+      </w:r>
+      <w:r>
+        <w:tab/>
+      </w:r>
+      <w:r>
+        <w:tab/>
+      </w:r>
+      <w:r>
+        <w:tab/>
+      </w:r>
+    </w:p>
+    <w:p>
+      <w:r>
+        <w:br w:type="page"/>
+      </w:r>
+    </w:p>
+    <w:p>
+      <w:pPr>
+        <w:pStyle w:val="Heading2"/>
+      </w:pPr>
+      <w:r>
+        <w:lastRenderedPageBreak/>
+        <w:t>Meeting #0</w:t>
+      </w:r>
+      <w:r>
+        <w:t>2</w:t>
+      </w:r>
+      <w:r>
+        <w:t>:</w:t>
+      </w:r>
+    </w:p>
+    <w:p/>
+    <w:p>
+      <w:pPr>
+        <w:rPr>
+          <w:b/>
+        </w:rPr>
+      </w:pPr>
+      <w:r>
+        <w:rPr>
+          <w:b/>
+        </w:rPr>
+        <w:t>Date:</w:t>
+      </w:r>
+    </w:p>
+    <w:p>
+      <w:pPr>
+        <w:pStyle w:val="ListParagraph"/>
+        <w:numPr>
+          <w:ilvl w:val="0"/>
+          <w:numId w:val="28"/>
+        </w:numPr>
+        <w:ind w:left="360"/>
+      </w:pPr>
+      <w:r>
+        <w:t>Monday – 15</w:t>
+      </w:r>
+      <w:r>
+        <w:rPr>
+          <w:vertAlign w:val="superscript"/>
+        </w:rPr>
+        <w:t>th</w:t>
+      </w:r>
+      <w:r>
+        <w:t xml:space="preserve"> July</w:t>
+      </w:r>
+      <w:r>
+        <w:t xml:space="preserve"> 2019</w:t>
+      </w:r>
+    </w:p>
+    <w:p>
+      <w:pPr>
+        <w:rPr>
+          <w:b/>
+        </w:rPr>
+      </w:pPr>
+      <w:r>
+        <w:rPr>
+          <w:b/>
+        </w:rPr>
+        <w:t>Meeting Objective:</w:t>
+      </w:r>
+    </w:p>
+    <w:p>
+      <w:pPr>
+        <w:pStyle w:val="ListParagraph"/>
+        <w:numPr>
+          <w:ilvl w:val="0"/>
+          <w:numId w:val="26"/>
+        </w:numPr>
+      </w:pPr>
+      <w:r>
+        <w:t>Project Intro</w:t>
+      </w:r>
+    </w:p>
+    <w:p>
+      <w:pPr>
+        <w:rPr>
+          <w:b/>
+        </w:rPr>
+      </w:pPr>
+      <w:r>
+        <w:rPr>
+          <w:b/>
+        </w:rPr>
+        <w:t>Location:</w:t>
+      </w:r>
+    </w:p>
+    <w:p>
+      <w:pPr>
+        <w:pStyle w:val="ListParagraph"/>
+        <w:numPr>
+          <w:ilvl w:val="0"/>
+          <w:numId w:val="26"/>
+        </w:numPr>
+        <w:rPr>
+          <w:b/>
+        </w:rPr>
+      </w:pPr>
+      <w:r>
+        <w:t xml:space="preserve"> </w:t>
+      </w:r>
+      <w:r>
+        <w:t>7</w:t>
+      </w:r>
+      <w:r>
+        <w:rPr>
+          <w:vertAlign w:val="superscript"/>
+        </w:rPr>
+        <w:t>th</w:t>
+      </w:r>
+      <w:r>
+        <w:t xml:space="preserve"> Floor</w:t>
+      </w:r>
+      <w:r>
+        <w:t>, Tower 1. Conference Room.</w:t>
+      </w:r>
+    </w:p>
+    <w:p>
+      <w:pPr>
+        <w:ind w:left="45"/>
+        <w:rPr>
+          <w:b/>
+        </w:rPr>
+      </w:pPr>
+      <w:r>
+        <w:rPr>
+          <w:b/>
+        </w:rPr>
+        <w:t>Attendees:</w:t>
+      </w:r>
+    </w:p>
+    <w:p>
+      <w:pPr>
+        <w:pStyle w:val="ListParagraph"/>
+        <w:numPr>
+          <w:ilvl w:val="0"/>
+          <w:numId w:val="26"/>
+        </w:numPr>
+      </w:pPr>
+      <w:r>
+        <w:t>Bogdan Herciu</w:t>
+      </w:r>
+    </w:p>
+    <w:p>
+      <w:pPr>
+        <w:pStyle w:val="ListParagraph"/>
+        <w:numPr>
+          <w:ilvl w:val="0"/>
+          <w:numId w:val="26"/>
+        </w:numPr>
+      </w:pPr>
+      <w:r>
+        <w:t>Rares Orban</w:t>
+      </w:r>
+    </w:p>
+    <w:p>
+      <w:pPr>
+        <w:pStyle w:val="ListParagraph"/>
+        <w:numPr>
+          <w:ilvl w:val="0"/>
+          <w:numId w:val="26"/>
+        </w:numPr>
+      </w:pPr>
+      <w:r>
+        <w:t>Catalin Cistelican</w:t>
+      </w:r>
+    </w:p>
+    <w:p>
+      <w:pPr>
+        <w:pStyle w:val="ListParagraph"/>
+        <w:numPr>
+          <w:ilvl w:val="0"/>
+          <w:numId w:val="26"/>
+        </w:numPr>
+      </w:pPr>
+      <w:r>
+        <w:t>Iulia Tamas</w:t>
+      </w:r>
+    </w:p>
+    <w:p>
+      <w:pPr>
+        <w:pStyle w:val="ListParagraph"/>
+        <w:numPr>
+          <w:ilvl w:val="0"/>
+          <w:numId w:val="26"/>
+        </w:numPr>
+      </w:pPr>
+      <w:r>
+        <w:t>Paul Dobrota</w:t>
+      </w:r>
+    </w:p>
+    <w:p>
+      <w:pPr>
+        <w:pStyle w:val="ListParagraph"/>
+        <w:numPr>
+          <w:ilvl w:val="0"/>
+          <w:numId w:val="26"/>
+        </w:numPr>
+      </w:pPr>
+      <w:r>
+        <w:t>Madalina Fantana</w:t>
+      </w:r>
+    </w:p>
+    <w:p>
+      <w:pPr>
+        <w:pStyle w:val="ListParagraph"/>
+        <w:numPr>
+          <w:ilvl w:val="0"/>
+          <w:numId w:val="26"/>
+        </w:numPr>
+      </w:pPr>
+      <w:r>
+        <w:t>Bogdan Cunita</w:t>
+      </w:r>
+    </w:p>
+    <w:p>
+      <w:pPr>
+        <w:rPr>
+          <w:b/>
+        </w:rPr>
+      </w:pPr>
+      <w:r>
+        <w:rPr>
+          <w:b/>
+        </w:rPr>
+        <w:t>Report:</w:t>
+      </w:r>
+    </w:p>
+    <w:p>
+      <w:pPr>
+        <w:pStyle w:val="ListParagraph"/>
+        <w:numPr>
+          <w:ilvl w:val="0"/>
+          <w:numId w:val="26"/>
+        </w:numPr>
+      </w:pPr>
+      <w:r>
+        <w:t>Project Intro</w:t>
+      </w:r>
+    </w:p>
+    <w:p>
+      <w:pPr>
+        <w:pStyle w:val="ListParagraph"/>
+        <w:numPr>
+          <w:ilvl w:val="0"/>
+          <w:numId w:val="26"/>
+        </w:numPr>
+      </w:pPr>
+      <w:r>
+        <w:t xml:space="preserve">Day by Day Schedule </w:t>
+      </w:r>
+    </w:p>
+    <w:p>
+      <w:pPr>
+        <w:pStyle w:val="ListParagraph"/>
+        <w:numPr>
+          <w:ilvl w:val="0"/>
+          <w:numId w:val="26"/>
+        </w:numPr>
+      </w:pPr>
+      <w:r>
+        <w:t>Office Presentation</w:t>
+      </w:r>
+    </w:p>
+    <w:p>
+      <w:pPr>
+        <w:pStyle w:val="ListParagraph"/>
+        <w:numPr>
+          <w:ilvl w:val="0"/>
+          <w:numId w:val="26"/>
+        </w:numPr>
+      </w:pPr>
+      <w:r>
+        <w:t>Tool Presentation</w:t>
+      </w:r>
+    </w:p>
+    <w:p>
+      <w:pPr>
+        <w:pStyle w:val="ListParagraph"/>
+        <w:numPr>
+          <w:ilvl w:val="0"/>
+          <w:numId w:val="26"/>
+        </w:numPr>
+      </w:pPr>
+      <w:r>
+        <w:t>Organizational Info’s</w:t>
+      </w:r>
+      <w:bookmarkStart w:id="8" w:name="_GoBack"/>
+      <w:bookmarkEnd w:id="8"/>
+    </w:p>
+    <w:p>
+      <w:pPr>
+        <w:ind w:left="45"/>
+        <w:rPr>
+          <w:b/>
+        </w:rPr>
+      </w:pPr>
+      <w:r>
+        <w:rPr>
+          <w:b/>
+        </w:rPr>
+        <w:t>Next Meeting Objective (if applicable):</w:t>
+      </w:r>
+    </w:p>
+    <w:p>
+      <w:pPr>
+        <w:pStyle w:val="ListParagraph"/>
+        <w:numPr>
+          <w:ilvl w:val="0"/>
+          <w:numId w:val="26"/>
+        </w:numPr>
+      </w:pPr>
+      <w:r>
+        <w:t>N/A</w:t>
+      </w:r>
+    </w:p>
+    <w:p>
+      <w:r>
+        <w:br w:type="page"/>
+      </w:r>
+    </w:p>
+    <w:p>
+      <w:pPr>
+        <w:pStyle w:val="Heading2"/>
+      </w:pPr>
+      <w:r>
+        <w:lastRenderedPageBreak/>
+        <w:t>Meeting #0</w:t>
+      </w:r>
+      <w:r>
+        <w:t>3</w:t>
+      </w:r>
+      <w:r>
+        <w:t>:</w:t>
+      </w:r>
+    </w:p>
+    <w:p/>
+    <w:p>
+      <w:pPr>
+        <w:rPr>
+          <w:b/>
+        </w:rPr>
+      </w:pPr>
+      <w:r>
+        <w:rPr>
+          <w:b/>
+        </w:rPr>
+        <w:t>Date:</w:t>
+      </w:r>
+    </w:p>
+    <w:p>
+      <w:pPr>
+        <w:pStyle w:val="ListParagraph"/>
+        <w:numPr>
+          <w:ilvl w:val="0"/>
+          <w:numId w:val="28"/>
+        </w:numPr>
+        <w:ind w:left="360"/>
+      </w:pPr>
+      <w:r>
+        <w:t>Monday – 17</w:t>
+      </w:r>
+      <w:r>
+        <w:rPr>
+          <w:vertAlign w:val="superscript"/>
+        </w:rPr>
+        <w:t>th</w:t>
+      </w:r>
+      <w:r>
+        <w:t xml:space="preserve"> July</w:t>
+      </w:r>
+      <w:r>
+        <w:t xml:space="preserve"> 2019</w:t>
+      </w:r>
+    </w:p>
+    <w:p>
+      <w:pPr>
+        <w:rPr>
+          <w:b/>
+        </w:rPr>
+      </w:pPr>
+      <w:r>
+        <w:rPr>
+          <w:b/>
+        </w:rPr>
+        <w:t>Meeting Objective:</w:t>
+      </w:r>
+    </w:p>
+    <w:p>
+      <w:pPr>
+        <w:pStyle w:val="ListParagraph"/>
+        <w:numPr>
+          <w:ilvl w:val="0"/>
+          <w:numId w:val="26"/>
+        </w:numPr>
+      </w:pPr>
+      <w:r>
+        <w:t>Status Report.</w:t>
+      </w:r>
+    </w:p>
+    <w:p>
+      <w:pPr>
+        <w:rPr>
+          <w:b/>
+        </w:rPr>
+      </w:pPr>
+      <w:r>
+        <w:rPr>
+          <w:b/>
+        </w:rPr>
+        <w:t>Location:</w:t>
+      </w:r>
+    </w:p>
+    <w:p>
+      <w:pPr>
+        <w:pStyle w:val="ListParagraph"/>
+        <w:numPr>
+          <w:ilvl w:val="0"/>
+          <w:numId w:val="26"/>
+        </w:numPr>
+        <w:rPr>
+          <w:b/>
+        </w:rPr>
+      </w:pPr>
+      <w:r>
+        <w:t xml:space="preserve"> 11</w:t>
+      </w:r>
+      <w:r>
+        <w:rPr>
+          <w:vertAlign w:val="superscript"/>
+        </w:rPr>
+        <w:t>th</w:t>
+      </w:r>
+      <w:r>
+        <w:t xml:space="preserve"> Floor, Tower 1, </w:t>
+      </w:r>
+    </w:p>
+    <w:p>
+      <w:pPr>
+        <w:ind w:left="45"/>
+        <w:rPr>
+          <w:b/>
+        </w:rPr>
+      </w:pPr>
+      <w:r>
+        <w:rPr>
+          <w:b/>
+        </w:rPr>
+        <w:t>Attendees:</w:t>
+      </w:r>
+    </w:p>
+    <w:p>
+      <w:pPr>
+        <w:pStyle w:val="ListParagraph"/>
+        <w:numPr>
+          <w:ilvl w:val="0"/>
+          <w:numId w:val="26"/>
+        </w:numPr>
+      </w:pPr>
+      <w:r>
+        <w:t>Bogdan Herciu</w:t>
+      </w:r>
+    </w:p>
+    <w:p>
+      <w:pPr>
+        <w:pStyle w:val="ListParagraph"/>
+        <w:numPr>
+          <w:ilvl w:val="0"/>
+          <w:numId w:val="26"/>
+        </w:numPr>
+      </w:pPr>
+      <w:r>
+        <w:t>Rares Orban</w:t>
+      </w:r>
+    </w:p>
+    <w:p>
+      <w:pPr>
+        <w:pStyle w:val="ListParagraph"/>
+        <w:numPr>
+          <w:ilvl w:val="0"/>
+          <w:numId w:val="26"/>
+        </w:numPr>
+      </w:pPr>
+      <w:r>
+        <w:t>Catalin Cistelican</w:t>
+      </w:r>
+    </w:p>
+    <w:p>
+      <w:pPr>
+        <w:pStyle w:val="ListParagraph"/>
+        <w:numPr>
+          <w:ilvl w:val="0"/>
+          <w:numId w:val="26"/>
+        </w:numPr>
+      </w:pPr>
+      <w:r>
+        <w:t>Iulia Tamas</w:t>
+      </w:r>
+    </w:p>
+    <w:p>
+      <w:pPr>
+        <w:rPr>
+          <w:b/>
+        </w:rPr>
+      </w:pPr>
+      <w:r>
+        <w:rPr>
+          <w:b/>
+        </w:rPr>
+        <w:t>Report:</w:t>
+      </w:r>
+    </w:p>
+    <w:p>
+      <w:pPr>
+        <w:pStyle w:val="ListParagraph"/>
+        <w:numPr>
+          <w:ilvl w:val="0"/>
+          <w:numId w:val="26"/>
+        </w:numPr>
+      </w:pPr>
+      <w:r>
+        <w:t>Implemented</w:t>
+      </w:r>
+    </w:p>
+    <w:p>
+      <w:pPr>
+        <w:pStyle w:val="ListParagraph"/>
+        <w:numPr>
+          <w:ilvl w:val="1"/>
+          <w:numId w:val="26"/>
+        </w:numPr>
+      </w:pPr>
+      <w:r>
+        <w:t>Save</w:t>
+      </w:r>
+    </w:p>
+    <w:p>
+      <w:pPr>
+        <w:pStyle w:val="ListParagraph"/>
+        <w:numPr>
+          <w:ilvl w:val="1"/>
+          <w:numId w:val="26"/>
+        </w:numPr>
+      </w:pPr>
+      <w:r>
+        <w:t>Save As</w:t>
+      </w:r>
+    </w:p>
+    <w:p>
+      <w:pPr>
+        <w:pStyle w:val="ListParagraph"/>
+        <w:numPr>
+          <w:ilvl w:val="1"/>
+          <w:numId w:val="26"/>
+        </w:numPr>
+      </w:pPr>
+      <w:r>
+        <w:t>Export to Excel (draft form)</w:t>
+      </w:r>
+    </w:p>
+    <w:p>
+      <w:pPr>
+        <w:pStyle w:val="ListParagraph"/>
+        <w:numPr>
+          <w:ilvl w:val="1"/>
+          <w:numId w:val="26"/>
+        </w:numPr>
+      </w:pPr>
+      <w:r>
+        <w:t>Check all the class members to be implemented according to requirements</w:t>
+      </w:r>
+    </w:p>
+    <w:p>
+      <w:pPr>
+        <w:pStyle w:val="ListParagraph"/>
+        <w:numPr>
+          <w:ilvl w:val="1"/>
+          <w:numId w:val="26"/>
+        </w:numPr>
+      </w:pPr>
+      <w:r>
+        <w:t>Statistics Tab – In Work</w:t>
+      </w:r>
+    </w:p>
+    <w:p>
+      <w:pPr>
+        <w:pStyle w:val="ListParagraph"/>
+        <w:numPr>
+          <w:ilvl w:val="1"/>
+          <w:numId w:val="26"/>
+        </w:numPr>
+      </w:pPr>
+      <w:r>
+        <w:t>First Page Tab- Draft</w:t>
+      </w:r>
+    </w:p>
+    <w:p>
+      <w:pPr>
+        <w:ind w:left="765"/>
+      </w:pPr>
+    </w:p>
+    <w:p>
+      <w:pPr>
+        <w:ind w:left="45"/>
+        <w:rPr>
+          <w:b/>
+        </w:rPr>
+      </w:pPr>
+      <w:r>
+        <w:rPr>
+          <w:b/>
+        </w:rPr>
+        <w:t>Next Meeting Objective (if applicable):</w:t>
+      </w:r>
+    </w:p>
+    <w:p>
+      <w:pPr>
+        <w:pStyle w:val="ListParagraph"/>
+        <w:numPr>
+          <w:ilvl w:val="0"/>
+          <w:numId w:val="26"/>
+        </w:numPr>
+      </w:pPr>
+      <w:r>
+        <w:t>N/A</w:t>
       </w:r>
     </w:p>
     <w:p/>
@@ -1519,7 +2177,7 @@
               <w:noProof/>
               <w:sz w:val="16"/>
             </w:rPr>
-            <w:t>1</w:t>
+            <w:t>6</w:t>
           </w:r>
           <w:r>
             <w:rPr>
@@ -1546,16 +2204,31 @@
             </w:rPr>
             <w:t xml:space="preserve"> </w:t>
           </w:r>
-          <w:fldSimple w:instr=" NUMPAGES   \* MERGEFORMAT ">
-            <w:r>
-              <w:rPr>
-                <w:b/>
-                <w:noProof/>
-                <w:sz w:val="16"/>
-              </w:rPr>
-              <w:t>4</w:t>
-            </w:r>
-          </w:fldSimple>
+          <w:r>
+            <w:fldChar w:fldCharType="begin"/>
+          </w:r>
+          <w:r>
+            <w:instrText xml:space="preserve"> NUMPAGES   \* MERGEFORMAT </w:instrText>
+          </w:r>
+          <w:r>
+            <w:fldChar w:fldCharType="separate"/>
+          </w:r>
+          <w:r>
+            <w:rPr>
+              <w:b/>
+              <w:noProof/>
+              <w:sz w:val="16"/>
+            </w:rPr>
+            <w:t>6</w:t>
+          </w:r>
+          <w:r>
+            <w:rPr>
+              <w:b/>
+              <w:noProof/>
+              <w:sz w:val="16"/>
+            </w:rPr>
+            <w:fldChar w:fldCharType="end"/>
+          </w:r>
         </w:p>
       </w:tc>
     </w:tr>
@@ -1620,38 +2293,51 @@
               <w:sz w:val="16"/>
             </w:rPr>
           </w:pPr>
-          <w:fldSimple w:instr=" DOCPROPERTY  &quot;CC Dat&quot;  \* MERGEFORMAT ">
-            <w:r>
-              <w:rPr>
-                <w:sz w:val="16"/>
-              </w:rPr>
-              <w:t>2019</w:t>
-            </w:r>
-            <w:r>
-              <w:rPr>
-                <w:sz w:val="16"/>
-              </w:rPr>
-              <w:t>-</w:t>
-            </w:r>
-            <w:r>
-              <w:rPr>
-                <w:sz w:val="16"/>
-              </w:rPr>
-              <w:t>04</w:t>
-            </w:r>
-            <w:r>
-              <w:rPr>
-                <w:sz w:val="16"/>
-              </w:rPr>
-              <w:t>-</w:t>
-            </w:r>
-            <w:r>
-              <w:rPr>
-                <w:sz w:val="16"/>
-              </w:rPr>
-              <w:t>13</w:t>
-            </w:r>
-          </w:fldSimple>
+          <w:r>
+            <w:fldChar w:fldCharType="begin"/>
+          </w:r>
+          <w:r>
+            <w:instrText xml:space="preserve"> DOCPROPERTY  "CC Dat"  \* MERGEFORMAT </w:instrText>
+          </w:r>
+          <w:r>
+            <w:fldChar w:fldCharType="separate"/>
+          </w:r>
+          <w:r>
+            <w:rPr>
+              <w:sz w:val="16"/>
+            </w:rPr>
+            <w:t>2019</w:t>
+          </w:r>
+          <w:r>
+            <w:rPr>
+              <w:sz w:val="16"/>
+            </w:rPr>
+            <w:t>-</w:t>
+          </w:r>
+          <w:r>
+            <w:rPr>
+              <w:sz w:val="16"/>
+            </w:rPr>
+            <w:t>04</w:t>
+          </w:r>
+          <w:r>
+            <w:rPr>
+              <w:sz w:val="16"/>
+            </w:rPr>
+            <w:t>-</w:t>
+          </w:r>
+          <w:r>
+            <w:rPr>
+              <w:sz w:val="16"/>
+            </w:rPr>
+            <w:t>13</w:t>
+          </w:r>
+          <w:r>
+            <w:rPr>
+              <w:sz w:val="16"/>
+            </w:rPr>
+            <w:fldChar w:fldCharType="end"/>
+          </w:r>
         </w:p>
       </w:tc>
     </w:tr>
@@ -3083,7 +3769,7 @@
         <w:rFonts w:ascii="Arial" w:eastAsia="MS Mincho" w:hAnsi="Arial" w:cs="Arial" w:hint="default"/>
       </w:rPr>
     </w:lvl>
-    <w:lvl w:ilvl="1" w:tplc="04090003" w:tentative="1">
+    <w:lvl w:ilvl="1" w:tplc="04090003">
       <w:start w:val="1"/>
       <w:numFmt w:val="bullet"/>
       <w:lvlText w:val="o"/>
@@ -6880,7 +7566,7 @@
 </file>
 
 <file path=customXml/itemProps1.xml><?xml version="1.0" encoding="utf-8"?>
-<ds:datastoreItem xmlns:ds="http://schemas.openxmlformats.org/officeDocument/2006/customXml" ds:itemID="{462871BA-E510-4EE1-8B88-BFAD5E69D310}">
+<ds:datastoreItem xmlns:ds="http://schemas.openxmlformats.org/officeDocument/2006/customXml" ds:itemID="{0A95AB00-C455-460F-807A-D9DB2E37B689}">
   <ds:schemaRefs>
     <ds:schemaRef ds:uri="http://schemas.openxmlformats.org/officeDocument/2006/bibliography"/>
   </ds:schemaRefs>

</xml_diff>

<commit_message>
Updated: Meeting Minutes document and Stakeholder Register.
</commit_message>
<xml_diff>
--- a/ProjectDocuments/02_Executing/00_Meeting_Minutes.docx
+++ b/ProjectDocuments/02_Executing/00_Meeting_Minutes.docx
@@ -1,6 +1,6 @@
 
 <file path=word/document.xml><?xml version="1.0" encoding="utf-8"?>
-<w:document xmlns:wpc="http://schemas.microsoft.com/office/word/2010/wordprocessingCanvas" xmlns:cx="http://schemas.microsoft.com/office/drawing/2014/chartex" xmlns:cx1="http://schemas.microsoft.com/office/drawing/2015/9/8/chartex" xmlns:mc="http://schemas.openxmlformats.org/markup-compatibility/2006" xmlns:o="urn:schemas-microsoft-com:office:office" xmlns:r="http://schemas.openxmlformats.org/officeDocument/2006/relationships" xmlns:m="http://schemas.openxmlformats.org/officeDocument/2006/math" xmlns:v="urn:schemas-microsoft-com:vml" xmlns:wp14="http://schemas.microsoft.com/office/word/2010/wordprocessingDrawing" xmlns:wp="http://schemas.openxmlformats.org/drawingml/2006/wordprocessingDrawing" xmlns:w10="urn:schemas-microsoft-com:office:word" xmlns:w="http://schemas.openxmlformats.org/wordprocessingml/2006/main" xmlns:w14="http://schemas.microsoft.com/office/word/2010/wordml" xmlns:w15="http://schemas.microsoft.com/office/word/2012/wordml" xmlns:w16se="http://schemas.microsoft.com/office/word/2015/wordml/symex" xmlns:wpg="http://schemas.microsoft.com/office/word/2010/wordprocessingGroup" xmlns:wpi="http://schemas.microsoft.com/office/word/2010/wordprocessingInk" xmlns:wne="http://schemas.microsoft.com/office/word/2006/wordml" xmlns:wps="http://schemas.microsoft.com/office/word/2010/wordprocessingShape" mc:Ignorable="w14 w15 w16se wp14">
+<w:document xmlns:ve="http://schemas.openxmlformats.org/markup-compatibility/2006" xmlns:o="urn:schemas-microsoft-com:office:office" xmlns:r="http://schemas.openxmlformats.org/officeDocument/2006/relationships" xmlns:m="http://schemas.openxmlformats.org/officeDocument/2006/math" xmlns:v="urn:schemas-microsoft-com:vml" xmlns:wp="http://schemas.openxmlformats.org/drawingml/2006/wordprocessingDrawing" xmlns:w10="urn:schemas-microsoft-com:office:word" xmlns:w="http://schemas.openxmlformats.org/wordprocessingml/2006/main" xmlns:wne="http://schemas.microsoft.com/office/word/2006/wordml">
   <w:body>
     <w:p>
       <w:pPr>
@@ -535,311 +535,619 @@
         <w:fldChar w:fldCharType="separate"/>
       </w:r>
     </w:p>
-    <w:sdt>
-      <w:sdtPr>
-        <w:rPr>
-          <w:rFonts w:ascii="Arial" w:eastAsia="MS Mincho" w:hAnsi="Arial" w:cs="Arial"/>
-          <w:b w:val="0"/>
-          <w:bCs w:val="0"/>
-          <w:color w:val="auto"/>
-          <w:sz w:val="20"/>
-          <w:szCs w:val="20"/>
-          <w:lang w:val="en-GB" w:eastAsia="en-GB"/>
-        </w:rPr>
-        <w:id w:val="152053927"/>
-        <w:docPartObj>
-          <w:docPartGallery w:val="Table of Contents"/>
-          <w:docPartUnique/>
-        </w:docPartObj>
-      </w:sdtPr>
-      <w:sdtEndPr/>
-      <w:sdtContent>
-        <w:p>
-          <w:pPr>
-            <w:pStyle w:val="TOCHeading"/>
-          </w:pPr>
-        </w:p>
-        <w:p>
-          <w:pPr>
-            <w:pStyle w:val="TOC1"/>
-            <w:rPr>
-              <w:rFonts w:asciiTheme="minorHAnsi" w:eastAsiaTheme="minorEastAsia" w:hAnsiTheme="minorHAnsi" w:cstheme="minorBidi"/>
-              <w:noProof/>
-              <w:sz w:val="22"/>
-              <w:szCs w:val="22"/>
-              <w:lang w:val="en-US" w:eastAsia="en-US"/>
-            </w:rPr>
-          </w:pPr>
-          <w:r>
-            <w:fldChar w:fldCharType="begin"/>
-          </w:r>
-          <w:r>
-            <w:instrText xml:space="preserve"> TOC \o "1-3" \h \z \u </w:instrText>
-          </w:r>
-          <w:r>
-            <w:fldChar w:fldCharType="separate"/>
-          </w:r>
-          <w:hyperlink w:anchor="_Toc6073747" w:history="1">
-            <w:r>
-              <w:rPr>
-                <w:rStyle w:val="Hyperlink"/>
-                <w:rFonts w:cs="Times New Roman"/>
-                <w:smallCaps/>
-                <w:noProof/>
-              </w:rPr>
-              <w:t>1</w:t>
-            </w:r>
-            <w:r>
-              <w:rPr>
-                <w:rFonts w:asciiTheme="minorHAnsi" w:eastAsiaTheme="minorEastAsia" w:hAnsiTheme="minorHAnsi" w:cstheme="minorBidi"/>
-                <w:noProof/>
-                <w:sz w:val="22"/>
-                <w:szCs w:val="22"/>
-                <w:lang w:val="en-US" w:eastAsia="en-US"/>
-              </w:rPr>
-              <w:tab/>
-            </w:r>
-            <w:r>
-              <w:rPr>
-                <w:rStyle w:val="Hyperlink"/>
-                <w:smallCaps/>
-                <w:noProof/>
-              </w:rPr>
-              <w:t>Introduction</w:t>
-            </w:r>
-            <w:r>
-              <w:rPr>
-                <w:noProof/>
-                <w:webHidden/>
-              </w:rPr>
-              <w:tab/>
-            </w:r>
-            <w:r>
-              <w:rPr>
-                <w:noProof/>
-                <w:webHidden/>
-              </w:rPr>
-              <w:fldChar w:fldCharType="begin"/>
-            </w:r>
-            <w:r>
-              <w:rPr>
-                <w:noProof/>
-                <w:webHidden/>
-              </w:rPr>
-              <w:instrText xml:space="preserve"> PAGEREF _Toc6073747 \h </w:instrText>
-            </w:r>
-            <w:r>
-              <w:rPr>
-                <w:noProof/>
-                <w:webHidden/>
-              </w:rPr>
-            </w:r>
-            <w:r>
-              <w:rPr>
-                <w:noProof/>
-                <w:webHidden/>
-              </w:rPr>
-              <w:fldChar w:fldCharType="separate"/>
-            </w:r>
-            <w:r>
-              <w:rPr>
-                <w:noProof/>
-                <w:webHidden/>
-              </w:rPr>
-              <w:t>3</w:t>
-            </w:r>
-            <w:r>
-              <w:rPr>
-                <w:noProof/>
-                <w:webHidden/>
-              </w:rPr>
-              <w:fldChar w:fldCharType="end"/>
-            </w:r>
-          </w:hyperlink>
-        </w:p>
-        <w:p>
-          <w:pPr>
-            <w:pStyle w:val="TOC1"/>
-            <w:rPr>
-              <w:rFonts w:asciiTheme="minorHAnsi" w:eastAsiaTheme="minorEastAsia" w:hAnsiTheme="minorHAnsi" w:cstheme="minorBidi"/>
-              <w:noProof/>
-              <w:sz w:val="22"/>
-              <w:szCs w:val="22"/>
-              <w:lang w:val="en-US" w:eastAsia="en-US"/>
-            </w:rPr>
-          </w:pPr>
-          <w:hyperlink w:anchor="_Toc6073748" w:history="1">
-            <w:r>
-              <w:rPr>
-                <w:rStyle w:val="Hyperlink"/>
-                <w:rFonts w:cs="Times New Roman"/>
-                <w:smallCaps/>
-                <w:noProof/>
-              </w:rPr>
-              <w:t>2</w:t>
-            </w:r>
-            <w:r>
-              <w:rPr>
-                <w:rFonts w:asciiTheme="minorHAnsi" w:eastAsiaTheme="minorEastAsia" w:hAnsiTheme="minorHAnsi" w:cstheme="minorBidi"/>
-                <w:noProof/>
-                <w:sz w:val="22"/>
-                <w:szCs w:val="22"/>
-                <w:lang w:val="en-US" w:eastAsia="en-US"/>
-              </w:rPr>
-              <w:tab/>
-            </w:r>
-            <w:r>
-              <w:rPr>
-                <w:rStyle w:val="Hyperlink"/>
-                <w:smallCaps/>
-                <w:noProof/>
-              </w:rPr>
-              <w:t>Meeting Minutes Register</w:t>
-            </w:r>
-            <w:r>
-              <w:rPr>
-                <w:noProof/>
-                <w:webHidden/>
-              </w:rPr>
-              <w:tab/>
-            </w:r>
-            <w:r>
-              <w:rPr>
-                <w:noProof/>
-                <w:webHidden/>
-              </w:rPr>
-              <w:fldChar w:fldCharType="begin"/>
-            </w:r>
-            <w:r>
-              <w:rPr>
-                <w:noProof/>
-                <w:webHidden/>
-              </w:rPr>
-              <w:instrText xml:space="preserve"> PAGEREF _Toc6073748 \h </w:instrText>
-            </w:r>
-            <w:r>
-              <w:rPr>
-                <w:noProof/>
-                <w:webHidden/>
-              </w:rPr>
-            </w:r>
-            <w:r>
-              <w:rPr>
-                <w:noProof/>
-                <w:webHidden/>
-              </w:rPr>
-              <w:fldChar w:fldCharType="separate"/>
-            </w:r>
-            <w:r>
-              <w:rPr>
-                <w:noProof/>
-                <w:webHidden/>
-              </w:rPr>
-              <w:t>4</w:t>
-            </w:r>
-            <w:r>
-              <w:rPr>
-                <w:noProof/>
-                <w:webHidden/>
-              </w:rPr>
-              <w:fldChar w:fldCharType="end"/>
-            </w:r>
-          </w:hyperlink>
-        </w:p>
-        <w:p>
-          <w:pPr>
-            <w:pStyle w:val="TOC2"/>
-            <w:rPr>
-              <w:rFonts w:asciiTheme="minorHAnsi" w:eastAsiaTheme="minorEastAsia" w:hAnsiTheme="minorHAnsi" w:cstheme="minorBidi"/>
-              <w:noProof/>
-              <w:sz w:val="22"/>
-              <w:szCs w:val="22"/>
-              <w:lang w:val="en-US" w:eastAsia="en-US"/>
-            </w:rPr>
-          </w:pPr>
-          <w:hyperlink w:anchor="_Toc6073749" w:history="1">
-            <w:r>
-              <w:rPr>
-                <w:rStyle w:val="Hyperlink"/>
-                <w:rFonts w:cs="Times New Roman"/>
-                <w:noProof/>
-              </w:rPr>
-              <w:t>2.1</w:t>
-            </w:r>
-            <w:r>
-              <w:rPr>
-                <w:rFonts w:asciiTheme="minorHAnsi" w:eastAsiaTheme="minorEastAsia" w:hAnsiTheme="minorHAnsi" w:cstheme="minorBidi"/>
-                <w:noProof/>
-                <w:sz w:val="22"/>
-                <w:szCs w:val="22"/>
-                <w:lang w:val="en-US" w:eastAsia="en-US"/>
-              </w:rPr>
-              <w:tab/>
-            </w:r>
-            <w:r>
-              <w:rPr>
-                <w:rStyle w:val="Hyperlink"/>
-                <w:noProof/>
-              </w:rPr>
-              <w:t>Meeting #01:</w:t>
-            </w:r>
-            <w:r>
-              <w:rPr>
-                <w:noProof/>
-                <w:webHidden/>
-              </w:rPr>
-              <w:tab/>
-            </w:r>
-            <w:r>
-              <w:rPr>
-                <w:noProof/>
-                <w:webHidden/>
-              </w:rPr>
-              <w:fldChar w:fldCharType="begin"/>
-            </w:r>
-            <w:r>
-              <w:rPr>
-                <w:noProof/>
-                <w:webHidden/>
-              </w:rPr>
-              <w:instrText xml:space="preserve"> PAGEREF _Toc6073749 \h </w:instrText>
-            </w:r>
-            <w:r>
-              <w:rPr>
-                <w:noProof/>
-                <w:webHidden/>
-              </w:rPr>
-            </w:r>
-            <w:r>
-              <w:rPr>
-                <w:noProof/>
-                <w:webHidden/>
-              </w:rPr>
-              <w:fldChar w:fldCharType="separate"/>
-            </w:r>
-            <w:r>
-              <w:rPr>
-                <w:noProof/>
-                <w:webHidden/>
-              </w:rPr>
-              <w:t>4</w:t>
-            </w:r>
-            <w:r>
-              <w:rPr>
-                <w:noProof/>
-                <w:webHidden/>
-              </w:rPr>
-              <w:fldChar w:fldCharType="end"/>
-            </w:r>
-          </w:hyperlink>
-        </w:p>
-        <w:p>
-          <w:r>
-            <w:fldChar w:fldCharType="end"/>
-          </w:r>
-        </w:p>
-      </w:sdtContent>
-    </w:sdt>
+    <w:p>
+      <w:pPr>
+        <w:pStyle w:val="TOC1"/>
+        <w:rPr>
+          <w:rFonts w:asciiTheme="minorHAnsi" w:eastAsiaTheme="minorEastAsia" w:hAnsiTheme="minorHAnsi" w:cstheme="minorBidi"/>
+          <w:noProof/>
+          <w:sz w:val="22"/>
+          <w:szCs w:val="22"/>
+          <w:lang w:val="en-US" w:eastAsia="en-US"/>
+        </w:rPr>
+      </w:pPr>
+      <w:hyperlink w:anchor="_Toc14530090" w:history="1">
+        <w:r>
+          <w:rPr>
+            <w:rStyle w:val="Hyperlink"/>
+            <w:rFonts w:cs="Times New Roman"/>
+            <w:smallCaps/>
+            <w:noProof/>
+          </w:rPr>
+          <w:t>1</w:t>
+        </w:r>
+        <w:r>
+          <w:rPr>
+            <w:rFonts w:asciiTheme="minorHAnsi" w:eastAsiaTheme="minorEastAsia" w:hAnsiTheme="minorHAnsi" w:cstheme="minorBidi"/>
+            <w:noProof/>
+            <w:sz w:val="22"/>
+            <w:szCs w:val="22"/>
+            <w:lang w:val="en-US" w:eastAsia="en-US"/>
+          </w:rPr>
+          <w:tab/>
+        </w:r>
+        <w:r>
+          <w:rPr>
+            <w:rStyle w:val="Hyperlink"/>
+            <w:smallCaps/>
+            <w:noProof/>
+          </w:rPr>
+          <w:t>Introduction</w:t>
+        </w:r>
+        <w:r>
+          <w:rPr>
+            <w:noProof/>
+            <w:webHidden/>
+          </w:rPr>
+          <w:tab/>
+        </w:r>
+        <w:r>
+          <w:rPr>
+            <w:noProof/>
+            <w:webHidden/>
+          </w:rPr>
+          <w:fldChar w:fldCharType="begin"/>
+        </w:r>
+        <w:r>
+          <w:rPr>
+            <w:noProof/>
+            <w:webHidden/>
+          </w:rPr>
+          <w:instrText xml:space="preserve"> PAGEREF _Toc14530090 \h </w:instrText>
+        </w:r>
+        <w:r>
+          <w:rPr>
+            <w:noProof/>
+            <w:webHidden/>
+          </w:rPr>
+        </w:r>
+        <w:r>
+          <w:rPr>
+            <w:noProof/>
+            <w:webHidden/>
+          </w:rPr>
+          <w:fldChar w:fldCharType="separate"/>
+        </w:r>
+        <w:r>
+          <w:rPr>
+            <w:noProof/>
+            <w:webHidden/>
+          </w:rPr>
+          <w:t>3</w:t>
+        </w:r>
+        <w:r>
+          <w:rPr>
+            <w:noProof/>
+            <w:webHidden/>
+          </w:rPr>
+          <w:fldChar w:fldCharType="end"/>
+        </w:r>
+      </w:hyperlink>
+    </w:p>
+    <w:p>
+      <w:pPr>
+        <w:pStyle w:val="TOC1"/>
+        <w:rPr>
+          <w:rFonts w:asciiTheme="minorHAnsi" w:eastAsiaTheme="minorEastAsia" w:hAnsiTheme="minorHAnsi" w:cstheme="minorBidi"/>
+          <w:noProof/>
+          <w:sz w:val="22"/>
+          <w:szCs w:val="22"/>
+          <w:lang w:val="en-US" w:eastAsia="en-US"/>
+        </w:rPr>
+      </w:pPr>
+      <w:hyperlink w:anchor="_Toc14530091" w:history="1">
+        <w:r>
+          <w:rPr>
+            <w:rStyle w:val="Hyperlink"/>
+            <w:rFonts w:cs="Times New Roman"/>
+            <w:smallCaps/>
+            <w:noProof/>
+          </w:rPr>
+          <w:t>2</w:t>
+        </w:r>
+        <w:r>
+          <w:rPr>
+            <w:rFonts w:asciiTheme="minorHAnsi" w:eastAsiaTheme="minorEastAsia" w:hAnsiTheme="minorHAnsi" w:cstheme="minorBidi"/>
+            <w:noProof/>
+            <w:sz w:val="22"/>
+            <w:szCs w:val="22"/>
+            <w:lang w:val="en-US" w:eastAsia="en-US"/>
+          </w:rPr>
+          <w:tab/>
+        </w:r>
+        <w:r>
+          <w:rPr>
+            <w:rStyle w:val="Hyperlink"/>
+            <w:smallCaps/>
+            <w:noProof/>
+          </w:rPr>
+          <w:t>Meeting Minutes Register</w:t>
+        </w:r>
+        <w:r>
+          <w:rPr>
+            <w:noProof/>
+            <w:webHidden/>
+          </w:rPr>
+          <w:tab/>
+        </w:r>
+        <w:r>
+          <w:rPr>
+            <w:noProof/>
+            <w:webHidden/>
+          </w:rPr>
+          <w:fldChar w:fldCharType="begin"/>
+        </w:r>
+        <w:r>
+          <w:rPr>
+            <w:noProof/>
+            <w:webHidden/>
+          </w:rPr>
+          <w:instrText xml:space="preserve"> PAGEREF _Toc14530091 \h </w:instrText>
+        </w:r>
+        <w:r>
+          <w:rPr>
+            <w:noProof/>
+            <w:webHidden/>
+          </w:rPr>
+        </w:r>
+        <w:r>
+          <w:rPr>
+            <w:noProof/>
+            <w:webHidden/>
+          </w:rPr>
+          <w:fldChar w:fldCharType="separate"/>
+        </w:r>
+        <w:r>
+          <w:rPr>
+            <w:noProof/>
+            <w:webHidden/>
+          </w:rPr>
+          <w:t>4</w:t>
+        </w:r>
+        <w:r>
+          <w:rPr>
+            <w:noProof/>
+            <w:webHidden/>
+          </w:rPr>
+          <w:fldChar w:fldCharType="end"/>
+        </w:r>
+      </w:hyperlink>
+    </w:p>
+    <w:p>
+      <w:pPr>
+        <w:pStyle w:val="TOC2"/>
+        <w:rPr>
+          <w:rFonts w:asciiTheme="minorHAnsi" w:eastAsiaTheme="minorEastAsia" w:hAnsiTheme="minorHAnsi" w:cstheme="minorBidi"/>
+          <w:noProof/>
+          <w:sz w:val="22"/>
+          <w:szCs w:val="22"/>
+          <w:lang w:val="en-US" w:eastAsia="en-US"/>
+        </w:rPr>
+      </w:pPr>
+      <w:hyperlink w:anchor="_Toc14530092" w:history="1">
+        <w:r>
+          <w:rPr>
+            <w:rStyle w:val="Hyperlink"/>
+            <w:rFonts w:cs="Times New Roman"/>
+            <w:noProof/>
+          </w:rPr>
+          <w:t>2.1</w:t>
+        </w:r>
+        <w:r>
+          <w:rPr>
+            <w:rFonts w:asciiTheme="minorHAnsi" w:eastAsiaTheme="minorEastAsia" w:hAnsiTheme="minorHAnsi" w:cstheme="minorBidi"/>
+            <w:noProof/>
+            <w:sz w:val="22"/>
+            <w:szCs w:val="22"/>
+            <w:lang w:val="en-US" w:eastAsia="en-US"/>
+          </w:rPr>
+          <w:tab/>
+        </w:r>
+        <w:r>
+          <w:rPr>
+            <w:rStyle w:val="Hyperlink"/>
+            <w:noProof/>
+          </w:rPr>
+          <w:t>Meeting #01:</w:t>
+        </w:r>
+        <w:r>
+          <w:rPr>
+            <w:noProof/>
+            <w:webHidden/>
+          </w:rPr>
+          <w:tab/>
+        </w:r>
+        <w:r>
+          <w:rPr>
+            <w:noProof/>
+            <w:webHidden/>
+          </w:rPr>
+          <w:fldChar w:fldCharType="begin"/>
+        </w:r>
+        <w:r>
+          <w:rPr>
+            <w:noProof/>
+            <w:webHidden/>
+          </w:rPr>
+          <w:instrText xml:space="preserve"> PAGEREF _Toc14530092 \h </w:instrText>
+        </w:r>
+        <w:r>
+          <w:rPr>
+            <w:noProof/>
+            <w:webHidden/>
+          </w:rPr>
+        </w:r>
+        <w:r>
+          <w:rPr>
+            <w:noProof/>
+            <w:webHidden/>
+          </w:rPr>
+          <w:fldChar w:fldCharType="separate"/>
+        </w:r>
+        <w:r>
+          <w:rPr>
+            <w:noProof/>
+            <w:webHidden/>
+          </w:rPr>
+          <w:t>4</w:t>
+        </w:r>
+        <w:r>
+          <w:rPr>
+            <w:noProof/>
+            <w:webHidden/>
+          </w:rPr>
+          <w:fldChar w:fldCharType="end"/>
+        </w:r>
+      </w:hyperlink>
+    </w:p>
+    <w:p>
+      <w:pPr>
+        <w:pStyle w:val="TOC2"/>
+        <w:rPr>
+          <w:rFonts w:asciiTheme="minorHAnsi" w:eastAsiaTheme="minorEastAsia" w:hAnsiTheme="minorHAnsi" w:cstheme="minorBidi"/>
+          <w:noProof/>
+          <w:sz w:val="22"/>
+          <w:szCs w:val="22"/>
+          <w:lang w:val="en-US" w:eastAsia="en-US"/>
+        </w:rPr>
+      </w:pPr>
+      <w:hyperlink w:anchor="_Toc14530093" w:history="1">
+        <w:r>
+          <w:rPr>
+            <w:rStyle w:val="Hyperlink"/>
+            <w:rFonts w:cs="Times New Roman"/>
+            <w:noProof/>
+          </w:rPr>
+          <w:t>2.2</w:t>
+        </w:r>
+        <w:r>
+          <w:rPr>
+            <w:rFonts w:asciiTheme="minorHAnsi" w:eastAsiaTheme="minorEastAsia" w:hAnsiTheme="minorHAnsi" w:cstheme="minorBidi"/>
+            <w:noProof/>
+            <w:sz w:val="22"/>
+            <w:szCs w:val="22"/>
+            <w:lang w:val="en-US" w:eastAsia="en-US"/>
+          </w:rPr>
+          <w:tab/>
+        </w:r>
+        <w:r>
+          <w:rPr>
+            <w:rStyle w:val="Hyperlink"/>
+            <w:noProof/>
+          </w:rPr>
+          <w:t>Meeting #02:</w:t>
+        </w:r>
+        <w:r>
+          <w:rPr>
+            <w:noProof/>
+            <w:webHidden/>
+          </w:rPr>
+          <w:tab/>
+        </w:r>
+        <w:r>
+          <w:rPr>
+            <w:noProof/>
+            <w:webHidden/>
+          </w:rPr>
+          <w:fldChar w:fldCharType="begin"/>
+        </w:r>
+        <w:r>
+          <w:rPr>
+            <w:noProof/>
+            <w:webHidden/>
+          </w:rPr>
+          <w:instrText xml:space="preserve"> PAGEREF _Toc14530093 \h </w:instrText>
+        </w:r>
+        <w:r>
+          <w:rPr>
+            <w:noProof/>
+            <w:webHidden/>
+          </w:rPr>
+        </w:r>
+        <w:r>
+          <w:rPr>
+            <w:noProof/>
+            <w:webHidden/>
+          </w:rPr>
+          <w:fldChar w:fldCharType="separate"/>
+        </w:r>
+        <w:r>
+          <w:rPr>
+            <w:noProof/>
+            <w:webHidden/>
+          </w:rPr>
+          <w:t>5</w:t>
+        </w:r>
+        <w:r>
+          <w:rPr>
+            <w:noProof/>
+            <w:webHidden/>
+          </w:rPr>
+          <w:fldChar w:fldCharType="end"/>
+        </w:r>
+      </w:hyperlink>
+    </w:p>
+    <w:p>
+      <w:pPr>
+        <w:pStyle w:val="TOC2"/>
+        <w:rPr>
+          <w:rFonts w:asciiTheme="minorHAnsi" w:eastAsiaTheme="minorEastAsia" w:hAnsiTheme="minorHAnsi" w:cstheme="minorBidi"/>
+          <w:noProof/>
+          <w:sz w:val="22"/>
+          <w:szCs w:val="22"/>
+          <w:lang w:val="en-US" w:eastAsia="en-US"/>
+        </w:rPr>
+      </w:pPr>
+      <w:hyperlink w:anchor="_Toc14530094" w:history="1">
+        <w:r>
+          <w:rPr>
+            <w:rStyle w:val="Hyperlink"/>
+            <w:rFonts w:cs="Times New Roman"/>
+            <w:noProof/>
+          </w:rPr>
+          <w:t>2.3</w:t>
+        </w:r>
+        <w:r>
+          <w:rPr>
+            <w:rFonts w:asciiTheme="minorHAnsi" w:eastAsiaTheme="minorEastAsia" w:hAnsiTheme="minorHAnsi" w:cstheme="minorBidi"/>
+            <w:noProof/>
+            <w:sz w:val="22"/>
+            <w:szCs w:val="22"/>
+            <w:lang w:val="en-US" w:eastAsia="en-US"/>
+          </w:rPr>
+          <w:tab/>
+        </w:r>
+        <w:r>
+          <w:rPr>
+            <w:rStyle w:val="Hyperlink"/>
+            <w:noProof/>
+          </w:rPr>
+          <w:t>Meeting #03:</w:t>
+        </w:r>
+        <w:r>
+          <w:rPr>
+            <w:noProof/>
+            <w:webHidden/>
+          </w:rPr>
+          <w:tab/>
+        </w:r>
+        <w:r>
+          <w:rPr>
+            <w:noProof/>
+            <w:webHidden/>
+          </w:rPr>
+          <w:fldChar w:fldCharType="begin"/>
+        </w:r>
+        <w:r>
+          <w:rPr>
+            <w:noProof/>
+            <w:webHidden/>
+          </w:rPr>
+          <w:instrText xml:space="preserve"> PAGEREF _Toc14530094 \h </w:instrText>
+        </w:r>
+        <w:r>
+          <w:rPr>
+            <w:noProof/>
+            <w:webHidden/>
+          </w:rPr>
+        </w:r>
+        <w:r>
+          <w:rPr>
+            <w:noProof/>
+            <w:webHidden/>
+          </w:rPr>
+          <w:fldChar w:fldCharType="separate"/>
+        </w:r>
+        <w:r>
+          <w:rPr>
+            <w:noProof/>
+            <w:webHidden/>
+          </w:rPr>
+          <w:t>6</w:t>
+        </w:r>
+        <w:r>
+          <w:rPr>
+            <w:noProof/>
+            <w:webHidden/>
+          </w:rPr>
+          <w:fldChar w:fldCharType="end"/>
+        </w:r>
+      </w:hyperlink>
+    </w:p>
+    <w:p>
+      <w:pPr>
+        <w:pStyle w:val="TOC2"/>
+        <w:rPr>
+          <w:rFonts w:asciiTheme="minorHAnsi" w:eastAsiaTheme="minorEastAsia" w:hAnsiTheme="minorHAnsi" w:cstheme="minorBidi"/>
+          <w:noProof/>
+          <w:sz w:val="22"/>
+          <w:szCs w:val="22"/>
+          <w:lang w:val="en-US" w:eastAsia="en-US"/>
+        </w:rPr>
+      </w:pPr>
+      <w:hyperlink w:anchor="_Toc14530095" w:history="1">
+        <w:r>
+          <w:rPr>
+            <w:rStyle w:val="Hyperlink"/>
+            <w:rFonts w:cs="Times New Roman"/>
+            <w:noProof/>
+          </w:rPr>
+          <w:t>2.4</w:t>
+        </w:r>
+        <w:r>
+          <w:rPr>
+            <w:rFonts w:asciiTheme="minorHAnsi" w:eastAsiaTheme="minorEastAsia" w:hAnsiTheme="minorHAnsi" w:cstheme="minorBidi"/>
+            <w:noProof/>
+            <w:sz w:val="22"/>
+            <w:szCs w:val="22"/>
+            <w:lang w:val="en-US" w:eastAsia="en-US"/>
+          </w:rPr>
+          <w:tab/>
+        </w:r>
+        <w:r>
+          <w:rPr>
+            <w:rStyle w:val="Hyperlink"/>
+            <w:noProof/>
+          </w:rPr>
+          <w:t>Meeting #04:</w:t>
+        </w:r>
+        <w:r>
+          <w:rPr>
+            <w:noProof/>
+            <w:webHidden/>
+          </w:rPr>
+          <w:tab/>
+        </w:r>
+        <w:r>
+          <w:rPr>
+            <w:noProof/>
+            <w:webHidden/>
+          </w:rPr>
+          <w:fldChar w:fldCharType="begin"/>
+        </w:r>
+        <w:r>
+          <w:rPr>
+            <w:noProof/>
+            <w:webHidden/>
+          </w:rPr>
+          <w:instrText xml:space="preserve"> PAGEREF _Toc14530095 \h </w:instrText>
+        </w:r>
+        <w:r>
+          <w:rPr>
+            <w:noProof/>
+            <w:webHidden/>
+          </w:rPr>
+        </w:r>
+        <w:r>
+          <w:rPr>
+            <w:noProof/>
+            <w:webHidden/>
+          </w:rPr>
+          <w:fldChar w:fldCharType="separate"/>
+        </w:r>
+        <w:r>
+          <w:rPr>
+            <w:noProof/>
+            <w:webHidden/>
+          </w:rPr>
+          <w:t>7</w:t>
+        </w:r>
+        <w:r>
+          <w:rPr>
+            <w:noProof/>
+            <w:webHidden/>
+          </w:rPr>
+          <w:fldChar w:fldCharType="end"/>
+        </w:r>
+      </w:hyperlink>
+    </w:p>
+    <w:p>
+      <w:pPr>
+        <w:pStyle w:val="TOC2"/>
+        <w:rPr>
+          <w:rFonts w:asciiTheme="minorHAnsi" w:eastAsiaTheme="minorEastAsia" w:hAnsiTheme="minorHAnsi" w:cstheme="minorBidi"/>
+          <w:noProof/>
+          <w:sz w:val="22"/>
+          <w:szCs w:val="22"/>
+          <w:lang w:val="en-US" w:eastAsia="en-US"/>
+        </w:rPr>
+      </w:pPr>
+      <w:hyperlink w:anchor="_Toc14530096" w:history="1">
+        <w:r>
+          <w:rPr>
+            <w:rStyle w:val="Hyperlink"/>
+            <w:rFonts w:cs="Times New Roman"/>
+            <w:noProof/>
+          </w:rPr>
+          <w:t>2.5</w:t>
+        </w:r>
+        <w:r>
+          <w:rPr>
+            <w:rFonts w:asciiTheme="minorHAnsi" w:eastAsiaTheme="minorEastAsia" w:hAnsiTheme="minorHAnsi" w:cstheme="minorBidi"/>
+            <w:noProof/>
+            <w:sz w:val="22"/>
+            <w:szCs w:val="22"/>
+            <w:lang w:val="en-US" w:eastAsia="en-US"/>
+          </w:rPr>
+          <w:tab/>
+        </w:r>
+        <w:r>
+          <w:rPr>
+            <w:rStyle w:val="Hyperlink"/>
+            <w:noProof/>
+          </w:rPr>
+          <w:t>Meeting #05:</w:t>
+        </w:r>
+        <w:r>
+          <w:rPr>
+            <w:noProof/>
+            <w:webHidden/>
+          </w:rPr>
+          <w:tab/>
+        </w:r>
+        <w:r>
+          <w:rPr>
+            <w:noProof/>
+            <w:webHidden/>
+          </w:rPr>
+          <w:fldChar w:fldCharType="begin"/>
+        </w:r>
+        <w:r>
+          <w:rPr>
+            <w:noProof/>
+            <w:webHidden/>
+          </w:rPr>
+          <w:instrText xml:space="preserve"> PAGEREF _Toc14530096 \h </w:instrText>
+        </w:r>
+        <w:r>
+          <w:rPr>
+            <w:noProof/>
+            <w:webHidden/>
+          </w:rPr>
+        </w:r>
+        <w:r>
+          <w:rPr>
+            <w:noProof/>
+            <w:webHidden/>
+          </w:rPr>
+          <w:fldChar w:fldCharType="separate"/>
+        </w:r>
+        <w:r>
+          <w:rPr>
+            <w:noProof/>
+            <w:webHidden/>
+          </w:rPr>
+          <w:t>8</w:t>
+        </w:r>
+        <w:r>
+          <w:rPr>
+            <w:noProof/>
+            <w:webHidden/>
+          </w:rPr>
+          <w:fldChar w:fldCharType="end"/>
+        </w:r>
+      </w:hyperlink>
+    </w:p>
     <w:p>
       <w:pPr>
         <w:ind w:left="720"/>
@@ -864,7 +1172,7 @@
       <w:bookmarkStart w:id="0" w:name="_Toc515458326"/>
       <w:bookmarkStart w:id="1" w:name="_Toc6062625"/>
       <w:bookmarkStart w:id="2" w:name="_Toc6073677"/>
-      <w:bookmarkStart w:id="3" w:name="_Toc6073747"/>
+      <w:bookmarkStart w:id="3" w:name="_Toc14530090"/>
       <w:r>
         <w:rPr>
           <w:rFonts w:asciiTheme="minorHAnsi" w:hAnsiTheme="minorHAnsi"/>
@@ -913,7 +1221,7 @@
         </w:rPr>
       </w:pPr>
       <w:bookmarkStart w:id="4" w:name="_Toc6073678"/>
-      <w:bookmarkStart w:id="5" w:name="_Toc6073748"/>
+      <w:bookmarkStart w:id="5" w:name="_Toc14530091"/>
       <w:r>
         <w:rPr>
           <w:rFonts w:asciiTheme="minorHAnsi" w:hAnsiTheme="minorHAnsi"/>
@@ -933,7 +1241,7 @@
         <w:pStyle w:val="Heading2"/>
       </w:pPr>
       <w:bookmarkStart w:id="6" w:name="_Toc6073679"/>
-      <w:bookmarkStart w:id="7" w:name="_Toc6073749"/>
+      <w:bookmarkStart w:id="7" w:name="_Toc14530092"/>
       <w:r>
         <w:t xml:space="preserve">Meeting </w:t>
       </w:r>
@@ -1293,6 +1601,7 @@
       <w:pPr>
         <w:pStyle w:val="Heading2"/>
       </w:pPr>
+      <w:bookmarkStart w:id="8" w:name="_Toc14530093"/>
       <w:r>
         <w:lastRenderedPageBreak/>
         <w:t>Meeting #0</w:t>
@@ -1303,6 +1612,7 @@
       <w:r>
         <w:t>:</w:t>
       </w:r>
+      <w:bookmarkEnd w:id="8"/>
     </w:p>
     <w:p/>
     <w:p>
@@ -1641,10 +1951,12 @@
       <w:pPr>
         <w:pStyle w:val="Heading2"/>
       </w:pPr>
+      <w:bookmarkStart w:id="9" w:name="_Toc14530094"/>
       <w:r>
         <w:lastRenderedPageBreak/>
         <w:t>Meeting #03:</w:t>
       </w:r>
+      <w:bookmarkEnd w:id="9"/>
     </w:p>
     <w:p/>
     <w:p>
@@ -1955,16 +2267,12 @@
       <w:pPr>
         <w:pStyle w:val="Heading2"/>
       </w:pPr>
+      <w:bookmarkStart w:id="10" w:name="_Toc14530095"/>
       <w:r>
         <w:lastRenderedPageBreak/>
-        <w:t>Meeting #0</w:t>
-      </w:r>
-      <w:r>
-        <w:t>4</w:t>
-      </w:r>
-      <w:r>
-        <w:t>:</w:t>
-      </w:r>
+        <w:t>Meeting #04:</w:t>
+      </w:r>
+      <w:bookmarkEnd w:id="10"/>
     </w:p>
     <w:p/>
     <w:p>
@@ -2213,8 +2521,288 @@
       <w:r>
         <w:t>Statistics Tab (in work).</w:t>
       </w:r>
-      <w:bookmarkStart w:id="8" w:name="_GoBack"/>
-      <w:bookmarkEnd w:id="8"/>
+      <w:bookmarkStart w:id="11" w:name="_GoBack"/>
+      <w:bookmarkEnd w:id="11"/>
+    </w:p>
+    <w:p>
+      <w:pPr>
+        <w:ind w:left="765"/>
+      </w:pPr>
+    </w:p>
+    <w:p>
+      <w:pPr>
+        <w:ind w:left="45"/>
+        <w:rPr>
+          <w:b/>
+        </w:rPr>
+      </w:pPr>
+      <w:r>
+        <w:rPr>
+          <w:b/>
+        </w:rPr>
+        <w:t>Next Meeting Objective (if applicable):</w:t>
+      </w:r>
+    </w:p>
+    <w:p>
+      <w:pPr>
+        <w:pStyle w:val="ListParagraph"/>
+        <w:numPr>
+          <w:ilvl w:val="0"/>
+          <w:numId w:val="26"/>
+        </w:numPr>
+      </w:pPr>
+      <w:r>
+        <w:t>N/A</w:t>
+      </w:r>
+    </w:p>
+    <w:p>
+      <w:r>
+        <w:br w:type="page"/>
+      </w:r>
+    </w:p>
+    <w:p>
+      <w:pPr>
+        <w:pStyle w:val="Heading2"/>
+      </w:pPr>
+      <w:bookmarkStart w:id="12" w:name="_Toc14530096"/>
+      <w:r>
+        <w:lastRenderedPageBreak/>
+        <w:t>Meeting #05</w:t>
+      </w:r>
+      <w:r>
+        <w:t>:</w:t>
+      </w:r>
+      <w:bookmarkEnd w:id="12"/>
+    </w:p>
+    <w:p/>
+    <w:p>
+      <w:pPr>
+        <w:rPr>
+          <w:b/>
+        </w:rPr>
+      </w:pPr>
+      <w:r>
+        <w:rPr>
+          <w:b/>
+        </w:rPr>
+        <w:t>Date:</w:t>
+      </w:r>
+    </w:p>
+    <w:p>
+      <w:pPr>
+        <w:pStyle w:val="ListParagraph"/>
+        <w:numPr>
+          <w:ilvl w:val="0"/>
+          <w:numId w:val="28"/>
+        </w:numPr>
+        <w:ind w:left="360"/>
+      </w:pPr>
+      <w:r>
+        <w:t>Thursday – 19</w:t>
+      </w:r>
+      <w:r>
+        <w:rPr>
+          <w:vertAlign w:val="superscript"/>
+        </w:rPr>
+        <w:t>th</w:t>
+      </w:r>
+      <w:r>
+        <w:t xml:space="preserve"> July</w:t>
+      </w:r>
+      <w:r>
+        <w:t xml:space="preserve"> 2019</w:t>
+      </w:r>
+    </w:p>
+    <w:p>
+      <w:pPr>
+        <w:rPr>
+          <w:b/>
+        </w:rPr>
+      </w:pPr>
+      <w:r>
+        <w:rPr>
+          <w:b/>
+        </w:rPr>
+        <w:t>Meeting Objective:</w:t>
+      </w:r>
+    </w:p>
+    <w:p>
+      <w:pPr>
+        <w:pStyle w:val="ListParagraph"/>
+        <w:numPr>
+          <w:ilvl w:val="0"/>
+          <w:numId w:val="26"/>
+        </w:numPr>
+      </w:pPr>
+      <w:r>
+        <w:t>Status Report.</w:t>
+      </w:r>
+    </w:p>
+    <w:p>
+      <w:pPr>
+        <w:rPr>
+          <w:b/>
+        </w:rPr>
+      </w:pPr>
+      <w:r>
+        <w:rPr>
+          <w:b/>
+        </w:rPr>
+        <w:t>Location:</w:t>
+      </w:r>
+    </w:p>
+    <w:p>
+      <w:pPr>
+        <w:pStyle w:val="ListParagraph"/>
+        <w:numPr>
+          <w:ilvl w:val="0"/>
+          <w:numId w:val="26"/>
+        </w:numPr>
+        <w:rPr>
+          <w:b/>
+        </w:rPr>
+      </w:pPr>
+      <w:r>
+        <w:t xml:space="preserve"> 11</w:t>
+      </w:r>
+      <w:r>
+        <w:rPr>
+          <w:vertAlign w:val="superscript"/>
+        </w:rPr>
+        <w:t>th</w:t>
+      </w:r>
+      <w:r>
+        <w:t xml:space="preserve"> Floor, Tower 1, </w:t>
+      </w:r>
+    </w:p>
+    <w:p>
+      <w:pPr>
+        <w:ind w:left="45"/>
+        <w:rPr>
+          <w:b/>
+        </w:rPr>
+      </w:pPr>
+      <w:r>
+        <w:rPr>
+          <w:b/>
+        </w:rPr>
+        <w:t>Attendees:</w:t>
+      </w:r>
+    </w:p>
+    <w:p>
+      <w:pPr>
+        <w:pStyle w:val="ListParagraph"/>
+        <w:numPr>
+          <w:ilvl w:val="0"/>
+          <w:numId w:val="26"/>
+        </w:numPr>
+        <w:rPr>
+          <w:u w:val="single"/>
+        </w:rPr>
+      </w:pPr>
+      <w:r>
+        <w:rPr>
+          <w:u w:val="single"/>
+        </w:rPr>
+        <w:t>Bogdan Cunita</w:t>
+      </w:r>
+    </w:p>
+    <w:p>
+      <w:pPr>
+        <w:pStyle w:val="ListParagraph"/>
+        <w:numPr>
+          <w:ilvl w:val="0"/>
+          <w:numId w:val="26"/>
+        </w:numPr>
+      </w:pPr>
+      <w:r>
+        <w:t>Rares Orban</w:t>
+      </w:r>
+    </w:p>
+    <w:p>
+      <w:pPr>
+        <w:pStyle w:val="ListParagraph"/>
+        <w:numPr>
+          <w:ilvl w:val="0"/>
+          <w:numId w:val="26"/>
+        </w:numPr>
+      </w:pPr>
+      <w:r>
+        <w:t>Catalin Cistelican</w:t>
+      </w:r>
+    </w:p>
+    <w:p>
+      <w:pPr>
+        <w:pStyle w:val="ListParagraph"/>
+        <w:numPr>
+          <w:ilvl w:val="0"/>
+          <w:numId w:val="26"/>
+        </w:numPr>
+      </w:pPr>
+      <w:r>
+        <w:t>Iulia Tamas</w:t>
+      </w:r>
+    </w:p>
+    <w:p>
+      <w:pPr>
+        <w:rPr>
+          <w:b/>
+        </w:rPr>
+      </w:pPr>
+      <w:r>
+        <w:rPr>
+          <w:b/>
+        </w:rPr>
+        <w:t>Report:</w:t>
+      </w:r>
+    </w:p>
+    <w:p>
+      <w:pPr>
+        <w:pStyle w:val="ListParagraph"/>
+        <w:numPr>
+          <w:ilvl w:val="0"/>
+          <w:numId w:val="26"/>
+        </w:numPr>
+      </w:pPr>
+      <w:r>
+        <w:t>Implemented</w:t>
+      </w:r>
+    </w:p>
+    <w:p>
+      <w:pPr>
+        <w:pStyle w:val="ListParagraph"/>
+        <w:numPr>
+          <w:ilvl w:val="1"/>
+          <w:numId w:val="26"/>
+        </w:numPr>
+      </w:pPr>
+      <w:r>
+        <w:t>Check the project status</w:t>
+      </w:r>
+    </w:p>
+    <w:p>
+      <w:pPr>
+        <w:pStyle w:val="ListParagraph"/>
+        <w:numPr>
+          <w:ilvl w:val="1"/>
+          <w:numId w:val="26"/>
+        </w:numPr>
+      </w:pPr>
+      <w:r>
+        <w:t>Publish Button (Excel)</w:t>
+      </w:r>
+    </w:p>
+    <w:p>
+      <w:pPr>
+        <w:pStyle w:val="ListParagraph"/>
+        <w:numPr>
+          <w:ilvl w:val="1"/>
+          <w:numId w:val="26"/>
+        </w:numPr>
+      </w:pPr>
+      <w:r>
+        <w:t>Insert Picture issue.</w:t>
+      </w:r>
     </w:p>
     <w:p>
       <w:pPr>
@@ -2261,7 +2849,7 @@
 </file>
 
 <file path=word/endnotes.xml><?xml version="1.0" encoding="utf-8"?>
-<w:endnotes xmlns:wpc="http://schemas.microsoft.com/office/word/2010/wordprocessingCanvas" xmlns:cx="http://schemas.microsoft.com/office/drawing/2014/chartex" xmlns:cx1="http://schemas.microsoft.com/office/drawing/2015/9/8/chartex" xmlns:mc="http://schemas.openxmlformats.org/markup-compatibility/2006" xmlns:o="urn:schemas-microsoft-com:office:office" xmlns:r="http://schemas.openxmlformats.org/officeDocument/2006/relationships" xmlns:m="http://schemas.openxmlformats.org/officeDocument/2006/math" xmlns:v="urn:schemas-microsoft-com:vml" xmlns:wp14="http://schemas.microsoft.com/office/word/2010/wordprocessingDrawing" xmlns:wp="http://schemas.openxmlformats.org/drawingml/2006/wordprocessingDrawing" xmlns:w10="urn:schemas-microsoft-com:office:word" xmlns:w="http://schemas.openxmlformats.org/wordprocessingml/2006/main" xmlns:w14="http://schemas.microsoft.com/office/word/2010/wordml" xmlns:w15="http://schemas.microsoft.com/office/word/2012/wordml" xmlns:w16se="http://schemas.microsoft.com/office/word/2015/wordml/symex" xmlns:wpg="http://schemas.microsoft.com/office/word/2010/wordprocessingGroup" xmlns:wpi="http://schemas.microsoft.com/office/word/2010/wordprocessingInk" xmlns:wne="http://schemas.microsoft.com/office/word/2006/wordml" xmlns:wps="http://schemas.microsoft.com/office/word/2010/wordprocessingShape" mc:Ignorable="w14 w15 w16se wp14">
+<w:endnotes xmlns:ve="http://schemas.openxmlformats.org/markup-compatibility/2006" xmlns:o="urn:schemas-microsoft-com:office:office" xmlns:r="http://schemas.openxmlformats.org/officeDocument/2006/relationships" xmlns:m="http://schemas.openxmlformats.org/officeDocument/2006/math" xmlns:v="urn:schemas-microsoft-com:vml" xmlns:wp="http://schemas.openxmlformats.org/drawingml/2006/wordprocessingDrawing" xmlns:w10="urn:schemas-microsoft-com:office:word" xmlns:w="http://schemas.openxmlformats.org/wordprocessingml/2006/main" xmlns:wne="http://schemas.microsoft.com/office/word/2006/wordml">
   <w:endnote w:type="separator" w:id="-1">
     <w:p>
       <w:r>
@@ -2280,7 +2868,7 @@
 </file>
 
 <file path=word/footer1.xml><?xml version="1.0" encoding="utf-8"?>
-<w:ftr xmlns:wpc="http://schemas.microsoft.com/office/word/2010/wordprocessingCanvas" xmlns:cx="http://schemas.microsoft.com/office/drawing/2014/chartex" xmlns:cx1="http://schemas.microsoft.com/office/drawing/2015/9/8/chartex" xmlns:mc="http://schemas.openxmlformats.org/markup-compatibility/2006" xmlns:o="urn:schemas-microsoft-com:office:office" xmlns:r="http://schemas.openxmlformats.org/officeDocument/2006/relationships" xmlns:m="http://schemas.openxmlformats.org/officeDocument/2006/math" xmlns:v="urn:schemas-microsoft-com:vml" xmlns:wp14="http://schemas.microsoft.com/office/word/2010/wordprocessingDrawing" xmlns:wp="http://schemas.openxmlformats.org/drawingml/2006/wordprocessingDrawing" xmlns:w10="urn:schemas-microsoft-com:office:word" xmlns:w="http://schemas.openxmlformats.org/wordprocessingml/2006/main" xmlns:w14="http://schemas.microsoft.com/office/word/2010/wordml" xmlns:w15="http://schemas.microsoft.com/office/word/2012/wordml" xmlns:w16se="http://schemas.microsoft.com/office/word/2015/wordml/symex" xmlns:wpg="http://schemas.microsoft.com/office/word/2010/wordprocessingGroup" xmlns:wpi="http://schemas.microsoft.com/office/word/2010/wordprocessingInk" xmlns:wne="http://schemas.microsoft.com/office/word/2006/wordml" xmlns:wps="http://schemas.microsoft.com/office/word/2010/wordprocessingShape" mc:Ignorable="w14 w15 w16se wp14">
+<w:ftr xmlns:ve="http://schemas.openxmlformats.org/markup-compatibility/2006" xmlns:o="urn:schemas-microsoft-com:office:office" xmlns:r="http://schemas.openxmlformats.org/officeDocument/2006/relationships" xmlns:m="http://schemas.openxmlformats.org/officeDocument/2006/math" xmlns:v="urn:schemas-microsoft-com:vml" xmlns:wp="http://schemas.openxmlformats.org/drawingml/2006/wordprocessingDrawing" xmlns:w10="urn:schemas-microsoft-com:office:word" xmlns:w="http://schemas.openxmlformats.org/wordprocessingml/2006/main" xmlns:wne="http://schemas.microsoft.com/office/word/2006/wordml">
   <w:p>
     <w:pPr>
       <w:pStyle w:val="Footer"/>
@@ -2316,7 +2904,7 @@
 </file>
 
 <file path=word/footnotes.xml><?xml version="1.0" encoding="utf-8"?>
-<w:footnotes xmlns:wpc="http://schemas.microsoft.com/office/word/2010/wordprocessingCanvas" xmlns:cx="http://schemas.microsoft.com/office/drawing/2014/chartex" xmlns:cx1="http://schemas.microsoft.com/office/drawing/2015/9/8/chartex" xmlns:mc="http://schemas.openxmlformats.org/markup-compatibility/2006" xmlns:o="urn:schemas-microsoft-com:office:office" xmlns:r="http://schemas.openxmlformats.org/officeDocument/2006/relationships" xmlns:m="http://schemas.openxmlformats.org/officeDocument/2006/math" xmlns:v="urn:schemas-microsoft-com:vml" xmlns:wp14="http://schemas.microsoft.com/office/word/2010/wordprocessingDrawing" xmlns:wp="http://schemas.openxmlformats.org/drawingml/2006/wordprocessingDrawing" xmlns:w10="urn:schemas-microsoft-com:office:word" xmlns:w="http://schemas.openxmlformats.org/wordprocessingml/2006/main" xmlns:w14="http://schemas.microsoft.com/office/word/2010/wordml" xmlns:w15="http://schemas.microsoft.com/office/word/2012/wordml" xmlns:w16se="http://schemas.microsoft.com/office/word/2015/wordml/symex" xmlns:wpg="http://schemas.microsoft.com/office/word/2010/wordprocessingGroup" xmlns:wpi="http://schemas.microsoft.com/office/word/2010/wordprocessingInk" xmlns:wne="http://schemas.microsoft.com/office/word/2006/wordml" xmlns:wps="http://schemas.microsoft.com/office/word/2010/wordprocessingShape" mc:Ignorable="w14 w15 w16se wp14">
+<w:footnotes xmlns:ve="http://schemas.openxmlformats.org/markup-compatibility/2006" xmlns:o="urn:schemas-microsoft-com:office:office" xmlns:r="http://schemas.openxmlformats.org/officeDocument/2006/relationships" xmlns:m="http://schemas.openxmlformats.org/officeDocument/2006/math" xmlns:v="urn:schemas-microsoft-com:vml" xmlns:wp="http://schemas.openxmlformats.org/drawingml/2006/wordprocessingDrawing" xmlns:w10="urn:schemas-microsoft-com:office:word" xmlns:w="http://schemas.openxmlformats.org/wordprocessingml/2006/main" xmlns:wne="http://schemas.microsoft.com/office/word/2006/wordml">
   <w:footnote w:type="separator" w:id="-1">
     <w:p>
       <w:r>
@@ -2335,7 +2923,7 @@
 </file>
 
 <file path=word/header1.xml><?xml version="1.0" encoding="utf-8"?>
-<w:hdr xmlns:wpc="http://schemas.microsoft.com/office/word/2010/wordprocessingCanvas" xmlns:cx="http://schemas.microsoft.com/office/drawing/2014/chartex" xmlns:cx1="http://schemas.microsoft.com/office/drawing/2015/9/8/chartex" xmlns:mc="http://schemas.openxmlformats.org/markup-compatibility/2006" xmlns:o="urn:schemas-microsoft-com:office:office" xmlns:r="http://schemas.openxmlformats.org/officeDocument/2006/relationships" xmlns:m="http://schemas.openxmlformats.org/officeDocument/2006/math" xmlns:v="urn:schemas-microsoft-com:vml" xmlns:wp14="http://schemas.microsoft.com/office/word/2010/wordprocessingDrawing" xmlns:wp="http://schemas.openxmlformats.org/drawingml/2006/wordprocessingDrawing" xmlns:w10="urn:schemas-microsoft-com:office:word" xmlns:w="http://schemas.openxmlformats.org/wordprocessingml/2006/main" xmlns:w14="http://schemas.microsoft.com/office/word/2010/wordml" xmlns:w15="http://schemas.microsoft.com/office/word/2012/wordml" xmlns:w16se="http://schemas.microsoft.com/office/word/2015/wordml/symex" xmlns:wpg="http://schemas.microsoft.com/office/word/2010/wordprocessingGroup" xmlns:wpi="http://schemas.microsoft.com/office/word/2010/wordprocessingInk" xmlns:wne="http://schemas.microsoft.com/office/word/2006/wordml" xmlns:wps="http://schemas.microsoft.com/office/word/2010/wordprocessingShape" mc:Ignorable="w14 w15 w16se wp14">
+<w:hdr xmlns:ve="http://schemas.openxmlformats.org/markup-compatibility/2006" xmlns:o="urn:schemas-microsoft-com:office:office" xmlns:r="http://schemas.openxmlformats.org/officeDocument/2006/relationships" xmlns:m="http://schemas.openxmlformats.org/officeDocument/2006/math" xmlns:v="urn:schemas-microsoft-com:vml" xmlns:wp="http://schemas.openxmlformats.org/drawingml/2006/wordprocessingDrawing" xmlns:w10="urn:schemas-microsoft-com:office:word" xmlns:w="http://schemas.openxmlformats.org/wordprocessingml/2006/main" xmlns:wne="http://schemas.microsoft.com/office/word/2006/wordml">
   <w:tbl>
     <w:tblPr>
       <w:tblW w:w="9070" w:type="dxa"/>
@@ -2349,7 +2937,7 @@
         <w:insideV w:val="single" w:sz="4" w:space="0" w:color="auto"/>
       </w:tblBorders>
       <w:tblLayout w:type="fixed"/>
-      <w:tblLook w:val="01E0" w:firstRow="1" w:lastRow="1" w:firstColumn="1" w:lastColumn="1" w:noHBand="0" w:noVBand="0"/>
+      <w:tblLook w:val="01E0"/>
     </w:tblPr>
     <w:tblGrid>
       <w:gridCol w:w="1984"/>
@@ -2398,7 +2986,7 @@
                         <a:blip r:embed="rId1">
                           <a:extLst>
                             <a:ext uri="{28A0092B-C50C-407E-A947-70E740481C1C}">
-                              <a14:useLocalDpi xmlns:a14="http://schemas.microsoft.com/office/drawing/2010/main" val="0"/>
+                              <a14:useLocalDpi xmlns:a14="http://schemas.microsoft.com/office/drawing/2010/main" xmlns:wps="http://schemas.microsoft.com/office/word/2010/wordprocessingShape" xmlns:wpi="http://schemas.microsoft.com/office/word/2010/wordprocessingInk" xmlns:wpg="http://schemas.microsoft.com/office/word/2010/wordprocessingGroup" xmlns:w16se="http://schemas.microsoft.com/office/word/2015/wordml/symex" xmlns:w15="http://schemas.microsoft.com/office/word/2012/wordml" xmlns:w14="http://schemas.microsoft.com/office/word/2010/wordml" xmlns:w="http://schemas.openxmlformats.org/wordprocessingml/2006/main" xmlns:w10="urn:schemas-microsoft-com:office:word" xmlns:wp14="http://schemas.microsoft.com/office/word/2010/wordprocessingDrawing" xmlns:v="urn:schemas-microsoft-com:vml" xmlns:o="urn:schemas-microsoft-com:office:office" xmlns:mc="http://schemas.openxmlformats.org/markup-compatibility/2006" xmlns:cx1="http://schemas.microsoft.com/office/drawing/2015/9/8/chartex" xmlns:cx="http://schemas.microsoft.com/office/drawing/2014/chartex" xmlns:wpc="http://schemas.microsoft.com/office/word/2010/wordprocessingCanvas" xmlns="" val="0"/>
                             </a:ext>
                           </a:extLst>
                         </a:blip>
@@ -2503,7 +3091,7 @@
               <w:noProof/>
               <w:sz w:val="16"/>
             </w:rPr>
-            <w:t>7</w:t>
+            <w:t>8</w:t>
           </w:r>
           <w:r>
             <w:rPr>
@@ -2537,7 +3125,7 @@
                 <w:noProof/>
                 <w:sz w:val="16"/>
               </w:rPr>
-              <w:t>7</w:t>
+              <w:t>8</w:t>
             </w:r>
           </w:fldSimple>
         </w:p>
@@ -2645,8 +3233,8 @@
 </file>
 
 <file path=word/numbering.xml><?xml version="1.0" encoding="utf-8"?>
-<w:numbering xmlns:wpc="http://schemas.microsoft.com/office/word/2010/wordprocessingCanvas" xmlns:cx="http://schemas.microsoft.com/office/drawing/2014/chartex" xmlns:cx1="http://schemas.microsoft.com/office/drawing/2015/9/8/chartex" xmlns:mc="http://schemas.openxmlformats.org/markup-compatibility/2006" xmlns:o="urn:schemas-microsoft-com:office:office" xmlns:r="http://schemas.openxmlformats.org/officeDocument/2006/relationships" xmlns:m="http://schemas.openxmlformats.org/officeDocument/2006/math" xmlns:v="urn:schemas-microsoft-com:vml" xmlns:wp14="http://schemas.microsoft.com/office/word/2010/wordprocessingDrawing" xmlns:wp="http://schemas.openxmlformats.org/drawingml/2006/wordprocessingDrawing" xmlns:w10="urn:schemas-microsoft-com:office:word" xmlns:w="http://schemas.openxmlformats.org/wordprocessingml/2006/main" xmlns:w14="http://schemas.microsoft.com/office/word/2010/wordml" xmlns:w15="http://schemas.microsoft.com/office/word/2012/wordml" xmlns:w16se="http://schemas.microsoft.com/office/word/2015/wordml/symex" xmlns:wpg="http://schemas.microsoft.com/office/word/2010/wordprocessingGroup" xmlns:wpi="http://schemas.microsoft.com/office/word/2010/wordprocessingInk" xmlns:wne="http://schemas.microsoft.com/office/word/2006/wordml" xmlns:wps="http://schemas.microsoft.com/office/word/2010/wordprocessingShape" mc:Ignorable="w14 w15 w16se wp14">
-  <w:abstractNum w:abstractNumId="0" w15:restartNumberingAfterBreak="0">
+<w:numbering xmlns:ve="http://schemas.openxmlformats.org/markup-compatibility/2006" xmlns:o="urn:schemas-microsoft-com:office:office" xmlns:r="http://schemas.openxmlformats.org/officeDocument/2006/relationships" xmlns:m="http://schemas.openxmlformats.org/officeDocument/2006/math" xmlns:v="urn:schemas-microsoft-com:vml" xmlns:wp="http://schemas.openxmlformats.org/drawingml/2006/wordprocessingDrawing" xmlns:w10="urn:schemas-microsoft-com:office:word" xmlns:w="http://schemas.openxmlformats.org/wordprocessingml/2006/main" xmlns:wne="http://schemas.microsoft.com/office/word/2006/wordml">
+  <w:abstractNum w:abstractNumId="0">
     <w:nsid w:val="FFFFFFFE"/>
     <w:multiLevelType w:val="singleLevel"/>
     <w:tmpl w:val="50ECD278"/>
@@ -2656,7 +3244,7 @@
       <w:lvlJc w:val="left"/>
     </w:lvl>
   </w:abstractNum>
-  <w:abstractNum w:abstractNumId="1" w15:restartNumberingAfterBreak="0">
+  <w:abstractNum w:abstractNumId="1">
     <w:nsid w:val="00CC412E"/>
     <w:multiLevelType w:val="multilevel"/>
     <w:tmpl w:val="904E8CF4"/>
@@ -2793,7 +3381,7 @@
       </w:rPr>
     </w:lvl>
   </w:abstractNum>
-  <w:abstractNum w:abstractNumId="2" w15:restartNumberingAfterBreak="0">
+  <w:abstractNum w:abstractNumId="2">
     <w:nsid w:val="03FA2BC4"/>
     <w:multiLevelType w:val="hybridMultilevel"/>
     <w:tmpl w:val="7764D77E"/>
@@ -2906,7 +3494,7 @@
       </w:rPr>
     </w:lvl>
   </w:abstractNum>
-  <w:abstractNum w:abstractNumId="3" w15:restartNumberingAfterBreak="0">
+  <w:abstractNum w:abstractNumId="3">
     <w:nsid w:val="0AFD4812"/>
     <w:multiLevelType w:val="hybridMultilevel"/>
     <w:tmpl w:val="50646D58"/>
@@ -3019,7 +3607,7 @@
       </w:rPr>
     </w:lvl>
   </w:abstractNum>
-  <w:abstractNum w:abstractNumId="4" w15:restartNumberingAfterBreak="0">
+  <w:abstractNum w:abstractNumId="4">
     <w:nsid w:val="100D02F6"/>
     <w:multiLevelType w:val="hybridMultilevel"/>
     <w:tmpl w:val="72441A7A"/>
@@ -3159,7 +3747,7 @@
       </w:rPr>
     </w:lvl>
   </w:abstractNum>
-  <w:abstractNum w:abstractNumId="5" w15:restartNumberingAfterBreak="0">
+  <w:abstractNum w:abstractNumId="5">
     <w:nsid w:val="16503B0D"/>
     <w:multiLevelType w:val="hybridMultilevel"/>
     <w:tmpl w:val="BC8CD520"/>
@@ -3248,7 +3836,7 @@
       </w:pPr>
     </w:lvl>
   </w:abstractNum>
-  <w:abstractNum w:abstractNumId="6" w15:restartNumberingAfterBreak="0">
+  <w:abstractNum w:abstractNumId="6">
     <w:nsid w:val="1C010595"/>
     <w:multiLevelType w:val="hybridMultilevel"/>
     <w:tmpl w:val="BB4E430C"/>
@@ -3388,7 +3976,7 @@
       </w:rPr>
     </w:lvl>
   </w:abstractNum>
-  <w:abstractNum w:abstractNumId="7" w15:restartNumberingAfterBreak="0">
+  <w:abstractNum w:abstractNumId="7">
     <w:nsid w:val="245C0978"/>
     <w:multiLevelType w:val="hybridMultilevel"/>
     <w:tmpl w:val="84C86FB6"/>
@@ -3477,7 +4065,7 @@
       </w:pPr>
     </w:lvl>
   </w:abstractNum>
-  <w:abstractNum w:abstractNumId="8" w15:restartNumberingAfterBreak="0">
+  <w:abstractNum w:abstractNumId="8">
     <w:nsid w:val="254A3998"/>
     <w:multiLevelType w:val="hybridMultilevel"/>
     <w:tmpl w:val="B3A8DEEE"/>
@@ -3591,7 +4179,7 @@
       </w:rPr>
     </w:lvl>
   </w:abstractNum>
-  <w:abstractNum w:abstractNumId="9" w15:restartNumberingAfterBreak="0">
+  <w:abstractNum w:abstractNumId="9">
     <w:nsid w:val="27675185"/>
     <w:multiLevelType w:val="hybridMultilevel"/>
     <w:tmpl w:val="85687116"/>
@@ -3703,7 +4291,7 @@
       </w:rPr>
     </w:lvl>
   </w:abstractNum>
-  <w:abstractNum w:abstractNumId="10" w15:restartNumberingAfterBreak="0">
+  <w:abstractNum w:abstractNumId="10">
     <w:nsid w:val="34A844C1"/>
     <w:multiLevelType w:val="hybridMultilevel"/>
     <w:tmpl w:val="A71C5AA0"/>
@@ -3815,7 +4403,7 @@
       </w:rPr>
     </w:lvl>
   </w:abstractNum>
-  <w:abstractNum w:abstractNumId="11" w15:restartNumberingAfterBreak="0">
+  <w:abstractNum w:abstractNumId="11">
     <w:nsid w:val="36593F38"/>
     <w:multiLevelType w:val="hybridMultilevel"/>
     <w:tmpl w:val="109229D6"/>
@@ -3901,7 +4489,7 @@
       </w:pPr>
     </w:lvl>
   </w:abstractNum>
-  <w:abstractNum w:abstractNumId="12" w15:restartNumberingAfterBreak="0">
+  <w:abstractNum w:abstractNumId="12">
     <w:nsid w:val="3BD47533"/>
     <w:multiLevelType w:val="multilevel"/>
     <w:tmpl w:val="82602DD8"/>
@@ -4051,7 +4639,7 @@
       </w:rPr>
     </w:lvl>
   </w:abstractNum>
-  <w:abstractNum w:abstractNumId="13" w15:restartNumberingAfterBreak="0">
+  <w:abstractNum w:abstractNumId="13">
     <w:nsid w:val="3CAE0E51"/>
     <w:multiLevelType w:val="hybridMultilevel"/>
     <w:tmpl w:val="9D24F4F6"/>
@@ -4164,7 +4752,7 @@
       </w:rPr>
     </w:lvl>
   </w:abstractNum>
-  <w:abstractNum w:abstractNumId="14" w15:restartNumberingAfterBreak="0">
+  <w:abstractNum w:abstractNumId="14">
     <w:nsid w:val="3D581639"/>
     <w:multiLevelType w:val="hybridMultilevel"/>
     <w:tmpl w:val="6880691E"/>
@@ -4253,7 +4841,7 @@
       </w:pPr>
     </w:lvl>
   </w:abstractNum>
-  <w:abstractNum w:abstractNumId="15" w15:restartNumberingAfterBreak="0">
+  <w:abstractNum w:abstractNumId="15">
     <w:nsid w:val="3FF56203"/>
     <w:multiLevelType w:val="hybridMultilevel"/>
     <w:tmpl w:val="53A09D4A"/>
@@ -4342,7 +4930,7 @@
       </w:pPr>
     </w:lvl>
   </w:abstractNum>
-  <w:abstractNum w:abstractNumId="16" w15:restartNumberingAfterBreak="0">
+  <w:abstractNum w:abstractNumId="16">
     <w:nsid w:val="44164066"/>
     <w:multiLevelType w:val="multilevel"/>
     <w:tmpl w:val="5D9A44DA"/>
@@ -4479,7 +5067,7 @@
       </w:rPr>
     </w:lvl>
   </w:abstractNum>
-  <w:abstractNum w:abstractNumId="17" w15:restartNumberingAfterBreak="0">
+  <w:abstractNum w:abstractNumId="17">
     <w:nsid w:val="45D536CB"/>
     <w:multiLevelType w:val="hybridMultilevel"/>
     <w:tmpl w:val="D122BFE8"/>
@@ -4568,7 +5156,7 @@
       </w:pPr>
     </w:lvl>
   </w:abstractNum>
-  <w:abstractNum w:abstractNumId="18" w15:restartNumberingAfterBreak="0">
+  <w:abstractNum w:abstractNumId="18">
     <w:nsid w:val="57B750AC"/>
     <w:multiLevelType w:val="hybridMultilevel"/>
     <w:tmpl w:val="3B6CF1C0"/>
@@ -4708,7 +5296,7 @@
       </w:rPr>
     </w:lvl>
   </w:abstractNum>
-  <w:abstractNum w:abstractNumId="19" w15:restartNumberingAfterBreak="0">
+  <w:abstractNum w:abstractNumId="19">
     <w:nsid w:val="5B8951E1"/>
     <w:multiLevelType w:val="hybridMultilevel"/>
     <w:tmpl w:val="4622025A"/>
@@ -4797,7 +5385,7 @@
       </w:pPr>
     </w:lvl>
   </w:abstractNum>
-  <w:abstractNum w:abstractNumId="20" w15:restartNumberingAfterBreak="0">
+  <w:abstractNum w:abstractNumId="20">
     <w:nsid w:val="5BDB2E56"/>
     <w:multiLevelType w:val="hybridMultilevel"/>
     <w:tmpl w:val="D0643564"/>
@@ -4886,7 +5474,7 @@
       </w:pPr>
     </w:lvl>
   </w:abstractNum>
-  <w:abstractNum w:abstractNumId="21" w15:restartNumberingAfterBreak="0">
+  <w:abstractNum w:abstractNumId="21">
     <w:nsid w:val="5C2D78C0"/>
     <w:multiLevelType w:val="hybridMultilevel"/>
     <w:tmpl w:val="46628546"/>
@@ -5026,7 +5614,7 @@
       </w:rPr>
     </w:lvl>
   </w:abstractNum>
-  <w:abstractNum w:abstractNumId="22" w15:restartNumberingAfterBreak="0">
+  <w:abstractNum w:abstractNumId="22">
     <w:nsid w:val="5D70582E"/>
     <w:multiLevelType w:val="hybridMultilevel"/>
     <w:tmpl w:val="E6F28C4E"/>
@@ -5138,7 +5726,7 @@
       </w:rPr>
     </w:lvl>
   </w:abstractNum>
-  <w:abstractNum w:abstractNumId="23" w15:restartNumberingAfterBreak="0">
+  <w:abstractNum w:abstractNumId="23">
     <w:nsid w:val="5F3844BF"/>
     <w:multiLevelType w:val="hybridMultilevel"/>
     <w:tmpl w:val="0010DC3C"/>
@@ -5227,7 +5815,7 @@
       </w:pPr>
     </w:lvl>
   </w:abstractNum>
-  <w:abstractNum w:abstractNumId="24" w15:restartNumberingAfterBreak="0">
+  <w:abstractNum w:abstractNumId="24">
     <w:nsid w:val="64764F29"/>
     <w:multiLevelType w:val="hybridMultilevel"/>
     <w:tmpl w:val="2AD80C04"/>
@@ -5318,7 +5906,7 @@
       </w:pPr>
     </w:lvl>
   </w:abstractNum>
-  <w:abstractNum w:abstractNumId="25" w15:restartNumberingAfterBreak="0">
+  <w:abstractNum w:abstractNumId="25">
     <w:nsid w:val="6F8B67BB"/>
     <w:multiLevelType w:val="hybridMultilevel"/>
     <w:tmpl w:val="C93C9B16"/>
@@ -5458,7 +6046,7 @@
       </w:rPr>
     </w:lvl>
   </w:abstractNum>
-  <w:abstractNum w:abstractNumId="26" w15:restartNumberingAfterBreak="0">
+  <w:abstractNum w:abstractNumId="26">
     <w:nsid w:val="77D754A3"/>
     <w:multiLevelType w:val="hybridMultilevel"/>
     <w:tmpl w:val="47B0C074"/>
@@ -5547,7 +6135,7 @@
       </w:pPr>
     </w:lvl>
   </w:abstractNum>
-  <w:abstractNum w:abstractNumId="27" w15:restartNumberingAfterBreak="0">
+  <w:abstractNum w:abstractNumId="27">
     <w:nsid w:val="7E3D3E50"/>
     <w:multiLevelType w:val="hybridMultilevel"/>
     <w:tmpl w:val="C86A3736"/>
@@ -5741,7 +6329,7 @@
 </file>
 
 <file path=word/styles.xml><?xml version="1.0" encoding="utf-8"?>
-<w:styles xmlns:mc="http://schemas.openxmlformats.org/markup-compatibility/2006" xmlns:r="http://schemas.openxmlformats.org/officeDocument/2006/relationships" xmlns:w="http://schemas.openxmlformats.org/wordprocessingml/2006/main" xmlns:w14="http://schemas.microsoft.com/office/word/2010/wordml" xmlns:w15="http://schemas.microsoft.com/office/word/2012/wordml" xmlns:w16se="http://schemas.microsoft.com/office/word/2015/wordml/symex" mc:Ignorable="w14 w15 w16se">
+<w:styles xmlns:r="http://schemas.openxmlformats.org/officeDocument/2006/relationships" xmlns:w="http://schemas.openxmlformats.org/wordprocessingml/2006/main">
   <w:docDefaults>
     <w:rPrDefault>
       <w:rPr>
@@ -5751,371 +6339,149 @@
     </w:rPrDefault>
     <w:pPrDefault/>
   </w:docDefaults>
-  <w:latentStyles w:defLockedState="0" w:defUIPriority="0" w:defSemiHidden="0" w:defUnhideWhenUsed="0" w:defQFormat="0" w:count="371">
-    <w:lsdException w:name="Normal" w:qFormat="1"/>
-    <w:lsdException w:name="heading 1" w:qFormat="1"/>
-    <w:lsdException w:name="heading 2" w:qFormat="1"/>
-    <w:lsdException w:name="heading 3" w:qFormat="1"/>
-    <w:lsdException w:name="heading 4" w:qFormat="1"/>
-    <w:lsdException w:name="heading 5" w:qFormat="1"/>
-    <w:lsdException w:name="heading 6" w:qFormat="1"/>
-    <w:lsdException w:name="heading 7" w:semiHidden="1" w:unhideWhenUsed="1" w:qFormat="1"/>
-    <w:lsdException w:name="heading 8" w:semiHidden="1" w:unhideWhenUsed="1" w:qFormat="1"/>
-    <w:lsdException w:name="heading 9" w:semiHidden="1" w:unhideWhenUsed="1" w:qFormat="1"/>
-    <w:lsdException w:name="index 1" w:semiHidden="1" w:unhideWhenUsed="1"/>
-    <w:lsdException w:name="index 2" w:semiHidden="1" w:unhideWhenUsed="1"/>
-    <w:lsdException w:name="index 3" w:semiHidden="1" w:unhideWhenUsed="1"/>
-    <w:lsdException w:name="index 4" w:semiHidden="1" w:unhideWhenUsed="1"/>
-    <w:lsdException w:name="index 5" w:semiHidden="1" w:unhideWhenUsed="1"/>
-    <w:lsdException w:name="index 6" w:semiHidden="1" w:unhideWhenUsed="1"/>
-    <w:lsdException w:name="index 7" w:semiHidden="1" w:unhideWhenUsed="1"/>
-    <w:lsdException w:name="index 8" w:semiHidden="1" w:unhideWhenUsed="1"/>
-    <w:lsdException w:name="index 9" w:semiHidden="1" w:unhideWhenUsed="1"/>
-    <w:lsdException w:name="toc 1" w:semiHidden="1" w:uiPriority="39" w:unhideWhenUsed="1"/>
-    <w:lsdException w:name="toc 2" w:semiHidden="1" w:uiPriority="39" w:unhideWhenUsed="1"/>
-    <w:lsdException w:name="toc 3" w:semiHidden="1" w:uiPriority="39" w:unhideWhenUsed="1"/>
-    <w:lsdException w:name="toc 4" w:semiHidden="1" w:unhideWhenUsed="1"/>
-    <w:lsdException w:name="toc 5" w:semiHidden="1" w:unhideWhenUsed="1"/>
-    <w:lsdException w:name="toc 6" w:semiHidden="1" w:unhideWhenUsed="1"/>
-    <w:lsdException w:name="toc 7" w:semiHidden="1" w:unhideWhenUsed="1"/>
-    <w:lsdException w:name="toc 8" w:semiHidden="1" w:unhideWhenUsed="1"/>
-    <w:lsdException w:name="toc 9" w:semiHidden="1" w:unhideWhenUsed="1"/>
-    <w:lsdException w:name="Normal Indent" w:semiHidden="1" w:unhideWhenUsed="1"/>
-    <w:lsdException w:name="footnote text" w:semiHidden="1" w:unhideWhenUsed="1"/>
-    <w:lsdException w:name="annotation text" w:semiHidden="1" w:unhideWhenUsed="1"/>
-    <w:lsdException w:name="header" w:semiHidden="1" w:unhideWhenUsed="1"/>
-    <w:lsdException w:name="footer" w:semiHidden="1" w:unhideWhenUsed="1"/>
-    <w:lsdException w:name="index heading" w:semiHidden="1" w:unhideWhenUsed="1"/>
-    <w:lsdException w:name="caption" w:semiHidden="1" w:unhideWhenUsed="1" w:qFormat="1"/>
-    <w:lsdException w:name="table of figures" w:semiHidden="1" w:uiPriority="99" w:unhideWhenUsed="1"/>
-    <w:lsdException w:name="envelope address" w:semiHidden="1" w:unhideWhenUsed="1"/>
-    <w:lsdException w:name="envelope return" w:semiHidden="1" w:unhideWhenUsed="1"/>
-    <w:lsdException w:name="footnote reference" w:semiHidden="1" w:unhideWhenUsed="1"/>
-    <w:lsdException w:name="annotation reference" w:semiHidden="1" w:unhideWhenUsed="1"/>
-    <w:lsdException w:name="line number" w:semiHidden="1" w:unhideWhenUsed="1"/>
-    <w:lsdException w:name="page number" w:semiHidden="1" w:unhideWhenUsed="1"/>
-    <w:lsdException w:name="endnote reference" w:semiHidden="1" w:unhideWhenUsed="1"/>
-    <w:lsdException w:name="endnote text" w:semiHidden="1" w:unhideWhenUsed="1"/>
-    <w:lsdException w:name="table of authorities" w:semiHidden="1" w:unhideWhenUsed="1"/>
-    <w:lsdException w:name="macro" w:semiHidden="1" w:unhideWhenUsed="1"/>
-    <w:lsdException w:name="toa heading" w:semiHidden="1" w:unhideWhenUsed="1"/>
-    <w:lsdException w:name="List" w:semiHidden="1" w:unhideWhenUsed="1"/>
-    <w:lsdException w:name="List Bullet" w:semiHidden="1" w:unhideWhenUsed="1"/>
-    <w:lsdException w:name="List 2" w:semiHidden="1" w:unhideWhenUsed="1"/>
-    <w:lsdException w:name="List 3" w:semiHidden="1" w:unhideWhenUsed="1"/>
-    <w:lsdException w:name="List Bullet 2" w:semiHidden="1" w:unhideWhenUsed="1"/>
-    <w:lsdException w:name="List Bullet 3" w:semiHidden="1" w:unhideWhenUsed="1"/>
-    <w:lsdException w:name="List Bullet 4" w:semiHidden="1" w:unhideWhenUsed="1"/>
-    <w:lsdException w:name="List Bullet 5" w:semiHidden="1" w:unhideWhenUsed="1"/>
-    <w:lsdException w:name="List Number 2" w:semiHidden="1" w:unhideWhenUsed="1"/>
-    <w:lsdException w:name="List Number 3" w:semiHidden="1" w:unhideWhenUsed="1"/>
-    <w:lsdException w:name="List Number 4" w:semiHidden="1" w:unhideWhenUsed="1"/>
-    <w:lsdException w:name="List Number 5" w:semiHidden="1" w:unhideWhenUsed="1"/>
-    <w:lsdException w:name="Title" w:qFormat="1"/>
-    <w:lsdException w:name="Closing" w:semiHidden="1" w:unhideWhenUsed="1"/>
-    <w:lsdException w:name="Signature" w:semiHidden="1" w:unhideWhenUsed="1"/>
-    <w:lsdException w:name="Default Paragraph Font" w:semiHidden="1" w:unhideWhenUsed="1"/>
-    <w:lsdException w:name="Body Text" w:semiHidden="1" w:unhideWhenUsed="1"/>
-    <w:lsdException w:name="Body Text Indent" w:semiHidden="1" w:unhideWhenUsed="1"/>
-    <w:lsdException w:name="List Continue" w:semiHidden="1" w:unhideWhenUsed="1"/>
-    <w:lsdException w:name="List Continue 2" w:semiHidden="1" w:unhideWhenUsed="1"/>
-    <w:lsdException w:name="List Continue 3" w:semiHidden="1" w:unhideWhenUsed="1"/>
-    <w:lsdException w:name="List Continue 4" w:semiHidden="1" w:unhideWhenUsed="1"/>
-    <w:lsdException w:name="List Continue 5" w:semiHidden="1" w:unhideWhenUsed="1"/>
-    <w:lsdException w:name="Message Header" w:semiHidden="1" w:unhideWhenUsed="1"/>
-    <w:lsdException w:name="Subtitle" w:uiPriority="11" w:qFormat="1"/>
-    <w:lsdException w:name="Body Text First Indent 2" w:semiHidden="1" w:unhideWhenUsed="1"/>
-    <w:lsdException w:name="Note Heading" w:semiHidden="1" w:unhideWhenUsed="1"/>
-    <w:lsdException w:name="Body Text 2" w:semiHidden="1" w:unhideWhenUsed="1"/>
-    <w:lsdException w:name="Body Text 3" w:semiHidden="1" w:unhideWhenUsed="1"/>
-    <w:lsdException w:name="Body Text Indent 2" w:semiHidden="1" w:unhideWhenUsed="1"/>
-    <w:lsdException w:name="Body Text Indent 3" w:semiHidden="1" w:unhideWhenUsed="1"/>
-    <w:lsdException w:name="Block Text" w:semiHidden="1" w:unhideWhenUsed="1"/>
-    <w:lsdException w:name="Hyperlink" w:semiHidden="1" w:uiPriority="99" w:unhideWhenUsed="1"/>
-    <w:lsdException w:name="FollowedHyperlink" w:semiHidden="1" w:uiPriority="99" w:unhideWhenUsed="1"/>
-    <w:lsdException w:name="Strong" w:qFormat="1"/>
-    <w:lsdException w:name="Emphasis" w:uiPriority="20" w:qFormat="1"/>
-    <w:lsdException w:name="Document Map" w:semiHidden="1" w:unhideWhenUsed="1"/>
-    <w:lsdException w:name="Plain Text" w:semiHidden="1" w:unhideWhenUsed="1"/>
-    <w:lsdException w:name="E-mail Signature" w:semiHidden="1" w:unhideWhenUsed="1"/>
-    <w:lsdException w:name="HTML Top of Form" w:semiHidden="1" w:unhideWhenUsed="1"/>
-    <w:lsdException w:name="HTML Bottom of Form" w:semiHidden="1" w:unhideWhenUsed="1"/>
-    <w:lsdException w:name="Normal (Web)" w:semiHidden="1" w:uiPriority="99" w:unhideWhenUsed="1"/>
-    <w:lsdException w:name="HTML Acronym" w:semiHidden="1" w:unhideWhenUsed="1"/>
-    <w:lsdException w:name="HTML Address" w:semiHidden="1" w:unhideWhenUsed="1"/>
-    <w:lsdException w:name="HTML Cite" w:semiHidden="1" w:unhideWhenUsed="1"/>
-    <w:lsdException w:name="HTML Code" w:semiHidden="1" w:unhideWhenUsed="1"/>
-    <w:lsdException w:name="HTML Definition" w:semiHidden="1" w:unhideWhenUsed="1"/>
-    <w:lsdException w:name="HTML Keyboard" w:semiHidden="1" w:unhideWhenUsed="1"/>
-    <w:lsdException w:name="HTML Preformatted" w:semiHidden="1" w:unhideWhenUsed="1"/>
-    <w:lsdException w:name="HTML Sample" w:semiHidden="1" w:unhideWhenUsed="1"/>
-    <w:lsdException w:name="HTML Typewriter" w:semiHidden="1" w:unhideWhenUsed="1"/>
-    <w:lsdException w:name="HTML Variable" w:semiHidden="1" w:unhideWhenUsed="1"/>
-    <w:lsdException w:name="Normal Table" w:semiHidden="1" w:unhideWhenUsed="1"/>
-    <w:lsdException w:name="annotation subject" w:semiHidden="1" w:unhideWhenUsed="1"/>
-    <w:lsdException w:name="No List" w:semiHidden="1" w:uiPriority="99" w:unhideWhenUsed="1"/>
-    <w:lsdException w:name="Outline List 1" w:semiHidden="1" w:unhideWhenUsed="1"/>
-    <w:lsdException w:name="Outline List 2" w:semiHidden="1" w:unhideWhenUsed="1"/>
-    <w:lsdException w:name="Outline List 3" w:semiHidden="1" w:unhideWhenUsed="1"/>
-    <w:lsdException w:name="Table Simple 1" w:semiHidden="1" w:unhideWhenUsed="1"/>
-    <w:lsdException w:name="Table Simple 2" w:semiHidden="1" w:unhideWhenUsed="1"/>
-    <w:lsdException w:name="Table Simple 3" w:semiHidden="1" w:unhideWhenUsed="1"/>
-    <w:lsdException w:name="Table Classic 1" w:semiHidden="1" w:unhideWhenUsed="1"/>
-    <w:lsdException w:name="Table Classic 2" w:semiHidden="1" w:unhideWhenUsed="1"/>
-    <w:lsdException w:name="Table Classic 3" w:semiHidden="1" w:unhideWhenUsed="1"/>
-    <w:lsdException w:name="Table Classic 4" w:semiHidden="1" w:unhideWhenUsed="1"/>
-    <w:lsdException w:name="Table Colorful 1" w:semiHidden="1" w:unhideWhenUsed="1"/>
-    <w:lsdException w:name="Table Colorful 2" w:semiHidden="1" w:unhideWhenUsed="1"/>
-    <w:lsdException w:name="Table Colorful 3" w:semiHidden="1" w:unhideWhenUsed="1"/>
-    <w:lsdException w:name="Table Columns 1" w:semiHidden="1" w:unhideWhenUsed="1"/>
-    <w:lsdException w:name="Table Columns 2" w:semiHidden="1" w:unhideWhenUsed="1"/>
-    <w:lsdException w:name="Table Columns 3" w:semiHidden="1" w:unhideWhenUsed="1"/>
-    <w:lsdException w:name="Table Columns 4" w:semiHidden="1" w:unhideWhenUsed="1"/>
-    <w:lsdException w:name="Table Columns 5" w:semiHidden="1" w:unhideWhenUsed="1"/>
-    <w:lsdException w:name="Table Grid 1" w:semiHidden="1" w:unhideWhenUsed="1"/>
-    <w:lsdException w:name="Table Grid 2" w:semiHidden="1" w:unhideWhenUsed="1"/>
-    <w:lsdException w:name="Table Grid 3" w:semiHidden="1" w:unhideWhenUsed="1"/>
-    <w:lsdException w:name="Table Grid 4" w:semiHidden="1" w:unhideWhenUsed="1"/>
-    <w:lsdException w:name="Table Grid 5" w:semiHidden="1" w:unhideWhenUsed="1"/>
-    <w:lsdException w:name="Table Grid 6" w:semiHidden="1" w:unhideWhenUsed="1"/>
-    <w:lsdException w:name="Table Grid 7" w:semiHidden="1" w:unhideWhenUsed="1"/>
-    <w:lsdException w:name="Table Grid 8" w:semiHidden="1" w:unhideWhenUsed="1"/>
-    <w:lsdException w:name="Table List 1" w:semiHidden="1" w:unhideWhenUsed="1"/>
-    <w:lsdException w:name="Table List 2" w:semiHidden="1" w:unhideWhenUsed="1"/>
-    <w:lsdException w:name="Table List 3" w:semiHidden="1" w:unhideWhenUsed="1"/>
-    <w:lsdException w:name="Table List 4" w:semiHidden="1" w:unhideWhenUsed="1"/>
-    <w:lsdException w:name="Table List 5" w:semiHidden="1" w:unhideWhenUsed="1"/>
-    <w:lsdException w:name="Table List 6" w:semiHidden="1" w:unhideWhenUsed="1"/>
-    <w:lsdException w:name="Table List 7" w:semiHidden="1" w:unhideWhenUsed="1"/>
-    <w:lsdException w:name="Table List 8" w:semiHidden="1" w:unhideWhenUsed="1"/>
-    <w:lsdException w:name="Table 3D effects 1" w:semiHidden="1" w:unhideWhenUsed="1"/>
-    <w:lsdException w:name="Table 3D effects 2" w:semiHidden="1" w:unhideWhenUsed="1"/>
-    <w:lsdException w:name="Table 3D effects 3" w:semiHidden="1" w:unhideWhenUsed="1"/>
-    <w:lsdException w:name="Table Contemporary" w:semiHidden="1" w:unhideWhenUsed="1"/>
-    <w:lsdException w:name="Table Elegant" w:semiHidden="1" w:unhideWhenUsed="1"/>
-    <w:lsdException w:name="Table Professional" w:semiHidden="1" w:unhideWhenUsed="1"/>
-    <w:lsdException w:name="Table Subtle 1" w:semiHidden="1" w:unhideWhenUsed="1"/>
-    <w:lsdException w:name="Table Subtle 2" w:semiHidden="1" w:unhideWhenUsed="1"/>
-    <w:lsdException w:name="Table Web 1" w:semiHidden="1" w:unhideWhenUsed="1"/>
-    <w:lsdException w:name="Table Web 2" w:semiHidden="1" w:unhideWhenUsed="1"/>
-    <w:lsdException w:name="Table Web 3" w:semiHidden="1" w:unhideWhenUsed="1"/>
-    <w:lsdException w:name="Balloon Text" w:semiHidden="1" w:uiPriority="99" w:unhideWhenUsed="1"/>
-    <w:lsdException w:name="Table Theme" w:semiHidden="1" w:unhideWhenUsed="1"/>
-    <w:lsdException w:name="Placeholder Text" w:semiHidden="1" w:uiPriority="99"/>
-    <w:lsdException w:name="No Spacing" w:uiPriority="1" w:qFormat="1"/>
-    <w:lsdException w:name="Light Shading" w:uiPriority="60"/>
-    <w:lsdException w:name="Light List" w:uiPriority="61"/>
-    <w:lsdException w:name="Light Grid" w:uiPriority="62"/>
-    <w:lsdException w:name="Medium Shading 1" w:uiPriority="63"/>
-    <w:lsdException w:name="Medium Shading 2" w:uiPriority="64"/>
-    <w:lsdException w:name="Medium List 1" w:uiPriority="65"/>
-    <w:lsdException w:name="Medium List 2" w:uiPriority="66"/>
-    <w:lsdException w:name="Medium Grid 1" w:uiPriority="67"/>
-    <w:lsdException w:name="Medium Grid 2" w:uiPriority="68"/>
-    <w:lsdException w:name="Medium Grid 3" w:uiPriority="69"/>
-    <w:lsdException w:name="Dark List" w:uiPriority="70"/>
-    <w:lsdException w:name="Colorful Shading" w:uiPriority="71"/>
-    <w:lsdException w:name="Colorful List" w:uiPriority="72"/>
-    <w:lsdException w:name="Colorful Grid" w:uiPriority="73"/>
-    <w:lsdException w:name="Light Shading Accent 1" w:uiPriority="60"/>
-    <w:lsdException w:name="Light List Accent 1" w:uiPriority="61"/>
-    <w:lsdException w:name="Light Grid Accent 1" w:uiPriority="62"/>
-    <w:lsdException w:name="Medium Shading 1 Accent 1" w:uiPriority="63"/>
-    <w:lsdException w:name="Medium Shading 2 Accent 1" w:uiPriority="64"/>
-    <w:lsdException w:name="Medium List 1 Accent 1" w:uiPriority="65"/>
-    <w:lsdException w:name="Revision" w:semiHidden="1" w:uiPriority="99"/>
-    <w:lsdException w:name="List Paragraph" w:uiPriority="34" w:qFormat="1"/>
-    <w:lsdException w:name="Quote" w:uiPriority="29" w:qFormat="1"/>
-    <w:lsdException w:name="Intense Quote" w:uiPriority="30" w:qFormat="1"/>
-    <w:lsdException w:name="Medium List 2 Accent 1" w:uiPriority="66"/>
-    <w:lsdException w:name="Medium Grid 1 Accent 1" w:uiPriority="67"/>
-    <w:lsdException w:name="Medium Grid 2 Accent 1" w:uiPriority="68"/>
-    <w:lsdException w:name="Medium Grid 3 Accent 1" w:uiPriority="69"/>
-    <w:lsdException w:name="Dark List Accent 1" w:uiPriority="70"/>
-    <w:lsdException w:name="Colorful Shading Accent 1" w:uiPriority="71"/>
-    <w:lsdException w:name="Colorful List Accent 1" w:uiPriority="72"/>
-    <w:lsdException w:name="Colorful Grid Accent 1" w:uiPriority="73"/>
-    <w:lsdException w:name="Light Shading Accent 2" w:uiPriority="60"/>
-    <w:lsdException w:name="Light List Accent 2" w:uiPriority="61"/>
-    <w:lsdException w:name="Light Grid Accent 2" w:uiPriority="62"/>
-    <w:lsdException w:name="Medium Shading 1 Accent 2" w:uiPriority="63"/>
-    <w:lsdException w:name="Medium Shading 2 Accent 2" w:uiPriority="64"/>
-    <w:lsdException w:name="Medium List 1 Accent 2" w:uiPriority="65"/>
-    <w:lsdException w:name="Medium List 2 Accent 2" w:uiPriority="66"/>
-    <w:lsdException w:name="Medium Grid 1 Accent 2" w:uiPriority="67"/>
-    <w:lsdException w:name="Medium Grid 2 Accent 2" w:uiPriority="68"/>
-    <w:lsdException w:name="Medium Grid 3 Accent 2" w:uiPriority="69"/>
-    <w:lsdException w:name="Dark List Accent 2" w:uiPriority="70"/>
-    <w:lsdException w:name="Colorful Shading Accent 2" w:uiPriority="71"/>
-    <w:lsdException w:name="Colorful List Accent 2" w:uiPriority="72"/>
-    <w:lsdException w:name="Colorful Grid Accent 2" w:uiPriority="73"/>
-    <w:lsdException w:name="Light Shading Accent 3" w:uiPriority="60"/>
-    <w:lsdException w:name="Light List Accent 3" w:uiPriority="61"/>
-    <w:lsdException w:name="Light Grid Accent 3" w:uiPriority="62"/>
-    <w:lsdException w:name="Medium Shading 1 Accent 3" w:uiPriority="63"/>
-    <w:lsdException w:name="Medium Shading 2 Accent 3" w:uiPriority="64"/>
-    <w:lsdException w:name="Medium List 1 Accent 3" w:uiPriority="65"/>
-    <w:lsdException w:name="Medium List 2 Accent 3" w:uiPriority="66"/>
-    <w:lsdException w:name="Medium Grid 1 Accent 3" w:uiPriority="67"/>
-    <w:lsdException w:name="Medium Grid 2 Accent 3" w:uiPriority="68"/>
-    <w:lsdException w:name="Medium Grid 3 Accent 3" w:uiPriority="69"/>
-    <w:lsdException w:name="Dark List Accent 3" w:uiPriority="70"/>
-    <w:lsdException w:name="Colorful Shading Accent 3" w:uiPriority="71"/>
-    <w:lsdException w:name="Colorful List Accent 3" w:uiPriority="72"/>
-    <w:lsdException w:name="Colorful Grid Accent 3" w:uiPriority="73"/>
-    <w:lsdException w:name="Light Shading Accent 4" w:uiPriority="60"/>
-    <w:lsdException w:name="Light List Accent 4" w:uiPriority="61"/>
-    <w:lsdException w:name="Light Grid Accent 4" w:uiPriority="62"/>
-    <w:lsdException w:name="Medium Shading 1 Accent 4" w:uiPriority="63"/>
-    <w:lsdException w:name="Medium Shading 2 Accent 4" w:uiPriority="64"/>
-    <w:lsdException w:name="Medium List 1 Accent 4" w:uiPriority="65"/>
-    <w:lsdException w:name="Medium List 2 Accent 4" w:uiPriority="66"/>
-    <w:lsdException w:name="Medium Grid 1 Accent 4" w:uiPriority="67"/>
-    <w:lsdException w:name="Medium Grid 2 Accent 4" w:uiPriority="68"/>
-    <w:lsdException w:name="Medium Grid 3 Accent 4" w:uiPriority="69"/>
-    <w:lsdException w:name="Dark List Accent 4" w:uiPriority="70"/>
-    <w:lsdException w:name="Colorful Shading Accent 4" w:uiPriority="71"/>
-    <w:lsdException w:name="Colorful List Accent 4" w:uiPriority="72"/>
-    <w:lsdException w:name="Colorful Grid Accent 4" w:uiPriority="73"/>
-    <w:lsdException w:name="Light Shading Accent 5" w:uiPriority="60"/>
-    <w:lsdException w:name="Light List Accent 5" w:uiPriority="61"/>
-    <w:lsdException w:name="Light Grid Accent 5" w:uiPriority="62"/>
-    <w:lsdException w:name="Medium Shading 1 Accent 5" w:uiPriority="63"/>
-    <w:lsdException w:name="Medium Shading 2 Accent 5" w:uiPriority="64"/>
-    <w:lsdException w:name="Medium List 1 Accent 5" w:uiPriority="65"/>
-    <w:lsdException w:name="Medium List 2 Accent 5" w:uiPriority="66"/>
-    <w:lsdException w:name="Medium Grid 1 Accent 5" w:uiPriority="67"/>
-    <w:lsdException w:name="Medium Grid 2 Accent 5" w:uiPriority="68"/>
-    <w:lsdException w:name="Medium Grid 3 Accent 5" w:uiPriority="69"/>
-    <w:lsdException w:name="Dark List Accent 5" w:uiPriority="70"/>
-    <w:lsdException w:name="Colorful Shading Accent 5" w:uiPriority="71"/>
-    <w:lsdException w:name="Colorful List Accent 5" w:uiPriority="72"/>
-    <w:lsdException w:name="Colorful Grid Accent 5" w:uiPriority="73"/>
-    <w:lsdException w:name="Light Shading Accent 6" w:uiPriority="60"/>
-    <w:lsdException w:name="Light List Accent 6" w:uiPriority="61"/>
-    <w:lsdException w:name="Light Grid Accent 6" w:uiPriority="62"/>
-    <w:lsdException w:name="Medium Shading 1 Accent 6" w:uiPriority="63"/>
-    <w:lsdException w:name="Medium Shading 2 Accent 6" w:uiPriority="64"/>
-    <w:lsdException w:name="Medium List 1 Accent 6" w:uiPriority="65"/>
-    <w:lsdException w:name="Medium List 2 Accent 6" w:uiPriority="66"/>
-    <w:lsdException w:name="Medium Grid 1 Accent 6" w:uiPriority="67"/>
-    <w:lsdException w:name="Medium Grid 2 Accent 6" w:uiPriority="68"/>
-    <w:lsdException w:name="Medium Grid 3 Accent 6" w:uiPriority="69"/>
-    <w:lsdException w:name="Dark List Accent 6" w:uiPriority="70"/>
-    <w:lsdException w:name="Colorful Shading Accent 6" w:uiPriority="71"/>
-    <w:lsdException w:name="Colorful List Accent 6" w:uiPriority="72"/>
-    <w:lsdException w:name="Colorful Grid Accent 6" w:uiPriority="73"/>
-    <w:lsdException w:name="Subtle Emphasis" w:uiPriority="19" w:qFormat="1"/>
-    <w:lsdException w:name="Intense Emphasis" w:uiPriority="21" w:qFormat="1"/>
-    <w:lsdException w:name="Subtle Reference" w:uiPriority="31" w:qFormat="1"/>
-    <w:lsdException w:name="Intense Reference" w:uiPriority="32" w:qFormat="1"/>
-    <w:lsdException w:name="Book Title" w:uiPriority="33" w:qFormat="1"/>
-    <w:lsdException w:name="Bibliography" w:semiHidden="1" w:uiPriority="37" w:unhideWhenUsed="1"/>
-    <w:lsdException w:name="TOC Heading" w:semiHidden="1" w:uiPriority="39" w:unhideWhenUsed="1" w:qFormat="1"/>
-    <w:lsdException w:name="Plain Table 1" w:uiPriority="41"/>
-    <w:lsdException w:name="Plain Table 2" w:uiPriority="42"/>
-    <w:lsdException w:name="Plain Table 3" w:uiPriority="43"/>
-    <w:lsdException w:name="Plain Table 4" w:uiPriority="44"/>
-    <w:lsdException w:name="Plain Table 5" w:uiPriority="45"/>
-    <w:lsdException w:name="Grid Table Light" w:uiPriority="40"/>
-    <w:lsdException w:name="Grid Table 1 Light" w:uiPriority="46"/>
-    <w:lsdException w:name="Grid Table 2" w:uiPriority="47"/>
-    <w:lsdException w:name="Grid Table 3" w:uiPriority="48"/>
-    <w:lsdException w:name="Grid Table 4" w:uiPriority="49"/>
-    <w:lsdException w:name="Grid Table 5 Dark" w:uiPriority="50"/>
-    <w:lsdException w:name="Grid Table 6 Colorful" w:uiPriority="51"/>
-    <w:lsdException w:name="Grid Table 7 Colorful" w:uiPriority="52"/>
-    <w:lsdException w:name="Grid Table 1 Light Accent 1" w:uiPriority="46"/>
-    <w:lsdException w:name="Grid Table 2 Accent 1" w:uiPriority="47"/>
-    <w:lsdException w:name="Grid Table 3 Accent 1" w:uiPriority="48"/>
-    <w:lsdException w:name="Grid Table 4 Accent 1" w:uiPriority="49"/>
-    <w:lsdException w:name="Grid Table 5 Dark Accent 1" w:uiPriority="50"/>
-    <w:lsdException w:name="Grid Table 6 Colorful Accent 1" w:uiPriority="51"/>
-    <w:lsdException w:name="Grid Table 7 Colorful Accent 1" w:uiPriority="52"/>
-    <w:lsdException w:name="Grid Table 1 Light Accent 2" w:uiPriority="46"/>
-    <w:lsdException w:name="Grid Table 2 Accent 2" w:uiPriority="47"/>
-    <w:lsdException w:name="Grid Table 3 Accent 2" w:uiPriority="48"/>
-    <w:lsdException w:name="Grid Table 4 Accent 2" w:uiPriority="49"/>
-    <w:lsdException w:name="Grid Table 5 Dark Accent 2" w:uiPriority="50"/>
-    <w:lsdException w:name="Grid Table 6 Colorful Accent 2" w:uiPriority="51"/>
-    <w:lsdException w:name="Grid Table 7 Colorful Accent 2" w:uiPriority="52"/>
-    <w:lsdException w:name="Grid Table 1 Light Accent 3" w:uiPriority="46"/>
-    <w:lsdException w:name="Grid Table 2 Accent 3" w:uiPriority="47"/>
-    <w:lsdException w:name="Grid Table 3 Accent 3" w:uiPriority="48"/>
-    <w:lsdException w:name="Grid Table 4 Accent 3" w:uiPriority="49"/>
-    <w:lsdException w:name="Grid Table 5 Dark Accent 3" w:uiPriority="50"/>
-    <w:lsdException w:name="Grid Table 6 Colorful Accent 3" w:uiPriority="51"/>
-    <w:lsdException w:name="Grid Table 7 Colorful Accent 3" w:uiPriority="52"/>
-    <w:lsdException w:name="Grid Table 1 Light Accent 4" w:uiPriority="46"/>
-    <w:lsdException w:name="Grid Table 2 Accent 4" w:uiPriority="47"/>
-    <w:lsdException w:name="Grid Table 3 Accent 4" w:uiPriority="48"/>
-    <w:lsdException w:name="Grid Table 4 Accent 4" w:uiPriority="49"/>
-    <w:lsdException w:name="Grid Table 5 Dark Accent 4" w:uiPriority="50"/>
-    <w:lsdException w:name="Grid Table 6 Colorful Accent 4" w:uiPriority="51"/>
-    <w:lsdException w:name="Grid Table 7 Colorful Accent 4" w:uiPriority="52"/>
-    <w:lsdException w:name="Grid Table 1 Light Accent 5" w:uiPriority="46"/>
-    <w:lsdException w:name="Grid Table 2 Accent 5" w:uiPriority="47"/>
-    <w:lsdException w:name="Grid Table 3 Accent 5" w:uiPriority="48"/>
-    <w:lsdException w:name="Grid Table 4 Accent 5" w:uiPriority="49"/>
-    <w:lsdException w:name="Grid Table 5 Dark Accent 5" w:uiPriority="50"/>
-    <w:lsdException w:name="Grid Table 6 Colorful Accent 5" w:uiPriority="51"/>
-    <w:lsdException w:name="Grid Table 7 Colorful Accent 5" w:uiPriority="52"/>
-    <w:lsdException w:name="Grid Table 1 Light Accent 6" w:uiPriority="46"/>
-    <w:lsdException w:name="Grid Table 2 Accent 6" w:uiPriority="47"/>
-    <w:lsdException w:name="Grid Table 3 Accent 6" w:uiPriority="48"/>
-    <w:lsdException w:name="Grid Table 4 Accent 6" w:uiPriority="49"/>
-    <w:lsdException w:name="Grid Table 5 Dark Accent 6" w:uiPriority="50"/>
-    <w:lsdException w:name="Grid Table 6 Colorful Accent 6" w:uiPriority="51"/>
-    <w:lsdException w:name="Grid Table 7 Colorful Accent 6" w:uiPriority="52"/>
-    <w:lsdException w:name="List Table 1 Light" w:uiPriority="46"/>
-    <w:lsdException w:name="List Table 2" w:uiPriority="47"/>
-    <w:lsdException w:name="List Table 3" w:uiPriority="48"/>
-    <w:lsdException w:name="List Table 4" w:uiPriority="49"/>
-    <w:lsdException w:name="List Table 5 Dark" w:uiPriority="50"/>
-    <w:lsdException w:name="List Table 6 Colorful" w:uiPriority="51"/>
-    <w:lsdException w:name="List Table 7 Colorful" w:uiPriority="52"/>
-    <w:lsdException w:name="List Table 1 Light Accent 1" w:uiPriority="46"/>
-    <w:lsdException w:name="List Table 2 Accent 1" w:uiPriority="47"/>
-    <w:lsdException w:name="List Table 3 Accent 1" w:uiPriority="48"/>
-    <w:lsdException w:name="List Table 4 Accent 1" w:uiPriority="49"/>
-    <w:lsdException w:name="List Table 5 Dark Accent 1" w:uiPriority="50"/>
-    <w:lsdException w:name="List Table 6 Colorful Accent 1" w:uiPriority="51"/>
-    <w:lsdException w:name="List Table 7 Colorful Accent 1" w:uiPriority="52"/>
-    <w:lsdException w:name="List Table 1 Light Accent 2" w:uiPriority="46"/>
-    <w:lsdException w:name="List Table 2 Accent 2" w:uiPriority="47"/>
-    <w:lsdException w:name="List Table 3 Accent 2" w:uiPriority="48"/>
-    <w:lsdException w:name="List Table 4 Accent 2" w:uiPriority="49"/>
-    <w:lsdException w:name="List Table 5 Dark Accent 2" w:uiPriority="50"/>
-    <w:lsdException w:name="List Table 6 Colorful Accent 2" w:uiPriority="51"/>
-    <w:lsdException w:name="List Table 7 Colorful Accent 2" w:uiPriority="52"/>
-    <w:lsdException w:name="List Table 1 Light Accent 3" w:uiPriority="46"/>
-    <w:lsdException w:name="List Table 2 Accent 3" w:uiPriority="47"/>
-    <w:lsdException w:name="List Table 3 Accent 3" w:uiPriority="48"/>
-    <w:lsdException w:name="List Table 4 Accent 3" w:uiPriority="49"/>
-    <w:lsdException w:name="List Table 5 Dark Accent 3" w:uiPriority="50"/>
-    <w:lsdException w:name="List Table 6 Colorful Accent 3" w:uiPriority="51"/>
-    <w:lsdException w:name="List Table 7 Colorful Accent 3" w:uiPriority="52"/>
-    <w:lsdException w:name="List Table 1 Light Accent 4" w:uiPriority="46"/>
-    <w:lsdException w:name="List Table 2 Accent 4" w:uiPriority="47"/>
-    <w:lsdException w:name="List Table 3 Accent 4" w:uiPriority="48"/>
-    <w:lsdException w:name="List Table 4 Accent 4" w:uiPriority="49"/>
-    <w:lsdException w:name="List Table 5 Dark Accent 4" w:uiPriority="50"/>
-    <w:lsdException w:name="List Table 6 Colorful Accent 4" w:uiPriority="51"/>
-    <w:lsdException w:name="List Table 7 Colorful Accent 4" w:uiPriority="52"/>
-    <w:lsdException w:name="List Table 1 Light Accent 5" w:uiPriority="46"/>
-    <w:lsdException w:name="List Table 2 Accent 5" w:uiPriority="47"/>
-    <w:lsdException w:name="List Table 3 Accent 5" w:uiPriority="48"/>
-    <w:lsdException w:name="List Table 4 Accent 5" w:uiPriority="49"/>
-    <w:lsdException w:name="List Table 5 Dark Accent 5" w:uiPriority="50"/>
-    <w:lsdException w:name="List Table 6 Colorful Accent 5" w:uiPriority="51"/>
-    <w:lsdException w:name="List Table 7 Colorful Accent 5" w:uiPriority="52"/>
-    <w:lsdException w:name="List Table 1 Light Accent 6" w:uiPriority="46"/>
-    <w:lsdException w:name="List Table 2 Accent 6" w:uiPriority="47"/>
-    <w:lsdException w:name="List Table 3 Accent 6" w:uiPriority="48"/>
-    <w:lsdException w:name="List Table 4 Accent 6" w:uiPriority="49"/>
-    <w:lsdException w:name="List Table 5 Dark Accent 6" w:uiPriority="50"/>
-    <w:lsdException w:name="List Table 6 Colorful Accent 6" w:uiPriority="51"/>
-    <w:lsdException w:name="List Table 7 Colorful Accent 6" w:uiPriority="52"/>
+  <w:latentStyles w:defLockedState="0" w:defUIPriority="0" w:defSemiHidden="1" w:defUnhideWhenUsed="1" w:defQFormat="0" w:count="267">
+    <w:lsdException w:name="Normal" w:semiHidden="0" w:unhideWhenUsed="0" w:qFormat="1"/>
+    <w:lsdException w:name="heading 1" w:semiHidden="0" w:unhideWhenUsed="0" w:qFormat="1"/>
+    <w:lsdException w:name="heading 2" w:semiHidden="0" w:unhideWhenUsed="0" w:qFormat="1"/>
+    <w:lsdException w:name="heading 3" w:semiHidden="0" w:unhideWhenUsed="0" w:qFormat="1"/>
+    <w:lsdException w:name="heading 4" w:semiHidden="0" w:unhideWhenUsed="0" w:qFormat="1"/>
+    <w:lsdException w:name="heading 5" w:semiHidden="0" w:unhideWhenUsed="0" w:qFormat="1"/>
+    <w:lsdException w:name="heading 6" w:semiHidden="0" w:unhideWhenUsed="0" w:qFormat="1"/>
+    <w:lsdException w:name="heading 7" w:qFormat="1"/>
+    <w:lsdException w:name="heading 8" w:qFormat="1"/>
+    <w:lsdException w:name="heading 9" w:qFormat="1"/>
+    <w:lsdException w:name="toc 1" w:uiPriority="39"/>
+    <w:lsdException w:name="toc 2" w:uiPriority="39"/>
+    <w:lsdException w:name="toc 3" w:uiPriority="39"/>
+    <w:lsdException w:name="caption" w:qFormat="1"/>
+    <w:lsdException w:name="table of figures" w:uiPriority="99"/>
+    <w:lsdException w:name="List Number" w:semiHidden="0" w:unhideWhenUsed="0"/>
+    <w:lsdException w:name="List 4" w:semiHidden="0" w:unhideWhenUsed="0"/>
+    <w:lsdException w:name="List 5" w:semiHidden="0" w:unhideWhenUsed="0"/>
+    <w:lsdException w:name="Title" w:semiHidden="0" w:unhideWhenUsed="0" w:qFormat="1"/>
+    <w:lsdException w:name="Subtitle" w:semiHidden="0" w:uiPriority="11" w:unhideWhenUsed="0" w:qFormat="1"/>
+    <w:lsdException w:name="Salutation" w:semiHidden="0" w:unhideWhenUsed="0"/>
+    <w:lsdException w:name="Date" w:semiHidden="0" w:unhideWhenUsed="0"/>
+    <w:lsdException w:name="Body Text First Indent" w:semiHidden="0" w:unhideWhenUsed="0"/>
+    <w:lsdException w:name="Hyperlink" w:uiPriority="99"/>
+    <w:lsdException w:name="FollowedHyperlink" w:uiPriority="99"/>
+    <w:lsdException w:name="Strong" w:semiHidden="0" w:unhideWhenUsed="0" w:qFormat="1"/>
+    <w:lsdException w:name="Emphasis" w:semiHidden="0" w:uiPriority="20" w:unhideWhenUsed="0" w:qFormat="1"/>
+    <w:lsdException w:name="Normal (Web)" w:uiPriority="99"/>
+    <w:lsdException w:name="No List" w:uiPriority="99"/>
+    <w:lsdException w:name="Balloon Text" w:uiPriority="99"/>
+    <w:lsdException w:name="Table Grid" w:semiHidden="0" w:unhideWhenUsed="0"/>
+    <w:lsdException w:name="Placeholder Text" w:uiPriority="99" w:unhideWhenUsed="0"/>
+    <w:lsdException w:name="No Spacing" w:semiHidden="0" w:uiPriority="1" w:unhideWhenUsed="0" w:qFormat="1"/>
+    <w:lsdException w:name="Light Shading" w:semiHidden="0" w:uiPriority="60" w:unhideWhenUsed="0"/>
+    <w:lsdException w:name="Light List" w:semiHidden="0" w:uiPriority="61" w:unhideWhenUsed="0"/>
+    <w:lsdException w:name="Light Grid" w:semiHidden="0" w:uiPriority="62" w:unhideWhenUsed="0"/>
+    <w:lsdException w:name="Medium Shading 1" w:semiHidden="0" w:uiPriority="63" w:unhideWhenUsed="0"/>
+    <w:lsdException w:name="Medium Shading 2" w:semiHidden="0" w:uiPriority="64" w:unhideWhenUsed="0"/>
+    <w:lsdException w:name="Medium List 1" w:semiHidden="0" w:uiPriority="65" w:unhideWhenUsed="0"/>
+    <w:lsdException w:name="Medium List 2" w:semiHidden="0" w:uiPriority="66" w:unhideWhenUsed="0"/>
+    <w:lsdException w:name="Medium Grid 1" w:semiHidden="0" w:uiPriority="67" w:unhideWhenUsed="0"/>
+    <w:lsdException w:name="Medium Grid 2" w:semiHidden="0" w:uiPriority="68" w:unhideWhenUsed="0"/>
+    <w:lsdException w:name="Medium Grid 3" w:semiHidden="0" w:uiPriority="69" w:unhideWhenUsed="0"/>
+    <w:lsdException w:name="Dark List" w:semiHidden="0" w:uiPriority="70" w:unhideWhenUsed="0"/>
+    <w:lsdException w:name="Colorful Shading" w:semiHidden="0" w:uiPriority="71" w:unhideWhenUsed="0"/>
+    <w:lsdException w:name="Colorful List" w:semiHidden="0" w:uiPriority="72" w:unhideWhenUsed="0"/>
+    <w:lsdException w:name="Colorful Grid" w:semiHidden="0" w:uiPriority="73" w:unhideWhenUsed="0"/>
+    <w:lsdException w:name="Light Shading Accent 1" w:semiHidden="0" w:uiPriority="60" w:unhideWhenUsed="0"/>
+    <w:lsdException w:name="Light List Accent 1" w:semiHidden="0" w:uiPriority="61" w:unhideWhenUsed="0"/>
+    <w:lsdException w:name="Light Grid Accent 1" w:semiHidden="0" w:uiPriority="62" w:unhideWhenUsed="0"/>
+    <w:lsdException w:name="Medium Shading 1 Accent 1" w:semiHidden="0" w:uiPriority="63" w:unhideWhenUsed="0"/>
+    <w:lsdException w:name="Medium Shading 2 Accent 1" w:semiHidden="0" w:uiPriority="64" w:unhideWhenUsed="0"/>
+    <w:lsdException w:name="Medium List 1 Accent 1" w:semiHidden="0" w:uiPriority="65" w:unhideWhenUsed="0"/>
+    <w:lsdException w:name="Revision" w:uiPriority="99" w:unhideWhenUsed="0"/>
+    <w:lsdException w:name="List Paragraph" w:semiHidden="0" w:uiPriority="34" w:unhideWhenUsed="0" w:qFormat="1"/>
+    <w:lsdException w:name="Quote" w:semiHidden="0" w:uiPriority="29" w:unhideWhenUsed="0" w:qFormat="1"/>
+    <w:lsdException w:name="Intense Quote" w:semiHidden="0" w:uiPriority="30" w:unhideWhenUsed="0" w:qFormat="1"/>
+    <w:lsdException w:name="Medium List 2 Accent 1" w:semiHidden="0" w:uiPriority="66" w:unhideWhenUsed="0"/>
+    <w:lsdException w:name="Medium Grid 1 Accent 1" w:semiHidden="0" w:uiPriority="67" w:unhideWhenUsed="0"/>
+    <w:lsdException w:name="Medium Grid 2 Accent 1" w:semiHidden="0" w:uiPriority="68" w:unhideWhenUsed="0"/>
+    <w:lsdException w:name="Medium Grid 3 Accent 1" w:semiHidden="0" w:uiPriority="69" w:unhideWhenUsed="0"/>
+    <w:lsdException w:name="Dark List Accent 1" w:semiHidden="0" w:uiPriority="70" w:unhideWhenUsed="0"/>
+    <w:lsdException w:name="Colorful Shading Accent 1" w:semiHidden="0" w:uiPriority="71" w:unhideWhenUsed="0"/>
+    <w:lsdException w:name="Colorful List Accent 1" w:semiHidden="0" w:uiPriority="72" w:unhideWhenUsed="0"/>
+    <w:lsdException w:name="Colorful Grid Accent 1" w:semiHidden="0" w:uiPriority="73" w:unhideWhenUsed="0"/>
+    <w:lsdException w:name="Light Shading Accent 2" w:semiHidden="0" w:uiPriority="60" w:unhideWhenUsed="0"/>
+    <w:lsdException w:name="Light List Accent 2" w:semiHidden="0" w:uiPriority="61" w:unhideWhenUsed="0"/>
+    <w:lsdException w:name="Light Grid Accent 2" w:semiHidden="0" w:uiPriority="62" w:unhideWhenUsed="0"/>
+    <w:lsdException w:name="Medium Shading 1 Accent 2" w:semiHidden="0" w:uiPriority="63" w:unhideWhenUsed="0"/>
+    <w:lsdException w:name="Medium Shading 2 Accent 2" w:semiHidden="0" w:uiPriority="64" w:unhideWhenUsed="0"/>
+    <w:lsdException w:name="Medium List 1 Accent 2" w:semiHidden="0" w:uiPriority="65" w:unhideWhenUsed="0"/>
+    <w:lsdException w:name="Medium List 2 Accent 2" w:semiHidden="0" w:uiPriority="66" w:unhideWhenUsed="0"/>
+    <w:lsdException w:name="Medium Grid 1 Accent 2" w:semiHidden="0" w:uiPriority="67" w:unhideWhenUsed="0"/>
+    <w:lsdException w:name="Medium Grid 2 Accent 2" w:semiHidden="0" w:uiPriority="68" w:unhideWhenUsed="0"/>
+    <w:lsdException w:name="Medium Grid 3 Accent 2" w:semiHidden="0" w:uiPriority="69" w:unhideWhenUsed="0"/>
+    <w:lsdException w:name="Dark List Accent 2" w:semiHidden="0" w:uiPriority="70" w:unhideWhenUsed="0"/>
+    <w:lsdException w:name="Colorful Shading Accent 2" w:semiHidden="0" w:uiPriority="71" w:unhideWhenUsed="0"/>
+    <w:lsdException w:name="Colorful List Accent 2" w:semiHidden="0" w:uiPriority="72" w:unhideWhenUsed="0"/>
+    <w:lsdException w:name="Colorful Grid Accent 2" w:semiHidden="0" w:uiPriority="73" w:unhideWhenUsed="0"/>
+    <w:lsdException w:name="Light Shading Accent 3" w:semiHidden="0" w:uiPriority="60" w:unhideWhenUsed="0"/>
+    <w:lsdException w:name="Light List Accent 3" w:semiHidden="0" w:uiPriority="61" w:unhideWhenUsed="0"/>
+    <w:lsdException w:name="Light Grid Accent 3" w:semiHidden="0" w:uiPriority="62" w:unhideWhenUsed="0"/>
+    <w:lsdException w:name="Medium Shading 1 Accent 3" w:semiHidden="0" w:uiPriority="63" w:unhideWhenUsed="0"/>
+    <w:lsdException w:name="Medium Shading 2 Accent 3" w:semiHidden="0" w:uiPriority="64" w:unhideWhenUsed="0"/>
+    <w:lsdException w:name="Medium List 1 Accent 3" w:semiHidden="0" w:uiPriority="65" w:unhideWhenUsed="0"/>
+    <w:lsdException w:name="Medium List 2 Accent 3" w:semiHidden="0" w:uiPriority="66" w:unhideWhenUsed="0"/>
+    <w:lsdException w:name="Medium Grid 1 Accent 3" w:semiHidden="0" w:uiPriority="67" w:unhideWhenUsed="0"/>
+    <w:lsdException w:name="Medium Grid 2 Accent 3" w:semiHidden="0" w:uiPriority="68" w:unhideWhenUsed="0"/>
+    <w:lsdException w:name="Medium Grid 3 Accent 3" w:semiHidden="0" w:uiPriority="69" w:unhideWhenUsed="0"/>
+    <w:lsdException w:name="Dark List Accent 3" w:semiHidden="0" w:uiPriority="70" w:unhideWhenUsed="0"/>
+    <w:lsdException w:name="Colorful Shading Accent 3" w:semiHidden="0" w:uiPriority="71" w:unhideWhenUsed="0"/>
+    <w:lsdException w:name="Colorful List Accent 3" w:semiHidden="0" w:uiPriority="72" w:unhideWhenUsed="0"/>
+    <w:lsdException w:name="Colorful Grid Accent 3" w:semiHidden="0" w:uiPriority="73" w:unhideWhenUsed="0"/>
+    <w:lsdException w:name="Light Shading Accent 4" w:semiHidden="0" w:uiPriority="60" w:unhideWhenUsed="0"/>
+    <w:lsdException w:name="Light List Accent 4" w:semiHidden="0" w:uiPriority="61" w:unhideWhenUsed="0"/>
+    <w:lsdException w:name="Light Grid Accent 4" w:semiHidden="0" w:uiPriority="62" w:unhideWhenUsed="0"/>
+    <w:lsdException w:name="Medium Shading 1 Accent 4" w:semiHidden="0" w:uiPriority="63" w:unhideWhenUsed="0"/>
+    <w:lsdException w:name="Medium Shading 2 Accent 4" w:semiHidden="0" w:uiPriority="64" w:unhideWhenUsed="0"/>
+    <w:lsdException w:name="Medium List 1 Accent 4" w:semiHidden="0" w:uiPriority="65" w:unhideWhenUsed="0"/>
+    <w:lsdException w:name="Medium List 2 Accent 4" w:semiHidden="0" w:uiPriority="66" w:unhideWhenUsed="0"/>
+    <w:lsdException w:name="Medium Grid 1 Accent 4" w:semiHidden="0" w:uiPriority="67" w:unhideWhenUsed="0"/>
+    <w:lsdException w:name="Medium Grid 2 Accent 4" w:semiHidden="0" w:uiPriority="68" w:unhideWhenUsed="0"/>
+    <w:lsdException w:name="Medium Grid 3 Accent 4" w:semiHidden="0" w:uiPriority="69" w:unhideWhenUsed="0"/>
+    <w:lsdException w:name="Dark List Accent 4" w:semiHidden="0" w:uiPriority="70" w:unhideWhenUsed="0"/>
+    <w:lsdException w:name="Colorful Shading Accent 4" w:semiHidden="0" w:uiPriority="71" w:unhideWhenUsed="0"/>
+    <w:lsdException w:name="Colorful List Accent 4" w:semiHidden="0" w:uiPriority="72" w:unhideWhenUsed="0"/>
+    <w:lsdException w:name="Colorful Grid Accent 4" w:semiHidden="0" w:uiPriority="73" w:unhideWhenUsed="0"/>
+    <w:lsdException w:name="Light Shading Accent 5" w:semiHidden="0" w:uiPriority="60" w:unhideWhenUsed="0"/>
+    <w:lsdException w:name="Light List Accent 5" w:semiHidden="0" w:uiPriority="61" w:unhideWhenUsed="0"/>
+    <w:lsdException w:name="Light Grid Accent 5" w:semiHidden="0" w:uiPriority="62" w:unhideWhenUsed="0"/>
+    <w:lsdException w:name="Medium Shading 1 Accent 5" w:semiHidden="0" w:uiPriority="63" w:unhideWhenUsed="0"/>
+    <w:lsdException w:name="Medium Shading 2 Accent 5" w:semiHidden="0" w:uiPriority="64" w:unhideWhenUsed="0"/>
+    <w:lsdException w:name="Medium List 1 Accent 5" w:semiHidden="0" w:uiPriority="65" w:unhideWhenUsed="0"/>
+    <w:lsdException w:name="Medium List 2 Accent 5" w:semiHidden="0" w:uiPriority="66" w:unhideWhenUsed="0"/>
+    <w:lsdException w:name="Medium Grid 1 Accent 5" w:semiHidden="0" w:uiPriority="67" w:unhideWhenUsed="0"/>
+    <w:lsdException w:name="Medium Grid 2 Accent 5" w:semiHidden="0" w:uiPriority="68" w:unhideWhenUsed="0"/>
+    <w:lsdException w:name="Medium Grid 3 Accent 5" w:semiHidden="0" w:uiPriority="69" w:unhideWhenUsed="0"/>
+    <w:lsdException w:name="Dark List Accent 5" w:semiHidden="0" w:uiPriority="70" w:unhideWhenUsed="0"/>
+    <w:lsdException w:name="Colorful Shading Accent 5" w:semiHidden="0" w:uiPriority="71" w:unhideWhenUsed="0"/>
+    <w:lsdException w:name="Colorful List Accent 5" w:semiHidden="0" w:uiPriority="72" w:unhideWhenUsed="0"/>
+    <w:lsdException w:name="Colorful Grid Accent 5" w:semiHidden="0" w:uiPriority="73" w:unhideWhenUsed="0"/>
+    <w:lsdException w:name="Light Shading Accent 6" w:semiHidden="0" w:uiPriority="60" w:unhideWhenUsed="0"/>
+    <w:lsdException w:name="Light List Accent 6" w:semiHidden="0" w:uiPriority="61" w:unhideWhenUsed="0"/>
+    <w:lsdException w:name="Light Grid Accent 6" w:semiHidden="0" w:uiPriority="62" w:unhideWhenUsed="0"/>
+    <w:lsdException w:name="Medium Shading 1 Accent 6" w:semiHidden="0" w:uiPriority="63" w:unhideWhenUsed="0"/>
+    <w:lsdException w:name="Medium Shading 2 Accent 6" w:semiHidden="0" w:uiPriority="64" w:unhideWhenUsed="0"/>
+    <w:lsdException w:name="Medium List 1 Accent 6" w:semiHidden="0" w:uiPriority="65" w:unhideWhenUsed="0"/>
+    <w:lsdException w:name="Medium List 2 Accent 6" w:semiHidden="0" w:uiPriority="66" w:unhideWhenUsed="0"/>
+    <w:lsdException w:name="Medium Grid 1 Accent 6" w:semiHidden="0" w:uiPriority="67" w:unhideWhenUsed="0"/>
+    <w:lsdException w:name="Medium Grid 2 Accent 6" w:semiHidden="0" w:uiPriority="68" w:unhideWhenUsed="0"/>
+    <w:lsdException w:name="Medium Grid 3 Accent 6" w:semiHidden="0" w:uiPriority="69" w:unhideWhenUsed="0"/>
+    <w:lsdException w:name="Dark List Accent 6" w:semiHidden="0" w:uiPriority="70" w:unhideWhenUsed="0"/>
+    <w:lsdException w:name="Colorful Shading Accent 6" w:semiHidden="0" w:uiPriority="71" w:unhideWhenUsed="0"/>
+    <w:lsdException w:name="Colorful List Accent 6" w:semiHidden="0" w:uiPriority="72" w:unhideWhenUsed="0"/>
+    <w:lsdException w:name="Colorful Grid Accent 6" w:semiHidden="0" w:uiPriority="73" w:unhideWhenUsed="0"/>
+    <w:lsdException w:name="Subtle Emphasis" w:semiHidden="0" w:uiPriority="19" w:unhideWhenUsed="0" w:qFormat="1"/>
+    <w:lsdException w:name="Intense Emphasis" w:semiHidden="0" w:uiPriority="21" w:unhideWhenUsed="0" w:qFormat="1"/>
+    <w:lsdException w:name="Subtle Reference" w:semiHidden="0" w:uiPriority="31" w:unhideWhenUsed="0" w:qFormat="1"/>
+    <w:lsdException w:name="Intense Reference" w:semiHidden="0" w:uiPriority="32" w:unhideWhenUsed="0" w:qFormat="1"/>
+    <w:lsdException w:name="Book Title" w:semiHidden="0" w:uiPriority="33" w:unhideWhenUsed="0" w:qFormat="1"/>
+    <w:lsdException w:name="Bibliography" w:uiPriority="37"/>
+    <w:lsdException w:name="TOC Heading" w:uiPriority="39" w:qFormat="1"/>
   </w:latentStyles>
   <w:style w:type="paragraph" w:default="1" w:styleId="Normal">
     <w:name w:val="Normal"/>
@@ -6331,6 +6697,7 @@
     <w:uiPriority w:val="99"/>
     <w:semiHidden/>
     <w:unhideWhenUsed/>
+    <w:qFormat/>
     <w:tblPr>
       <w:tblInd w:w="0" w:type="dxa"/>
       <w:tblCellMar>
@@ -6633,6 +7000,7 @@
     <w:basedOn w:val="TableNormal"/>
     <w:rsid w:val="00556739"/>
     <w:tblPr>
+      <w:tblInd w:w="0" w:type="dxa"/>
       <w:tblBorders>
         <w:top w:val="single" w:sz="4" w:space="0" w:color="auto"/>
         <w:left w:val="single" w:sz="4" w:space="0" w:color="auto"/>
@@ -6641,6 +7009,12 @@
         <w:insideH w:val="single" w:sz="4" w:space="0" w:color="auto"/>
         <w:insideV w:val="single" w:sz="4" w:space="0" w:color="auto"/>
       </w:tblBorders>
+      <w:tblCellMar>
+        <w:top w:w="0" w:type="dxa"/>
+        <w:left w:w="108" w:type="dxa"/>
+        <w:bottom w:w="0" w:type="dxa"/>
+        <w:right w:w="108" w:type="dxa"/>
+      </w:tblCellMar>
     </w:tblPr>
   </w:style>
   <w:style w:type="paragraph" w:customStyle="1" w:styleId="ALErgnzungen">
@@ -7293,6 +7667,7 @@
     <w:basedOn w:val="TableNormal"/>
     <w:rsid w:val="00064217"/>
     <w:tblPr>
+      <w:tblInd w:w="0" w:type="dxa"/>
       <w:tblBorders>
         <w:top w:val="single" w:sz="4" w:space="0" w:color="auto"/>
         <w:left w:val="single" w:sz="4" w:space="0" w:color="auto"/>
@@ -7301,6 +7676,12 @@
         <w:insideH w:val="single" w:sz="4" w:space="0" w:color="auto"/>
         <w:insideV w:val="single" w:sz="4" w:space="0" w:color="auto"/>
       </w:tblBorders>
+      <w:tblCellMar>
+        <w:top w:w="0" w:type="dxa"/>
+        <w:left w:w="108" w:type="dxa"/>
+        <w:bottom w:w="0" w:type="dxa"/>
+        <w:right w:w="108" w:type="dxa"/>
+      </w:tblCellMar>
     </w:tblPr>
   </w:style>
   <w:style w:type="paragraph" w:customStyle="1" w:styleId="RBNormal">
@@ -7864,7 +8245,7 @@
 </file>
 
 <file path=customXml/itemProps1.xml><?xml version="1.0" encoding="utf-8"?>
-<ds:datastoreItem xmlns:ds="http://schemas.openxmlformats.org/officeDocument/2006/customXml" ds:itemID="{34986E6F-3166-4FB2-9131-0F87DAB2CBA6}">
+<ds:datastoreItem xmlns:ds="http://schemas.openxmlformats.org/officeDocument/2006/customXml" ds:itemID="{173B7C4B-9466-45BB-9F56-134289154A05}">
   <ds:schemaRefs>
     <ds:schemaRef ds:uri="http://schemas.openxmlformats.org/officeDocument/2006/bibliography"/>
   </ds:schemaRefs>

</xml_diff>

<commit_message>
Updated Meeting minutes for "meeting no9"
</commit_message>
<xml_diff>
--- a/ProjectDocuments/02_Executing/00_Meeting_Minutes.docx
+++ b/ProjectDocuments/02_Executing/00_Meeting_Minutes.docx
@@ -2847,13 +2847,7 @@
       </w:pPr>
       <w:r>
         <w:lastRenderedPageBreak/>
-        <w:t>Meeting #0</w:t>
-      </w:r>
-      <w:r>
-        <w:t>6</w:t>
-      </w:r>
-      <w:r>
-        <w:t>:</w:t>
+        <w:t>Meeting #06:</w:t>
       </w:r>
     </w:p>
     <w:p/>
@@ -3421,13 +3415,7 @@
       </w:pPr>
       <w:r>
         <w:lastRenderedPageBreak/>
-        <w:t>Meeting #0</w:t>
-      </w:r>
-      <w:r>
-        <w:t>8</w:t>
-      </w:r>
-      <w:r>
-        <w:t>:</w:t>
+        <w:t>Meeting #08:</w:t>
       </w:r>
     </w:p>
     <w:p/>
@@ -3640,8 +3628,316 @@
       <w:pPr>
         <w:ind w:left="765"/>
       </w:pPr>
+    </w:p>
+    <w:p>
+      <w:pPr>
+        <w:ind w:left="45"/>
+        <w:rPr>
+          <w:b/>
+        </w:rPr>
+      </w:pPr>
+      <w:r>
+        <w:rPr>
+          <w:b/>
+        </w:rPr>
+        <w:t>Next Meeting Objective (if applicable):</w:t>
+      </w:r>
+    </w:p>
+    <w:p>
+      <w:pPr>
+        <w:pStyle w:val="ListParagraph"/>
+        <w:numPr>
+          <w:ilvl w:val="0"/>
+          <w:numId w:val="26"/>
+        </w:numPr>
+      </w:pPr>
+      <w:r>
+        <w:t>N/A</w:t>
+      </w:r>
+    </w:p>
+    <w:p>
+      <w:r>
+        <w:br w:type="page"/>
+      </w:r>
+    </w:p>
+    <w:p>
+      <w:pPr>
+        <w:pStyle w:val="Heading2"/>
+      </w:pPr>
+      <w:r>
+        <w:lastRenderedPageBreak/>
+        <w:t xml:space="preserve">Meeting </w:t>
+      </w:r>
+      <w:r>
+        <w:t>#09</w:t>
+      </w:r>
+      <w:r>
+        <w:t>:</w:t>
+      </w:r>
+    </w:p>
+    <w:p/>
+    <w:p>
+      <w:pPr>
+        <w:rPr>
+          <w:b/>
+        </w:rPr>
+      </w:pPr>
+      <w:r>
+        <w:rPr>
+          <w:b/>
+        </w:rPr>
+        <w:t>Date:</w:t>
+      </w:r>
+    </w:p>
+    <w:p>
+      <w:pPr>
+        <w:pStyle w:val="ListParagraph"/>
+        <w:numPr>
+          <w:ilvl w:val="0"/>
+          <w:numId w:val="28"/>
+        </w:numPr>
+        <w:ind w:left="360"/>
+      </w:pPr>
+      <w:r>
+        <w:t>Friday</w:t>
+      </w:r>
       <w:bookmarkStart w:id="12" w:name="_GoBack"/>
       <w:bookmarkEnd w:id="12"/>
+      <w:r>
+        <w:t xml:space="preserve"> – 25</w:t>
+      </w:r>
+      <w:r>
+        <w:rPr>
+          <w:vertAlign w:val="superscript"/>
+        </w:rPr>
+        <w:t>th</w:t>
+      </w:r>
+      <w:r>
+        <w:t xml:space="preserve"> July</w:t>
+      </w:r>
+      <w:r>
+        <w:t xml:space="preserve"> 2019</w:t>
+      </w:r>
+    </w:p>
+    <w:p>
+      <w:pPr>
+        <w:rPr>
+          <w:b/>
+        </w:rPr>
+      </w:pPr>
+      <w:r>
+        <w:rPr>
+          <w:b/>
+        </w:rPr>
+        <w:t>Meeting Objective:</w:t>
+      </w:r>
+    </w:p>
+    <w:p>
+      <w:pPr>
+        <w:pStyle w:val="ListParagraph"/>
+        <w:numPr>
+          <w:ilvl w:val="0"/>
+          <w:numId w:val="26"/>
+        </w:numPr>
+      </w:pPr>
+      <w:r>
+        <w:t>Status Report.</w:t>
+      </w:r>
+    </w:p>
+    <w:p>
+      <w:pPr>
+        <w:rPr>
+          <w:b/>
+        </w:rPr>
+      </w:pPr>
+      <w:r>
+        <w:rPr>
+          <w:b/>
+        </w:rPr>
+        <w:t>Location:</w:t>
+      </w:r>
+    </w:p>
+    <w:p>
+      <w:pPr>
+        <w:pStyle w:val="ListParagraph"/>
+        <w:numPr>
+          <w:ilvl w:val="0"/>
+          <w:numId w:val="26"/>
+        </w:numPr>
+        <w:rPr>
+          <w:b/>
+        </w:rPr>
+      </w:pPr>
+      <w:r>
+        <w:t xml:space="preserve"> 11</w:t>
+      </w:r>
+      <w:r>
+        <w:rPr>
+          <w:vertAlign w:val="superscript"/>
+        </w:rPr>
+        <w:t>th</w:t>
+      </w:r>
+      <w:r>
+        <w:t xml:space="preserve"> Floor, Tower 1, </w:t>
+      </w:r>
+    </w:p>
+    <w:p>
+      <w:pPr>
+        <w:ind w:left="45"/>
+        <w:rPr>
+          <w:b/>
+        </w:rPr>
+      </w:pPr>
+      <w:r>
+        <w:rPr>
+          <w:b/>
+        </w:rPr>
+        <w:t>Attendees:</w:t>
+      </w:r>
+    </w:p>
+    <w:p>
+      <w:pPr>
+        <w:pStyle w:val="ListParagraph"/>
+        <w:numPr>
+          <w:ilvl w:val="0"/>
+          <w:numId w:val="26"/>
+        </w:numPr>
+        <w:rPr>
+          <w:u w:val="single"/>
+        </w:rPr>
+      </w:pPr>
+      <w:r>
+        <w:rPr>
+          <w:u w:val="single"/>
+        </w:rPr>
+        <w:t>Madalina Fantana</w:t>
+      </w:r>
+    </w:p>
+    <w:p>
+      <w:pPr>
+        <w:pStyle w:val="ListParagraph"/>
+        <w:numPr>
+          <w:ilvl w:val="0"/>
+          <w:numId w:val="26"/>
+        </w:numPr>
+      </w:pPr>
+      <w:r>
+        <w:t>Rares Orban</w:t>
+      </w:r>
+    </w:p>
+    <w:p>
+      <w:pPr>
+        <w:pStyle w:val="ListParagraph"/>
+        <w:numPr>
+          <w:ilvl w:val="0"/>
+          <w:numId w:val="26"/>
+        </w:numPr>
+      </w:pPr>
+      <w:r>
+        <w:t>Catalin Cistelican</w:t>
+      </w:r>
+    </w:p>
+    <w:p>
+      <w:pPr>
+        <w:pStyle w:val="ListParagraph"/>
+        <w:numPr>
+          <w:ilvl w:val="0"/>
+          <w:numId w:val="26"/>
+        </w:numPr>
+      </w:pPr>
+      <w:r>
+        <w:t>Iulia Tamas</w:t>
+      </w:r>
+    </w:p>
+    <w:p>
+      <w:pPr>
+        <w:rPr>
+          <w:b/>
+        </w:rPr>
+      </w:pPr>
+      <w:r>
+        <w:rPr>
+          <w:b/>
+        </w:rPr>
+        <w:t>Report:</w:t>
+      </w:r>
+    </w:p>
+    <w:p>
+      <w:pPr>
+        <w:pStyle w:val="ListParagraph"/>
+        <w:numPr>
+          <w:ilvl w:val="0"/>
+          <w:numId w:val="26"/>
+        </w:numPr>
+      </w:pPr>
+      <w:r>
+        <w:t>Implemented</w:t>
+      </w:r>
+    </w:p>
+    <w:p>
+      <w:pPr>
+        <w:pStyle w:val="ListParagraph"/>
+        <w:numPr>
+          <w:ilvl w:val="1"/>
+          <w:numId w:val="26"/>
+        </w:numPr>
+      </w:pPr>
+      <w:r>
+        <w:t>Check the project status</w:t>
+      </w:r>
+    </w:p>
+    <w:p>
+      <w:pPr>
+        <w:pStyle w:val="ListParagraph"/>
+        <w:numPr>
+          <w:ilvl w:val="1"/>
+          <w:numId w:val="26"/>
+        </w:numPr>
+      </w:pPr>
+      <w:r>
+        <w:t>Check the overall progress.</w:t>
+      </w:r>
+    </w:p>
+    <w:p>
+      <w:pPr>
+        <w:pStyle w:val="ListParagraph"/>
+        <w:numPr>
+          <w:ilvl w:val="1"/>
+          <w:numId w:val="26"/>
+        </w:numPr>
+      </w:pPr>
+      <w:r>
+        <w:t>Verify the remaining requirements to be implemented.</w:t>
+      </w:r>
+    </w:p>
+    <w:p>
+      <w:pPr>
+        <w:pStyle w:val="ListParagraph"/>
+        <w:numPr>
+          <w:ilvl w:val="1"/>
+          <w:numId w:val="26"/>
+        </w:numPr>
+      </w:pPr>
+      <w:r>
+        <w:t>Check if the remaining requirements are feasible to implement.</w:t>
+      </w:r>
+    </w:p>
+    <w:p>
+      <w:pPr>
+        <w:pStyle w:val="ListParagraph"/>
+        <w:numPr>
+          <w:ilvl w:val="1"/>
+          <w:numId w:val="26"/>
+        </w:numPr>
+      </w:pPr>
+      <w:r>
+        <w:t>Check for the application improvements.</w:t>
+      </w:r>
+    </w:p>
+    <w:p>
+      <w:pPr>
+        <w:ind w:left="765"/>
+      </w:pPr>
     </w:p>
     <w:p>
       <w:pPr>
@@ -3925,7 +4221,7 @@
               <w:noProof/>
               <w:sz w:val="16"/>
             </w:rPr>
-            <w:t>11</w:t>
+            <w:t>12</w:t>
           </w:r>
           <w:r>
             <w:rPr>
@@ -3952,31 +4248,16 @@
             </w:rPr>
             <w:t xml:space="preserve"> </w:t>
           </w:r>
-          <w:r>
-            <w:fldChar w:fldCharType="begin"/>
-          </w:r>
-          <w:r>
-            <w:instrText xml:space="preserve"> NUMPAGES   \* MERGEFORMAT </w:instrText>
-          </w:r>
-          <w:r>
-            <w:fldChar w:fldCharType="separate"/>
-          </w:r>
-          <w:r>
-            <w:rPr>
-              <w:b/>
-              <w:noProof/>
-              <w:sz w:val="16"/>
-            </w:rPr>
-            <w:t>11</w:t>
-          </w:r>
-          <w:r>
-            <w:rPr>
-              <w:b/>
-              <w:noProof/>
-              <w:sz w:val="16"/>
-            </w:rPr>
-            <w:fldChar w:fldCharType="end"/>
-          </w:r>
+          <w:fldSimple w:instr=" NUMPAGES   \* MERGEFORMAT ">
+            <w:r>
+              <w:rPr>
+                <w:b/>
+                <w:noProof/>
+                <w:sz w:val="16"/>
+              </w:rPr>
+              <w:t>12</w:t>
+            </w:r>
+          </w:fldSimple>
         </w:p>
       </w:tc>
     </w:tr>
@@ -4041,51 +4322,38 @@
               <w:sz w:val="16"/>
             </w:rPr>
           </w:pPr>
-          <w:r>
-            <w:fldChar w:fldCharType="begin"/>
-          </w:r>
-          <w:r>
-            <w:instrText xml:space="preserve"> DOCPROPERTY  "CC Dat"  \* MERGEFORMAT </w:instrText>
-          </w:r>
-          <w:r>
-            <w:fldChar w:fldCharType="separate"/>
-          </w:r>
-          <w:r>
-            <w:rPr>
-              <w:sz w:val="16"/>
-            </w:rPr>
-            <w:t>2019</w:t>
-          </w:r>
-          <w:r>
-            <w:rPr>
-              <w:sz w:val="16"/>
-            </w:rPr>
-            <w:t>-</w:t>
-          </w:r>
-          <w:r>
-            <w:rPr>
-              <w:sz w:val="16"/>
-            </w:rPr>
-            <w:t>04</w:t>
-          </w:r>
-          <w:r>
-            <w:rPr>
-              <w:sz w:val="16"/>
-            </w:rPr>
-            <w:t>-</w:t>
-          </w:r>
-          <w:r>
-            <w:rPr>
-              <w:sz w:val="16"/>
-            </w:rPr>
-            <w:t>13</w:t>
-          </w:r>
-          <w:r>
-            <w:rPr>
-              <w:sz w:val="16"/>
-            </w:rPr>
-            <w:fldChar w:fldCharType="end"/>
-          </w:r>
+          <w:fldSimple w:instr=" DOCPROPERTY  &quot;CC Dat&quot;  \* MERGEFORMAT ">
+            <w:r>
+              <w:rPr>
+                <w:sz w:val="16"/>
+              </w:rPr>
+              <w:t>2019</w:t>
+            </w:r>
+            <w:r>
+              <w:rPr>
+                <w:sz w:val="16"/>
+              </w:rPr>
+              <w:t>-</w:t>
+            </w:r>
+            <w:r>
+              <w:rPr>
+                <w:sz w:val="16"/>
+              </w:rPr>
+              <w:t>04</w:t>
+            </w:r>
+            <w:r>
+              <w:rPr>
+                <w:sz w:val="16"/>
+              </w:rPr>
+              <w:t>-</w:t>
+            </w:r>
+            <w:r>
+              <w:rPr>
+                <w:sz w:val="16"/>
+              </w:rPr>
+              <w:t>13</w:t>
+            </w:r>
+          </w:fldSimple>
         </w:p>
       </w:tc>
     </w:tr>
@@ -9314,7 +9582,7 @@
 </file>
 
 <file path=customXml/itemProps1.xml><?xml version="1.0" encoding="utf-8"?>
-<ds:datastoreItem xmlns:ds="http://schemas.openxmlformats.org/officeDocument/2006/customXml" ds:itemID="{A4FCAEAC-781D-46EA-9485-8ACAE9CB6908}">
+<ds:datastoreItem xmlns:ds="http://schemas.openxmlformats.org/officeDocument/2006/customXml" ds:itemID="{478060D8-5E80-40B5-ABF4-47ACEDEA8AB0}">
   <ds:schemaRefs>
     <ds:schemaRef ds:uri="http://schemas.openxmlformats.org/officeDocument/2006/bibliography"/>
   </ds:schemaRefs>

</xml_diff>